<commit_message>
Ajout d'un suivi du développement du site Web
</commit_message>
<xml_diff>
--- a/Documentation/P_Gesproj2-Rapport.docx
+++ b/Documentation/P_Gesproj2-Rapport.docx
@@ -143,37 +143,40 @@
                                       <w:color w:val="FFFFFF" w:themeColor="background1"/>
                                     </w:rPr>
                                   </w:pPr>
-                                  <w:proofErr w:type="spellStart"/>
                                   <w:r>
                                     <w:rPr>
                                       <w:rFonts w:ascii="Century Gothic" w:hAnsi="Century Gothic"/>
                                       <w:color w:val="FFFFFF" w:themeColor="background1"/>
                                     </w:rPr>
-                                    <w:t>Alen</w:t>
+                                    <w:t>Alen Bijelic, David Carvalho,</w:t>
                                   </w:r>
-                                  <w:proofErr w:type="spellEnd"/>
                                   <w:r>
                                     <w:rPr>
                                       <w:rFonts w:ascii="Century Gothic" w:hAnsi="Century Gothic"/>
                                       <w:color w:val="FFFFFF" w:themeColor="background1"/>
                                     </w:rPr>
-                                    <w:t xml:space="preserve"> </w:t>
+                                    <w:t xml:space="preserve"> Miguel Fernandes,</w:t>
                                   </w:r>
-                                  <w:proofErr w:type="spellStart"/>
                                   <w:r>
                                     <w:rPr>
                                       <w:rFonts w:ascii="Century Gothic" w:hAnsi="Century Gothic"/>
                                       <w:color w:val="FFFFFF" w:themeColor="background1"/>
                                     </w:rPr>
-                                    <w:t>Bijelic</w:t>
+                                    <w:t xml:space="preserve"> Romain Gilliéron,</w:t>
                                   </w:r>
-                                  <w:proofErr w:type="spellEnd"/>
                                   <w:r>
                                     <w:rPr>
                                       <w:rFonts w:ascii="Century Gothic" w:hAnsi="Century Gothic"/>
                                       <w:color w:val="FFFFFF" w:themeColor="background1"/>
                                     </w:rPr>
-                                    <w:t>, David Carvalho, Romain Gilliéron, Théodore Voisard</w:t>
+                                    <w:t xml:space="preserve"> Axel Taverney,</w:t>
+                                  </w:r>
+                                  <w:r>
+                                    <w:rPr>
+                                      <w:rFonts w:ascii="Century Gothic" w:hAnsi="Century Gothic"/>
+                                      <w:color w:val="FFFFFF" w:themeColor="background1"/>
+                                    </w:rPr>
+                                    <w:t xml:space="preserve"> Théodore Voisard</w:t>
                                   </w:r>
                                 </w:p>
                                 <w:p>
@@ -382,37 +385,40 @@
                                 <w:color w:val="FFFFFF" w:themeColor="background1"/>
                               </w:rPr>
                             </w:pPr>
-                            <w:proofErr w:type="spellStart"/>
                             <w:r>
                               <w:rPr>
                                 <w:rFonts w:ascii="Century Gothic" w:hAnsi="Century Gothic"/>
                                 <w:color w:val="FFFFFF" w:themeColor="background1"/>
                               </w:rPr>
-                              <w:t>Alen</w:t>
+                              <w:t>Alen Bijelic, David Carvalho,</w:t>
                             </w:r>
-                            <w:proofErr w:type="spellEnd"/>
                             <w:r>
                               <w:rPr>
                                 <w:rFonts w:ascii="Century Gothic" w:hAnsi="Century Gothic"/>
                                 <w:color w:val="FFFFFF" w:themeColor="background1"/>
                               </w:rPr>
-                              <w:t xml:space="preserve"> </w:t>
+                              <w:t xml:space="preserve"> Miguel Fernandes,</w:t>
                             </w:r>
-                            <w:proofErr w:type="spellStart"/>
                             <w:r>
                               <w:rPr>
                                 <w:rFonts w:ascii="Century Gothic" w:hAnsi="Century Gothic"/>
                                 <w:color w:val="FFFFFF" w:themeColor="background1"/>
                               </w:rPr>
-                              <w:t>Bijelic</w:t>
+                              <w:t xml:space="preserve"> Romain Gilliéron,</w:t>
                             </w:r>
-                            <w:proofErr w:type="spellEnd"/>
                             <w:r>
                               <w:rPr>
                                 <w:rFonts w:ascii="Century Gothic" w:hAnsi="Century Gothic"/>
                                 <w:color w:val="FFFFFF" w:themeColor="background1"/>
                               </w:rPr>
-                              <w:t>, David Carvalho, Romain Gilliéron, Théodore Voisard</w:t>
+                              <w:t xml:space="preserve"> Axel Taverney,</w:t>
+                            </w:r>
+                            <w:r>
+                              <w:rPr>
+                                <w:rFonts w:ascii="Century Gothic" w:hAnsi="Century Gothic"/>
+                                <w:color w:val="FFFFFF" w:themeColor="background1"/>
+                              </w:rPr>
+                              <w:t xml:space="preserve"> Théodore Voisard</w:t>
                             </w:r>
                           </w:p>
                           <w:p>
@@ -611,7 +617,7 @@
           <w:r>
             <w:fldChar w:fldCharType="separate"/>
           </w:r>
-          <w:hyperlink w:anchor="_Toc446313137" w:history="1">
+          <w:hyperlink w:anchor="_Toc448237995" w:history="1">
             <w:r>
               <w:rPr>
                 <w:rStyle w:val="Lienhypertexte"/>
@@ -638,7 +644,7 @@
                 <w:noProof/>
                 <w:webHidden/>
               </w:rPr>
-              <w:instrText xml:space="preserve"> PAGEREF _Toc446313137 \h </w:instrText>
+              <w:instrText xml:space="preserve"> PAGEREF _Toc448237995 \h </w:instrText>
             </w:r>
             <w:r>
               <w:rPr>
@@ -682,7 +688,7 @@
               <w:lang w:eastAsia="fr-CH"/>
             </w:rPr>
           </w:pPr>
-          <w:hyperlink w:anchor="_Toc446313138" w:history="1">
+          <w:hyperlink w:anchor="_Toc448237996" w:history="1">
             <w:r>
               <w:rPr>
                 <w:rStyle w:val="Lienhypertexte"/>
@@ -709,7 +715,7 @@
                 <w:noProof/>
                 <w:webHidden/>
               </w:rPr>
-              <w:instrText xml:space="preserve"> PAGEREF _Toc446313138 \h </w:instrText>
+              <w:instrText xml:space="preserve"> PAGEREF _Toc448237996 \h </w:instrText>
             </w:r>
             <w:r>
               <w:rPr>
@@ -753,7 +759,7 @@
               <w:lang w:eastAsia="fr-CH"/>
             </w:rPr>
           </w:pPr>
-          <w:hyperlink w:anchor="_Toc446313139" w:history="1">
+          <w:hyperlink w:anchor="_Toc448237997" w:history="1">
             <w:r>
               <w:rPr>
                 <w:rStyle w:val="Lienhypertexte"/>
@@ -780,7 +786,7 @@
                 <w:noProof/>
                 <w:webHidden/>
               </w:rPr>
-              <w:instrText xml:space="preserve"> PAGEREF _Toc446313139 \h </w:instrText>
+              <w:instrText xml:space="preserve"> PAGEREF _Toc448237997 \h </w:instrText>
             </w:r>
             <w:r>
               <w:rPr>
@@ -824,7 +830,7 @@
               <w:lang w:eastAsia="fr-CH"/>
             </w:rPr>
           </w:pPr>
-          <w:hyperlink w:anchor="_Toc446313140" w:history="1">
+          <w:hyperlink w:anchor="_Toc448237998" w:history="1">
             <w:r>
               <w:rPr>
                 <w:rStyle w:val="Lienhypertexte"/>
@@ -851,7 +857,7 @@
                 <w:noProof/>
                 <w:webHidden/>
               </w:rPr>
-              <w:instrText xml:space="preserve"> PAGEREF _Toc446313140 \h </w:instrText>
+              <w:instrText xml:space="preserve"> PAGEREF _Toc448237998 \h </w:instrText>
             </w:r>
             <w:r>
               <w:rPr>
@@ -895,7 +901,7 @@
               <w:lang w:eastAsia="fr-CH"/>
             </w:rPr>
           </w:pPr>
-          <w:hyperlink w:anchor="_Toc446313141" w:history="1">
+          <w:hyperlink w:anchor="_Toc448237999" w:history="1">
             <w:r>
               <w:rPr>
                 <w:rStyle w:val="Lienhypertexte"/>
@@ -922,7 +928,7 @@
                 <w:noProof/>
                 <w:webHidden/>
               </w:rPr>
-              <w:instrText xml:space="preserve"> PAGEREF _Toc446313141 \h </w:instrText>
+              <w:instrText xml:space="preserve"> PAGEREF _Toc448237999 \h </w:instrText>
             </w:r>
             <w:r>
               <w:rPr>
@@ -966,7 +972,7 @@
               <w:lang w:eastAsia="fr-CH"/>
             </w:rPr>
           </w:pPr>
-          <w:hyperlink w:anchor="_Toc446313142" w:history="1">
+          <w:hyperlink w:anchor="_Toc448238000" w:history="1">
             <w:r>
               <w:rPr>
                 <w:rStyle w:val="Lienhypertexte"/>
@@ -993,7 +999,7 @@
                 <w:noProof/>
                 <w:webHidden/>
               </w:rPr>
-              <w:instrText xml:space="preserve"> PAGEREF _Toc446313142 \h </w:instrText>
+              <w:instrText xml:space="preserve"> PAGEREF _Toc448238000 \h </w:instrText>
             </w:r>
             <w:r>
               <w:rPr>
@@ -1037,7 +1043,7 @@
               <w:lang w:eastAsia="fr-CH"/>
             </w:rPr>
           </w:pPr>
-          <w:hyperlink w:anchor="_Toc446313143" w:history="1">
+          <w:hyperlink w:anchor="_Toc448238001" w:history="1">
             <w:r>
               <w:rPr>
                 <w:rStyle w:val="Lienhypertexte"/>
@@ -1064,7 +1070,7 @@
                 <w:noProof/>
                 <w:webHidden/>
               </w:rPr>
-              <w:instrText xml:space="preserve"> PAGEREF _Toc446313143 \h </w:instrText>
+              <w:instrText xml:space="preserve"> PAGEREF _Toc448238001 \h </w:instrText>
             </w:r>
             <w:r>
               <w:rPr>
@@ -1108,13 +1114,13 @@
               <w:lang w:eastAsia="fr-CH"/>
             </w:rPr>
           </w:pPr>
-          <w:hyperlink w:anchor="_Toc446313144" w:history="1">
+          <w:hyperlink w:anchor="_Toc448238002" w:history="1">
             <w:r>
               <w:rPr>
                 <w:rStyle w:val="Lienhypertexte"/>
                 <w:noProof/>
               </w:rPr>
-              <w:t>Github</w:t>
+              <w:t>FFOR</w:t>
             </w:r>
             <w:r>
               <w:rPr>
@@ -1135,7 +1141,7 @@
                 <w:noProof/>
                 <w:webHidden/>
               </w:rPr>
-              <w:instrText xml:space="preserve"> PAGEREF _Toc446313144 \h </w:instrText>
+              <w:instrText xml:space="preserve"> PAGEREF _Toc448238002 \h </w:instrText>
             </w:r>
             <w:r>
               <w:rPr>
@@ -1168,7 +1174,7 @@
         </w:p>
         <w:p>
           <w:pPr>
-            <w:pStyle w:val="TM1"/>
+            <w:pStyle w:val="TM2"/>
             <w:tabs>
               <w:tab w:val="right" w:leader="dot" w:pos="9062"/>
             </w:tabs>
@@ -1179,13 +1185,13 @@
               <w:lang w:eastAsia="fr-CH"/>
             </w:rPr>
           </w:pPr>
-          <w:hyperlink w:anchor="_Toc446313145" w:history="1">
+          <w:hyperlink w:anchor="_Toc448238003" w:history="1">
             <w:r>
               <w:rPr>
                 <w:rStyle w:val="Lienhypertexte"/>
                 <w:noProof/>
               </w:rPr>
-              <w:t>Réalisation</w:t>
+              <w:t>Rôles</w:t>
             </w:r>
             <w:r>
               <w:rPr>
@@ -1206,7 +1212,7 @@
                 <w:noProof/>
                 <w:webHidden/>
               </w:rPr>
-              <w:instrText xml:space="preserve"> PAGEREF _Toc446313145 \h </w:instrText>
+              <w:instrText xml:space="preserve"> PAGEREF _Toc448238003 \h </w:instrText>
             </w:r>
             <w:r>
               <w:rPr>
@@ -1226,7 +1232,575 @@
                 <w:noProof/>
                 <w:webHidden/>
               </w:rPr>
-              <w:t>4</w:t>
+              <w:t>5</w:t>
+            </w:r>
+            <w:r>
+              <w:rPr>
+                <w:noProof/>
+                <w:webHidden/>
+              </w:rPr>
+              <w:fldChar w:fldCharType="end"/>
+            </w:r>
+          </w:hyperlink>
+        </w:p>
+        <w:p>
+          <w:pPr>
+            <w:pStyle w:val="TM2"/>
+            <w:tabs>
+              <w:tab w:val="right" w:leader="dot" w:pos="9062"/>
+            </w:tabs>
+            <w:rPr>
+              <w:rFonts w:asciiTheme="minorHAnsi" w:eastAsiaTheme="minorEastAsia" w:hAnsiTheme="minorHAnsi"/>
+              <w:noProof/>
+              <w:sz w:val="22"/>
+              <w:lang w:eastAsia="fr-CH"/>
+            </w:rPr>
+          </w:pPr>
+          <w:hyperlink w:anchor="_Toc448238004" w:history="1">
+            <w:r>
+              <w:rPr>
+                <w:rStyle w:val="Lienhypertexte"/>
+                <w:noProof/>
+              </w:rPr>
+              <w:t>Analyse des rôles</w:t>
+            </w:r>
+            <w:r>
+              <w:rPr>
+                <w:noProof/>
+                <w:webHidden/>
+              </w:rPr>
+              <w:tab/>
+            </w:r>
+            <w:r>
+              <w:rPr>
+                <w:noProof/>
+                <w:webHidden/>
+              </w:rPr>
+              <w:fldChar w:fldCharType="begin"/>
+            </w:r>
+            <w:r>
+              <w:rPr>
+                <w:noProof/>
+                <w:webHidden/>
+              </w:rPr>
+              <w:instrText xml:space="preserve"> PAGEREF _Toc448238004 \h </w:instrText>
+            </w:r>
+            <w:r>
+              <w:rPr>
+                <w:noProof/>
+                <w:webHidden/>
+              </w:rPr>
+            </w:r>
+            <w:r>
+              <w:rPr>
+                <w:noProof/>
+                <w:webHidden/>
+              </w:rPr>
+              <w:fldChar w:fldCharType="separate"/>
+            </w:r>
+            <w:r>
+              <w:rPr>
+                <w:noProof/>
+                <w:webHidden/>
+              </w:rPr>
+              <w:t>5</w:t>
+            </w:r>
+            <w:r>
+              <w:rPr>
+                <w:noProof/>
+                <w:webHidden/>
+              </w:rPr>
+              <w:fldChar w:fldCharType="end"/>
+            </w:r>
+          </w:hyperlink>
+        </w:p>
+        <w:p>
+          <w:pPr>
+            <w:pStyle w:val="TM2"/>
+            <w:tabs>
+              <w:tab w:val="right" w:leader="dot" w:pos="9062"/>
+            </w:tabs>
+            <w:rPr>
+              <w:rFonts w:asciiTheme="minorHAnsi" w:eastAsiaTheme="minorEastAsia" w:hAnsiTheme="minorHAnsi"/>
+              <w:noProof/>
+              <w:sz w:val="22"/>
+              <w:lang w:eastAsia="fr-CH"/>
+            </w:rPr>
+          </w:pPr>
+          <w:hyperlink w:anchor="_Toc448238005" w:history="1">
+            <w:r>
+              <w:rPr>
+                <w:rStyle w:val="Lienhypertexte"/>
+                <w:noProof/>
+              </w:rPr>
+              <w:t>Github</w:t>
+            </w:r>
+            <w:r>
+              <w:rPr>
+                <w:noProof/>
+                <w:webHidden/>
+              </w:rPr>
+              <w:tab/>
+            </w:r>
+            <w:r>
+              <w:rPr>
+                <w:noProof/>
+                <w:webHidden/>
+              </w:rPr>
+              <w:fldChar w:fldCharType="begin"/>
+            </w:r>
+            <w:r>
+              <w:rPr>
+                <w:noProof/>
+                <w:webHidden/>
+              </w:rPr>
+              <w:instrText xml:space="preserve"> PAGEREF _Toc448238005 \h </w:instrText>
+            </w:r>
+            <w:r>
+              <w:rPr>
+                <w:noProof/>
+                <w:webHidden/>
+              </w:rPr>
+            </w:r>
+            <w:r>
+              <w:rPr>
+                <w:noProof/>
+                <w:webHidden/>
+              </w:rPr>
+              <w:fldChar w:fldCharType="separate"/>
+            </w:r>
+            <w:r>
+              <w:rPr>
+                <w:noProof/>
+                <w:webHidden/>
+              </w:rPr>
+              <w:t>6</w:t>
+            </w:r>
+            <w:r>
+              <w:rPr>
+                <w:noProof/>
+                <w:webHidden/>
+              </w:rPr>
+              <w:fldChar w:fldCharType="end"/>
+            </w:r>
+          </w:hyperlink>
+        </w:p>
+        <w:p>
+          <w:pPr>
+            <w:pStyle w:val="TM2"/>
+            <w:tabs>
+              <w:tab w:val="right" w:leader="dot" w:pos="9062"/>
+            </w:tabs>
+            <w:rPr>
+              <w:rFonts w:asciiTheme="minorHAnsi" w:eastAsiaTheme="minorEastAsia" w:hAnsiTheme="minorHAnsi"/>
+              <w:noProof/>
+              <w:sz w:val="22"/>
+              <w:lang w:eastAsia="fr-CH"/>
+            </w:rPr>
+          </w:pPr>
+          <w:hyperlink w:anchor="_Toc448238006" w:history="1">
+            <w:r>
+              <w:rPr>
+                <w:rStyle w:val="Lienhypertexte"/>
+                <w:noProof/>
+              </w:rPr>
+              <w:t>Architecture WAMP</w:t>
+            </w:r>
+            <w:r>
+              <w:rPr>
+                <w:noProof/>
+                <w:webHidden/>
+              </w:rPr>
+              <w:tab/>
+            </w:r>
+            <w:r>
+              <w:rPr>
+                <w:noProof/>
+                <w:webHidden/>
+              </w:rPr>
+              <w:fldChar w:fldCharType="begin"/>
+            </w:r>
+            <w:r>
+              <w:rPr>
+                <w:noProof/>
+                <w:webHidden/>
+              </w:rPr>
+              <w:instrText xml:space="preserve"> PAGEREF _Toc448238006 \h </w:instrText>
+            </w:r>
+            <w:r>
+              <w:rPr>
+                <w:noProof/>
+                <w:webHidden/>
+              </w:rPr>
+            </w:r>
+            <w:r>
+              <w:rPr>
+                <w:noProof/>
+                <w:webHidden/>
+              </w:rPr>
+              <w:fldChar w:fldCharType="separate"/>
+            </w:r>
+            <w:r>
+              <w:rPr>
+                <w:noProof/>
+                <w:webHidden/>
+              </w:rPr>
+              <w:t>7</w:t>
+            </w:r>
+            <w:r>
+              <w:rPr>
+                <w:noProof/>
+                <w:webHidden/>
+              </w:rPr>
+              <w:fldChar w:fldCharType="end"/>
+            </w:r>
+          </w:hyperlink>
+        </w:p>
+        <w:p>
+          <w:pPr>
+            <w:pStyle w:val="TM2"/>
+            <w:tabs>
+              <w:tab w:val="right" w:leader="dot" w:pos="9062"/>
+            </w:tabs>
+            <w:rPr>
+              <w:rFonts w:asciiTheme="minorHAnsi" w:eastAsiaTheme="minorEastAsia" w:hAnsiTheme="minorHAnsi"/>
+              <w:noProof/>
+              <w:sz w:val="22"/>
+              <w:lang w:eastAsia="fr-CH"/>
+            </w:rPr>
+          </w:pPr>
+          <w:hyperlink w:anchor="_Toc448238007" w:history="1">
+            <w:r>
+              <w:rPr>
+                <w:rStyle w:val="Lienhypertexte"/>
+                <w:noProof/>
+              </w:rPr>
+              <w:t>MCD/MLD/MPD</w:t>
+            </w:r>
+            <w:r>
+              <w:rPr>
+                <w:noProof/>
+                <w:webHidden/>
+              </w:rPr>
+              <w:tab/>
+            </w:r>
+            <w:r>
+              <w:rPr>
+                <w:noProof/>
+                <w:webHidden/>
+              </w:rPr>
+              <w:fldChar w:fldCharType="begin"/>
+            </w:r>
+            <w:r>
+              <w:rPr>
+                <w:noProof/>
+                <w:webHidden/>
+              </w:rPr>
+              <w:instrText xml:space="preserve"> PAGEREF _Toc448238007 \h </w:instrText>
+            </w:r>
+            <w:r>
+              <w:rPr>
+                <w:noProof/>
+                <w:webHidden/>
+              </w:rPr>
+            </w:r>
+            <w:r>
+              <w:rPr>
+                <w:noProof/>
+                <w:webHidden/>
+              </w:rPr>
+              <w:fldChar w:fldCharType="separate"/>
+            </w:r>
+            <w:r>
+              <w:rPr>
+                <w:noProof/>
+                <w:webHidden/>
+              </w:rPr>
+              <w:t>8</w:t>
+            </w:r>
+            <w:r>
+              <w:rPr>
+                <w:noProof/>
+                <w:webHidden/>
+              </w:rPr>
+              <w:fldChar w:fldCharType="end"/>
+            </w:r>
+          </w:hyperlink>
+        </w:p>
+        <w:p>
+          <w:pPr>
+            <w:pStyle w:val="TM2"/>
+            <w:tabs>
+              <w:tab w:val="right" w:leader="dot" w:pos="9062"/>
+            </w:tabs>
+            <w:rPr>
+              <w:rFonts w:asciiTheme="minorHAnsi" w:eastAsiaTheme="minorEastAsia" w:hAnsiTheme="minorHAnsi"/>
+              <w:noProof/>
+              <w:sz w:val="22"/>
+              <w:lang w:eastAsia="fr-CH"/>
+            </w:rPr>
+          </w:pPr>
+          <w:hyperlink w:anchor="_Toc448238008" w:history="1">
+            <w:r>
+              <w:rPr>
+                <w:rStyle w:val="Lienhypertexte"/>
+                <w:noProof/>
+              </w:rPr>
+              <w:t>MCD :</w:t>
+            </w:r>
+            <w:r>
+              <w:rPr>
+                <w:noProof/>
+                <w:webHidden/>
+              </w:rPr>
+              <w:tab/>
+            </w:r>
+            <w:r>
+              <w:rPr>
+                <w:noProof/>
+                <w:webHidden/>
+              </w:rPr>
+              <w:fldChar w:fldCharType="begin"/>
+            </w:r>
+            <w:r>
+              <w:rPr>
+                <w:noProof/>
+                <w:webHidden/>
+              </w:rPr>
+              <w:instrText xml:space="preserve"> PAGEREF _Toc448238008 \h </w:instrText>
+            </w:r>
+            <w:r>
+              <w:rPr>
+                <w:noProof/>
+                <w:webHidden/>
+              </w:rPr>
+            </w:r>
+            <w:r>
+              <w:rPr>
+                <w:noProof/>
+                <w:webHidden/>
+              </w:rPr>
+              <w:fldChar w:fldCharType="separate"/>
+            </w:r>
+            <w:r>
+              <w:rPr>
+                <w:noProof/>
+                <w:webHidden/>
+              </w:rPr>
+              <w:t>8</w:t>
+            </w:r>
+            <w:r>
+              <w:rPr>
+                <w:noProof/>
+                <w:webHidden/>
+              </w:rPr>
+              <w:fldChar w:fldCharType="end"/>
+            </w:r>
+          </w:hyperlink>
+        </w:p>
+        <w:p>
+          <w:pPr>
+            <w:pStyle w:val="TM2"/>
+            <w:tabs>
+              <w:tab w:val="right" w:leader="dot" w:pos="9062"/>
+            </w:tabs>
+            <w:rPr>
+              <w:rFonts w:asciiTheme="minorHAnsi" w:eastAsiaTheme="minorEastAsia" w:hAnsiTheme="minorHAnsi"/>
+              <w:noProof/>
+              <w:sz w:val="22"/>
+              <w:lang w:eastAsia="fr-CH"/>
+            </w:rPr>
+          </w:pPr>
+          <w:hyperlink w:anchor="_Toc448238009" w:history="1">
+            <w:r>
+              <w:rPr>
+                <w:rStyle w:val="Lienhypertexte"/>
+                <w:noProof/>
+              </w:rPr>
+              <w:t>MLD :</w:t>
+            </w:r>
+            <w:r>
+              <w:rPr>
+                <w:noProof/>
+                <w:webHidden/>
+              </w:rPr>
+              <w:tab/>
+            </w:r>
+            <w:r>
+              <w:rPr>
+                <w:noProof/>
+                <w:webHidden/>
+              </w:rPr>
+              <w:fldChar w:fldCharType="begin"/>
+            </w:r>
+            <w:r>
+              <w:rPr>
+                <w:noProof/>
+                <w:webHidden/>
+              </w:rPr>
+              <w:instrText xml:space="preserve"> PAGEREF _Toc448238009 \h </w:instrText>
+            </w:r>
+            <w:r>
+              <w:rPr>
+                <w:noProof/>
+                <w:webHidden/>
+              </w:rPr>
+            </w:r>
+            <w:r>
+              <w:rPr>
+                <w:noProof/>
+                <w:webHidden/>
+              </w:rPr>
+              <w:fldChar w:fldCharType="separate"/>
+            </w:r>
+            <w:r>
+              <w:rPr>
+                <w:noProof/>
+                <w:webHidden/>
+              </w:rPr>
+              <w:t>9</w:t>
+            </w:r>
+            <w:r>
+              <w:rPr>
+                <w:noProof/>
+                <w:webHidden/>
+              </w:rPr>
+              <w:fldChar w:fldCharType="end"/>
+            </w:r>
+          </w:hyperlink>
+        </w:p>
+        <w:p>
+          <w:pPr>
+            <w:pStyle w:val="TM2"/>
+            <w:tabs>
+              <w:tab w:val="right" w:leader="dot" w:pos="9062"/>
+            </w:tabs>
+            <w:rPr>
+              <w:rFonts w:asciiTheme="minorHAnsi" w:eastAsiaTheme="minorEastAsia" w:hAnsiTheme="minorHAnsi"/>
+              <w:noProof/>
+              <w:sz w:val="22"/>
+              <w:lang w:eastAsia="fr-CH"/>
+            </w:rPr>
+          </w:pPr>
+          <w:hyperlink w:anchor="_Toc448238010" w:history="1">
+            <w:r>
+              <w:rPr>
+                <w:rStyle w:val="Lienhypertexte"/>
+                <w:noProof/>
+              </w:rPr>
+              <w:t>MPD :</w:t>
+            </w:r>
+            <w:r>
+              <w:rPr>
+                <w:noProof/>
+                <w:webHidden/>
+              </w:rPr>
+              <w:tab/>
+            </w:r>
+            <w:r>
+              <w:rPr>
+                <w:noProof/>
+                <w:webHidden/>
+              </w:rPr>
+              <w:fldChar w:fldCharType="begin"/>
+            </w:r>
+            <w:r>
+              <w:rPr>
+                <w:noProof/>
+                <w:webHidden/>
+              </w:rPr>
+              <w:instrText xml:space="preserve"> PAGEREF _Toc448238010 \h </w:instrText>
+            </w:r>
+            <w:r>
+              <w:rPr>
+                <w:noProof/>
+                <w:webHidden/>
+              </w:rPr>
+            </w:r>
+            <w:r>
+              <w:rPr>
+                <w:noProof/>
+                <w:webHidden/>
+              </w:rPr>
+              <w:fldChar w:fldCharType="separate"/>
+            </w:r>
+            <w:r>
+              <w:rPr>
+                <w:noProof/>
+                <w:webHidden/>
+              </w:rPr>
+              <w:t>10</w:t>
+            </w:r>
+            <w:r>
+              <w:rPr>
+                <w:noProof/>
+                <w:webHidden/>
+              </w:rPr>
+              <w:fldChar w:fldCharType="end"/>
+            </w:r>
+          </w:hyperlink>
+        </w:p>
+        <w:p>
+          <w:pPr>
+            <w:pStyle w:val="TM2"/>
+            <w:tabs>
+              <w:tab w:val="right" w:leader="dot" w:pos="9062"/>
+            </w:tabs>
+            <w:rPr>
+              <w:rFonts w:asciiTheme="minorHAnsi" w:eastAsiaTheme="minorEastAsia" w:hAnsiTheme="minorHAnsi"/>
+              <w:noProof/>
+              <w:sz w:val="22"/>
+              <w:lang w:eastAsia="fr-CH"/>
+            </w:rPr>
+          </w:pPr>
+          <w:hyperlink w:anchor="_Toc448238011" w:history="1">
+            <w:r>
+              <w:rPr>
+                <w:rStyle w:val="Lienhypertexte"/>
+                <w:noProof/>
+              </w:rPr>
+              <w:t>Site Web (HTML)</w:t>
+            </w:r>
+            <w:r>
+              <w:rPr>
+                <w:noProof/>
+                <w:webHidden/>
+              </w:rPr>
+              <w:tab/>
+            </w:r>
+            <w:r>
+              <w:rPr>
+                <w:noProof/>
+                <w:webHidden/>
+              </w:rPr>
+              <w:fldChar w:fldCharType="begin"/>
+            </w:r>
+            <w:r>
+              <w:rPr>
+                <w:noProof/>
+                <w:webHidden/>
+              </w:rPr>
+              <w:instrText xml:space="preserve"> PAGEREF _Toc448238011 \h </w:instrText>
+            </w:r>
+            <w:r>
+              <w:rPr>
+                <w:noProof/>
+                <w:webHidden/>
+              </w:rPr>
+            </w:r>
+            <w:r>
+              <w:rPr>
+                <w:noProof/>
+                <w:webHidden/>
+              </w:rPr>
+              <w:fldChar w:fldCharType="separate"/>
+            </w:r>
+            <w:r>
+              <w:rPr>
+                <w:noProof/>
+                <w:webHidden/>
+              </w:rPr>
+              <w:t>11</w:t>
             </w:r>
             <w:r>
               <w:rPr>
@@ -1267,7 +1841,7 @@
       <w:pPr>
         <w:pStyle w:val="Titre1"/>
       </w:pPr>
-      <w:bookmarkStart w:id="0" w:name="_Toc446313137"/>
+      <w:bookmarkStart w:id="0" w:name="_Toc448237995"/>
       <w:r>
         <w:lastRenderedPageBreak/>
         <w:t>Liste de diffusion</w:t>
@@ -1312,16 +1886,8 @@
               <w:rPr>
                 <w:lang w:val="de-CH"/>
               </w:rPr>
-              <w:t xml:space="preserve">Bertrand </w:t>
-            </w:r>
-            <w:proofErr w:type="spellStart"/>
-            <w:r>
-              <w:rPr>
-                <w:lang w:val="de-CH"/>
-              </w:rPr>
-              <w:t>Sahli</w:t>
-            </w:r>
-            <w:proofErr w:type="spellEnd"/>
+              <w:t>Bertrand Sahli</w:t>
+            </w:r>
           </w:p>
         </w:tc>
         <w:tc>
@@ -1356,7 +1922,7 @@
       <w:pPr>
         <w:pStyle w:val="Titre1"/>
       </w:pPr>
-      <w:bookmarkStart w:id="1" w:name="_Toc446313138"/>
+      <w:bookmarkStart w:id="1" w:name="_Toc448237996"/>
       <w:r>
         <w:t>Historiques des versions</w:t>
       </w:r>
@@ -1375,7 +1941,7 @@
       <w:pPr>
         <w:pStyle w:val="Titre1"/>
       </w:pPr>
-      <w:bookmarkStart w:id="2" w:name="_Toc446313139"/>
+      <w:bookmarkStart w:id="2" w:name="_Toc448237997"/>
       <w:r>
         <w:t>Introduction</w:t>
       </w:r>
@@ -1383,64 +1949,49 @@
     </w:p>
     <w:p>
       <w:r>
-        <w:t>La deuxième partie du projet « </w:t>
-      </w:r>
-      <w:proofErr w:type="spellStart"/>
-      <w:r>
-        <w:t>Gesproj</w:t>
-      </w:r>
-      <w:proofErr w:type="spellEnd"/>
-      <w:r>
-        <w:t> 2 » consiste à consolider nos compétences dans le travail de groupe. Pour se faire, nous sommes contraints d’utiliser « </w:t>
-      </w:r>
-      <w:proofErr w:type="spellStart"/>
-      <w:r>
-        <w:t>Github</w:t>
-      </w:r>
-      <w:proofErr w:type="spellEnd"/>
-      <w:r>
-        <w:t xml:space="preserve"> » pour déposer nos fichiers, </w:t>
-      </w:r>
-      <w:proofErr w:type="spellStart"/>
-      <w:r>
-        <w:t>Trello</w:t>
-      </w:r>
-      <w:proofErr w:type="spellEnd"/>
-      <w:r>
-        <w:t xml:space="preserve"> pour planifier les tâches et un </w:t>
-      </w:r>
-      <w:proofErr w:type="spellStart"/>
-      <w:r>
-        <w:t>daily</w:t>
-      </w:r>
-      <w:proofErr w:type="spellEnd"/>
+        <w:t>La deuxième partie du projet « Ges</w:t>
+      </w:r>
+      <w:r>
+        <w:t>P</w:t>
+      </w:r>
+      <w:r>
+        <w:t>roj</w:t>
+      </w:r>
+      <w:r>
+        <w:t xml:space="preserve"> </w:t>
+      </w:r>
+      <w:r>
+        <w:t xml:space="preserve">2 » consiste à consolider nos compétences dans le travail de groupe. Pour se faire, nous sommes contraints d’utiliser « Github » pour déposer nos fichiers, Trello pour planifier les tâches et un </w:t>
+      </w:r>
+      <w:r>
+        <w:t>effectuer Daily</w:t>
+      </w:r>
       <w:r>
         <w:t xml:space="preserve"> meeting avant de travailler.</w:t>
       </w:r>
     </w:p>
     <w:p>
       <w:r>
-        <w:t xml:space="preserve">Nous avons décidé de choisir le projet n°1 qui consiste en la création d’un site web contenant des </w:t>
-      </w:r>
-      <w:proofErr w:type="spellStart"/>
-      <w:r>
-        <w:t>formateurs</w:t>
-      </w:r>
-      <w:proofErr w:type="gramStart"/>
-      <w:r>
-        <w:t>,participants</w:t>
-      </w:r>
-      <w:proofErr w:type="spellEnd"/>
-      <w:proofErr w:type="gramEnd"/>
-      <w:r>
-        <w:t>/étudiants ainsi que des formations dont le but est de permettre à des personnes de s’inscrire à ces formations.</w:t>
+        <w:t>Nous avons décidé de choisir le projet n°1 qui consiste en la création d’un site web contenant des formateurs,</w:t>
+      </w:r>
+      <w:r>
+        <w:t xml:space="preserve"> </w:t>
+      </w:r>
+      <w:r>
+        <w:t>participants/étudiants ainsi que des formations dont le but est de permettre à</w:t>
+      </w:r>
+      <w:r>
+        <w:t xml:space="preserve"> des personnes de s’inscrire à d</w:t>
+      </w:r>
+      <w:r>
+        <w:t>es formations.</w:t>
       </w:r>
     </w:p>
     <w:p>
       <w:pPr>
         <w:pStyle w:val="Titre1"/>
       </w:pPr>
-      <w:bookmarkStart w:id="3" w:name="_Toc446313140"/>
+      <w:bookmarkStart w:id="3" w:name="_Toc448237998"/>
       <w:r>
         <w:t>Prérequis et matériel</w:t>
       </w:r>
@@ -1455,7 +2006,13 @@
         </w:numPr>
       </w:pPr>
       <w:r>
-        <w:t>Modules 100, 101, 105</w:t>
+        <w:t xml:space="preserve">Modules </w:t>
+      </w:r>
+      <w:r>
+        <w:t xml:space="preserve">ICT </w:t>
+      </w:r>
+      <w:r>
+        <w:t>100, 101, 105</w:t>
       </w:r>
       <w:r>
         <w:t xml:space="preserve">, </w:t>
@@ -1478,11 +2035,9 @@
           <w:numId w:val="1"/>
         </w:numPr>
       </w:pPr>
-      <w:proofErr w:type="spellStart"/>
       <w:r>
         <w:t>EasyPHP</w:t>
       </w:r>
-      <w:proofErr w:type="spellEnd"/>
     </w:p>
     <w:p>
       <w:pPr>
@@ -1504,11 +2059,9 @@
           <w:numId w:val="1"/>
         </w:numPr>
       </w:pPr>
-      <w:proofErr w:type="spellStart"/>
       <w:r>
         <w:t>PHPStorm</w:t>
       </w:r>
-      <w:proofErr w:type="spellEnd"/>
     </w:p>
     <w:p>
       <w:pPr>
@@ -1524,40 +2077,6 @@
       <w:r>
         <w:t>ETML</w:t>
       </w:r>
-      <w:r>
-        <w:br w:type="page"/>
-      </w:r>
-    </w:p>
-    <w:p>
-      <w:pPr>
-        <w:pStyle w:val="Titre1"/>
-      </w:pPr>
-      <w:bookmarkStart w:id="4" w:name="_Toc446313141"/>
-      <w:r>
-        <w:lastRenderedPageBreak/>
-        <w:t>Analyse</w:t>
-      </w:r>
-      <w:bookmarkEnd w:id="4"/>
-    </w:p>
-    <w:p>
-      <w:pPr>
-        <w:pStyle w:val="Titre2"/>
-      </w:pPr>
-      <w:bookmarkStart w:id="5" w:name="_Toc446313142"/>
-      <w:r>
-        <w:t>Analyse</w:t>
-      </w:r>
-      <w:bookmarkEnd w:id="5"/>
-    </w:p>
-    <w:p>
-      <w:r>
-        <w:t xml:space="preserve">Pour le début du projet nous avons tout d’abord dû comprendre le CDC et ce qui était demandé. Nous avons ensuite pu ressortir certaines tâches que nous avons dû répartir selon les membres du groupe. </w:t>
-      </w:r>
-    </w:p>
-    <w:p>
-      <w:r>
-        <w:t>Le résumé des tâches :</w:t>
-      </w:r>
     </w:p>
     <w:p>
       <w:pPr>
@@ -1568,21 +2087,7 @@
         </w:numPr>
       </w:pPr>
       <w:r>
-        <w:t xml:space="preserve">.CSV issues de feuilles </w:t>
-      </w:r>
-      <w:proofErr w:type="spellStart"/>
-      <w:r>
-        <w:t>excel</w:t>
-      </w:r>
-      <w:proofErr w:type="spellEnd"/>
-      <w:r>
-        <w:t xml:space="preserve"> contenant : des formations,</w:t>
-      </w:r>
-      <w:r>
-        <w:t xml:space="preserve"> </w:t>
-      </w:r>
-      <w:r>
-        <w:t>des formateurs et des participants.</w:t>
+        <w:t>Suite bureautique Microsoft</w:t>
       </w:r>
     </w:p>
     <w:p>
@@ -1594,7 +2099,59 @@
         </w:numPr>
       </w:pPr>
       <w:r>
-        <w:t>En même temps il faut modeler le MCD/MLD</w:t>
+        <w:br w:type="page"/>
+      </w:r>
+    </w:p>
+    <w:p>
+      <w:pPr>
+        <w:pStyle w:val="Titre1"/>
+      </w:pPr>
+      <w:bookmarkStart w:id="4" w:name="_Toc448237999"/>
+      <w:r>
+        <w:lastRenderedPageBreak/>
+        <w:t>Analyse</w:t>
+      </w:r>
+      <w:bookmarkEnd w:id="4"/>
+    </w:p>
+    <w:p>
+      <w:pPr>
+        <w:pStyle w:val="Titre2"/>
+      </w:pPr>
+      <w:bookmarkStart w:id="5" w:name="_Toc448238000"/>
+      <w:r>
+        <w:t>Analyse</w:t>
+      </w:r>
+      <w:bookmarkEnd w:id="5"/>
+    </w:p>
+    <w:p>
+      <w:r>
+        <w:t xml:space="preserve">Pour le début du projet nous avons tout d’abord </w:t>
+      </w:r>
+      <w:r>
+        <w:t>dû comprendre le cahier des charges</w:t>
+      </w:r>
+      <w:r>
+        <w:t xml:space="preserve"> et ce qui</w:t>
+      </w:r>
+      <w:r>
+        <w:t xml:space="preserve"> y</w:t>
+      </w:r>
+      <w:r>
+        <w:t xml:space="preserve"> étai</w:t>
+      </w:r>
+      <w:r>
+        <w:t xml:space="preserve">t demandé. Nous avons ensuite </w:t>
+      </w:r>
+      <w:r>
+        <w:t>pu</w:t>
+      </w:r>
+      <w:r>
+        <w:t xml:space="preserve"> ressortir certaines tâches que nous avons dû répartir selon les membres du groupe. </w:t>
+      </w:r>
+    </w:p>
+    <w:p>
+      <w:r>
+        <w:t>Le résumé des tâches :</w:t>
       </w:r>
     </w:p>
     <w:p>
@@ -1606,7 +2163,22 @@
         </w:numPr>
       </w:pPr>
       <w:r>
-        <w:t>Créer ensuite le MPD à partir du MCD/MLD</w:t>
+        <w:t>.</w:t>
+      </w:r>
+      <w:r>
+        <w:t>csv issu</w:t>
+      </w:r>
+      <w:r>
+        <w:t>s de feuilles E</w:t>
+      </w:r>
+      <w:r>
+        <w:t>xcel contenant : des formations,</w:t>
+      </w:r>
+      <w:r>
+        <w:t xml:space="preserve"> </w:t>
+      </w:r>
+      <w:r>
+        <w:t>des formateurs et des participants.</w:t>
       </w:r>
     </w:p>
     <w:p>
@@ -1618,7 +2190,10 @@
         </w:numPr>
       </w:pPr>
       <w:r>
-        <w:t>Créer la base de données</w:t>
+        <w:t>M</w:t>
+      </w:r>
+      <w:r>
+        <w:t>odeler le MCD/MLD</w:t>
       </w:r>
     </w:p>
     <w:p>
@@ -1630,19 +2205,8 @@
         </w:numPr>
       </w:pPr>
       <w:r>
-        <w:t>Cr</w:t>
-      </w:r>
-      <w:r>
-        <w:t xml:space="preserve">éer un script pour importer les données issues des </w:t>
-      </w:r>
-      <w:r>
-        <w:t xml:space="preserve">fichiers .csv dans la BDD </w:t>
-      </w:r>
-      <w:proofErr w:type="spellStart"/>
-      <w:r>
-        <w:t>mysql</w:t>
-      </w:r>
-      <w:proofErr w:type="spellEnd"/>
+        <w:t>Créer ensuite le MPD à partir du MCD/MLD</w:t>
+      </w:r>
     </w:p>
     <w:p>
       <w:pPr>
@@ -1653,10 +2217,7 @@
         </w:numPr>
       </w:pPr>
       <w:r>
-        <w:t xml:space="preserve">Créer les requêtes SQL spécifique pour trouver les données </w:t>
-      </w:r>
-      <w:r>
-        <w:t>nécessaires sur l’interface web en implémentant du PDO(PHP) dans le HTML</w:t>
+        <w:t>Créer la base de données</w:t>
       </w:r>
     </w:p>
     <w:p>
@@ -1668,19 +2229,16 @@
         </w:numPr>
       </w:pPr>
       <w:r>
-        <w:t xml:space="preserve">Continuer la création du </w:t>
-      </w:r>
-      <w:r>
-        <w:t>site web</w:t>
-      </w:r>
-      <w:r>
-        <w:t xml:space="preserve"> en parallèle</w:t>
-      </w:r>
-      <w:r>
-        <w:t xml:space="preserve"> avec une interface simplissime </w:t>
-      </w:r>
-      <w:r>
-        <w:t>et responsive.</w:t>
+        <w:t>Cr</w:t>
+      </w:r>
+      <w:r>
+        <w:t xml:space="preserve">éer un script pour importer les données issues des </w:t>
+      </w:r>
+      <w:r>
+        <w:t>fichiers .csv dans la B</w:t>
+      </w:r>
+      <w:r>
+        <w:t>ase de données MySQL</w:t>
       </w:r>
     </w:p>
     <w:p>
@@ -1692,6 +2250,45 @@
         </w:numPr>
       </w:pPr>
       <w:r>
+        <w:t xml:space="preserve">Créer les requêtes SQL spécifique pour trouver les données </w:t>
+      </w:r>
+      <w:r>
+        <w:t>nécessaires sur l’interface web en implémentant du PDO(PHP) dans le HTML</w:t>
+      </w:r>
+    </w:p>
+    <w:p>
+      <w:pPr>
+        <w:pStyle w:val="Paragraphedeliste"/>
+        <w:numPr>
+          <w:ilvl w:val="0"/>
+          <w:numId w:val="1"/>
+        </w:numPr>
+      </w:pPr>
+      <w:r>
+        <w:t xml:space="preserve">Continuer la création du </w:t>
+      </w:r>
+      <w:r>
+        <w:t>site web</w:t>
+      </w:r>
+      <w:r>
+        <w:t xml:space="preserve"> en parallèle</w:t>
+      </w:r>
+      <w:r>
+        <w:t xml:space="preserve"> avec une interface simplissime </w:t>
+      </w:r>
+      <w:r>
+        <w:t>et responsive.</w:t>
+      </w:r>
+    </w:p>
+    <w:p>
+      <w:pPr>
+        <w:pStyle w:val="Paragraphedeliste"/>
+        <w:numPr>
+          <w:ilvl w:val="0"/>
+          <w:numId w:val="1"/>
+        </w:numPr>
+      </w:pPr>
+      <w:r>
         <w:t>Documenter le tout en même temps.</w:t>
       </w:r>
     </w:p>
@@ -1699,7 +2296,7 @@
       <w:pPr>
         <w:pStyle w:val="Titre2"/>
       </w:pPr>
-      <w:bookmarkStart w:id="6" w:name="_Toc446313143"/>
+      <w:bookmarkStart w:id="6" w:name="_Toc448238001"/>
       <w:r>
         <w:t>Planification</w:t>
       </w:r>
@@ -1777,28 +2374,557 @@
       <w:pPr>
         <w:pStyle w:val="Titre2"/>
       </w:pPr>
-      <w:bookmarkStart w:id="7" w:name="_Toc446313144"/>
-      <w:proofErr w:type="spellStart"/>
+      <w:bookmarkStart w:id="7" w:name="_Toc448238002"/>
+      <w:r>
+        <w:lastRenderedPageBreak/>
+        <w:t>FFOR</w:t>
+      </w:r>
+      <w:bookmarkEnd w:id="7"/>
+    </w:p>
+    <w:p>
+      <w:pPr>
+        <w:jc w:val="left"/>
+      </w:pPr>
+      <w:r>
+        <w:rPr>
+          <w:b/>
+        </w:rPr>
+        <w:t>Bijelic</w:t>
+      </w:r>
+      <w:r>
+        <w:t> : FORCES = Développement Web, Développement C#</w:t>
+      </w:r>
+    </w:p>
+    <w:p>
+      <w:pPr>
+        <w:jc w:val="left"/>
+      </w:pPr>
+      <w:r>
+        <w:t xml:space="preserve">             FAIBLESSES = Administration</w:t>
+      </w:r>
+    </w:p>
+    <w:p>
+      <w:pPr>
+        <w:jc w:val="left"/>
+      </w:pPr>
+      <w:r>
+        <w:t xml:space="preserve">             OPPORTUNITES = Exploiter les failles réseaux</w:t>
+      </w:r>
+    </w:p>
+    <w:p>
+      <w:pPr>
+        <w:jc w:val="left"/>
+      </w:pPr>
+      <w:r>
+        <w:t xml:space="preserve">             RISQUES = JavaScript</w:t>
+      </w:r>
+    </w:p>
+    <w:p/>
+    <w:p>
+      <w:r>
+        <w:rPr>
+          <w:b/>
+        </w:rPr>
+        <w:t>Voisard</w:t>
+      </w:r>
+      <w:r>
+        <w:t xml:space="preserve"> : FORCES = Administration, gestion, </w:t>
+      </w:r>
+      <w:r>
+        <w:t>Base de données</w:t>
+      </w:r>
+      <w:r>
+        <w:t>, sécurité</w:t>
+      </w:r>
+    </w:p>
+    <w:p>
+      <w:r>
+        <w:tab/>
+        <w:t xml:space="preserve">     FAIBLESSES = JavaScript, PDO</w:t>
+      </w:r>
+    </w:p>
+    <w:p>
+      <w:r>
+        <w:tab/>
+        <w:t xml:space="preserve">  </w:t>
+      </w:r>
+      <w:r>
+        <w:t xml:space="preserve">   </w:t>
+      </w:r>
+      <w:r>
+        <w:t>OPPORTUNITES = Mettre en place un serveur Web sur NAS</w:t>
+      </w:r>
+    </w:p>
+    <w:p>
+      <w:r>
+        <w:tab/>
+        <w:t xml:space="preserve">  </w:t>
+      </w:r>
+      <w:r>
+        <w:t xml:space="preserve">   </w:t>
+      </w:r>
+      <w:r>
+        <w:t>RISQUES = Départ ou arrivée d’un nouveau membre</w:t>
+      </w:r>
+    </w:p>
+    <w:p/>
+    <w:p>
+      <w:r>
+        <w:rPr>
+          <w:b/>
+        </w:rPr>
+        <w:t>Carvalho</w:t>
+      </w:r>
+      <w:r>
+        <w:t> : FORCES = Développement, Base de données</w:t>
+      </w:r>
+    </w:p>
+    <w:p>
+      <w:r>
+        <w:tab/>
+        <w:t xml:space="preserve">     </w:t>
+      </w:r>
+      <w:r>
+        <w:t xml:space="preserve">    </w:t>
+      </w:r>
+      <w:r>
+        <w:t>FAIBLESSES = Réseau</w:t>
+      </w:r>
+    </w:p>
+    <w:p>
+      <w:r>
+        <w:tab/>
+        <w:t xml:space="preserve">     </w:t>
+      </w:r>
+      <w:r>
+        <w:t xml:space="preserve">    </w:t>
+      </w:r>
+      <w:r>
+        <w:t>OPPORTUNITES = Codage C#</w:t>
+      </w:r>
+    </w:p>
+    <w:p>
+      <w:r>
+        <w:tab/>
+        <w:t xml:space="preserve">     </w:t>
+      </w:r>
+      <w:r>
+        <w:t xml:space="preserve">    </w:t>
+      </w:r>
+      <w:r>
+        <w:t>RISQUES = Test théorique</w:t>
+      </w:r>
+    </w:p>
+    <w:p/>
+    <w:p>
+      <w:r>
+        <w:rPr>
+          <w:b/>
+        </w:rPr>
+        <w:t>Gilliéron</w:t>
+      </w:r>
+      <w:r>
+        <w:t> : FORCES = Analyse, développement Web, Base de données</w:t>
+      </w:r>
+    </w:p>
+    <w:p>
+      <w:r>
+        <w:tab/>
+        <w:t xml:space="preserve">    </w:t>
+      </w:r>
+      <w:r>
+        <w:t xml:space="preserve">   </w:t>
+      </w:r>
+      <w:r>
+        <w:t>FAIBLESSES = JavaScript, Github</w:t>
+      </w:r>
+    </w:p>
+    <w:p>
+      <w:r>
+        <w:tab/>
+        <w:t xml:space="preserve">    </w:t>
+      </w:r>
+      <w:r>
+        <w:t xml:space="preserve">   </w:t>
+      </w:r>
+      <w:r>
+        <w:t>OPPORTUNITES = Développement C#</w:t>
+      </w:r>
+    </w:p>
+    <w:p>
+      <w:r>
+        <w:tab/>
+        <w:t xml:space="preserve">    </w:t>
+      </w:r>
+      <w:r>
+        <w:t xml:space="preserve">   </w:t>
+      </w:r>
+      <w:r>
+        <w:t>RISQUES = Remplir base de données</w:t>
+      </w:r>
+    </w:p>
+    <w:p/>
+    <w:p>
+      <w:r>
+        <w:rPr>
+          <w:b/>
+        </w:rPr>
+        <w:t>Fernandes</w:t>
+      </w:r>
+      <w:r>
+        <w:t xml:space="preserve"> : FORCES = Développement Web (HTML, </w:t>
+      </w:r>
+      <w:r>
+        <w:t>CSS</w:t>
+      </w:r>
+      <w:r>
+        <w:t>), Base de donnée</w:t>
+      </w:r>
+    </w:p>
+    <w:p>
+      <w:r>
+        <w:tab/>
+        <w:t xml:space="preserve">        </w:t>
+      </w:r>
+      <w:r>
+        <w:t xml:space="preserve">  </w:t>
+      </w:r>
+      <w:r>
+        <w:t>FAIBLESSES = PHP, Développement C#</w:t>
+      </w:r>
+    </w:p>
+    <w:p>
+      <w:r>
+        <w:tab/>
+        <w:t xml:space="preserve">        </w:t>
+      </w:r>
+      <w:r>
+        <w:t xml:space="preserve">  </w:t>
+      </w:r>
+      <w:r>
+        <w:t>OPPORTUNITES = Installation et configuration d’un VPN</w:t>
+      </w:r>
+    </w:p>
+    <w:p>
+      <w:r>
+        <w:tab/>
+        <w:t xml:space="preserve">        </w:t>
+      </w:r>
+      <w:r>
+        <w:t xml:space="preserve">  </w:t>
+      </w:r>
+      <w:r>
+        <w:t>RISQUES = Stress lors du rush final</w:t>
+      </w:r>
+    </w:p>
+    <w:p/>
+    <w:p>
+      <w:pPr>
+        <w:rPr>
+          <w:b/>
+        </w:rPr>
+      </w:pPr>
+    </w:p>
+    <w:p>
+      <w:pPr>
+        <w:rPr>
+          <w:b/>
+        </w:rPr>
+      </w:pPr>
+    </w:p>
+    <w:p>
+      <w:r>
+        <w:rPr>
+          <w:b/>
+        </w:rPr>
+        <w:lastRenderedPageBreak/>
+        <w:t>Taverney</w:t>
+      </w:r>
+      <w:r>
+        <w:t xml:space="preserve"> : FORCES = </w:t>
+      </w:r>
+      <w:r>
+        <w:t>Développement Web (HTML, CSS</w:t>
+      </w:r>
+      <w:r>
+        <w:t>), Administration, Base de données</w:t>
+      </w:r>
+    </w:p>
+    <w:p>
+      <w:r>
+        <w:tab/>
+        <w:t xml:space="preserve">     FAIBLESSES = Algorithme C#, PDO, Session</w:t>
+      </w:r>
+    </w:p>
+    <w:p>
+      <w:r>
+        <w:tab/>
+        <w:t xml:space="preserve">     OPPORTUNITES = Mettre en place un Pare-Feu (DMZ)</w:t>
+      </w:r>
+    </w:p>
+    <w:p>
+      <w:r>
+        <w:tab/>
+        <w:t xml:space="preserve">     RISQUES = Risque de saturation lorsque le travail devient trop </w:t>
+      </w:r>
+      <w:r>
+        <w:t xml:space="preserve">            </w:t>
+      </w:r>
+      <w:r>
+        <w:t xml:space="preserve"> </w:t>
+      </w:r>
+      <w:r>
+        <w:t>complexe</w:t>
+      </w:r>
+    </w:p>
+    <w:p>
+      <w:pPr>
+        <w:pStyle w:val="Titre2"/>
+      </w:pPr>
+      <w:bookmarkStart w:id="8" w:name="_Toc448238003"/>
+      <w:r>
+        <w:t>Rôles</w:t>
+      </w:r>
+      <w:bookmarkEnd w:id="8"/>
+    </w:p>
+    <w:p>
+      <w:r>
+        <w:rPr>
+          <w:b/>
+        </w:rPr>
+        <w:t>Bijelic</w:t>
+      </w:r>
+      <w:r>
+        <w:t xml:space="preserve"> : Collaborateur, Réalisateur </w:t>
+      </w:r>
+    </w:p>
+    <w:p>
+      <w:pPr>
+        <w:rPr>
+          <w:i/>
+        </w:rPr>
+      </w:pPr>
+      <w:r>
+        <w:rPr>
+          <w:i/>
+        </w:rPr>
+        <w:t>Perfectionniste, Coordinateur, Innovateur</w:t>
+      </w:r>
+    </w:p>
+    <w:p/>
+    <w:p>
+      <w:r>
+        <w:rPr>
+          <w:b/>
+        </w:rPr>
+        <w:t>Voisard</w:t>
+      </w:r>
+      <w:r>
+        <w:t> : Réalisateur, Coordinateur</w:t>
+      </w:r>
+    </w:p>
+    <w:p>
+      <w:pPr>
+        <w:rPr>
+          <w:i/>
+        </w:rPr>
+      </w:pPr>
+      <w:r>
+        <w:rPr>
+          <w:i/>
+        </w:rPr>
+        <w:t>Perfectionniste,</w:t>
+      </w:r>
+      <w:r>
+        <w:rPr>
+          <w:i/>
+        </w:rPr>
+        <w:t xml:space="preserve"> Contrôleur, Innovateur, Réalisateur</w:t>
+      </w:r>
+    </w:p>
+    <w:p/>
+    <w:p>
+      <w:r>
+        <w:rPr>
+          <w:b/>
+        </w:rPr>
+        <w:t>Carvalho</w:t>
+      </w:r>
+      <w:r>
+        <w:t> : Perfectionniste, Réalisateur, Provocateur, Coordinateur</w:t>
+      </w:r>
+    </w:p>
+    <w:p>
+      <w:pPr>
+        <w:rPr>
+          <w:i/>
+        </w:rPr>
+      </w:pPr>
+      <w:r>
+        <w:rPr>
+          <w:i/>
+        </w:rPr>
+        <w:t>Innovateur, Collaborateur</w:t>
+      </w:r>
+    </w:p>
+    <w:p/>
+    <w:p>
+      <w:r>
+        <w:rPr>
+          <w:b/>
+        </w:rPr>
+        <w:t>Gilliéron</w:t>
+      </w:r>
+      <w:r>
+        <w:t> : Collaborateur, Innovateur</w:t>
+      </w:r>
+    </w:p>
+    <w:p>
+      <w:pPr>
+        <w:rPr>
+          <w:i/>
+        </w:rPr>
+      </w:pPr>
+      <w:r>
+        <w:rPr>
+          <w:i/>
+        </w:rPr>
+        <w:t>Perfectionniste, Coordinateur</w:t>
+      </w:r>
+    </w:p>
+    <w:p/>
+    <w:p>
+      <w:r>
+        <w:rPr>
+          <w:b/>
+        </w:rPr>
+        <w:t>Fernandes</w:t>
+      </w:r>
+      <w:r>
+        <w:t> : Réalisateur, Spécialiste</w:t>
+      </w:r>
+    </w:p>
+    <w:p>
+      <w:pPr>
+        <w:rPr>
+          <w:i/>
+        </w:rPr>
+      </w:pPr>
+      <w:r>
+        <w:rPr>
+          <w:i/>
+        </w:rPr>
+        <w:t xml:space="preserve">Perfectionniste, Contrôleur </w:t>
+      </w:r>
+    </w:p>
+    <w:p>
+      <w:r>
+        <w:t xml:space="preserve"> </w:t>
+      </w:r>
+    </w:p>
+    <w:p>
+      <w:r>
+        <w:rPr>
+          <w:b/>
+        </w:rPr>
+        <w:t>Taverney</w:t>
+      </w:r>
+      <w:r>
+        <w:t> : Collaborateur, Provocateur</w:t>
+      </w:r>
+    </w:p>
+    <w:p>
+      <w:pPr>
+        <w:rPr>
+          <w:i/>
+        </w:rPr>
+      </w:pPr>
+      <w:r>
+        <w:rPr>
+          <w:i/>
+        </w:rPr>
+        <w:t>Perfectionniste, Innovateur</w:t>
+      </w:r>
+    </w:p>
+    <w:p>
+      <w:pPr>
+        <w:pStyle w:val="Titre2"/>
+      </w:pPr>
+      <w:bookmarkStart w:id="9" w:name="_Toc448238004"/>
+      <w:r>
+        <w:t>Analyse des rôles</w:t>
+      </w:r>
+      <w:bookmarkEnd w:id="9"/>
+    </w:p>
+    <w:p>
+      <w:r>
+        <w:t>S</w:t>
+      </w:r>
+      <w:r>
+        <w:t>uite à la création des FFOR et r</w:t>
+      </w:r>
+      <w:r>
+        <w:t>ôle</w:t>
+      </w:r>
+      <w:r>
+        <w:t>s des membres du groupe</w:t>
+      </w:r>
+      <w:r>
+        <w:t>,</w:t>
+      </w:r>
+      <w:r>
+        <w:t xml:space="preserve"> nous nous sommes rendu compte que nous partions avec un handicap</w:t>
+      </w:r>
+      <w:r>
+        <w:t xml:space="preserve"> dès le départ, </w:t>
+      </w:r>
+      <w:r>
+        <w:t>nous n’avons pas de Contrôleur. Monsieur Carvalho avec ses capacités de Perfectionniste devra surement endosser ce rôle</w:t>
+      </w:r>
+      <w:r>
+        <w:t xml:space="preserve">. Messieurs  Bijelic, Gilliéron et Fernandes devront travailler sur le gros du développement du site. Messieurs Voisard et Taverney feront le gros de l’organisation et de la documentation. </w:t>
+      </w:r>
+      <w:r>
+        <w:lastRenderedPageBreak/>
+        <w:t>Monsieur Carvalho</w:t>
+      </w:r>
+      <w:r>
+        <w:t>,</w:t>
+      </w:r>
+      <w:r>
+        <w:t xml:space="preserve"> vu sa motivation et ses qualités</w:t>
+      </w:r>
+      <w:r>
+        <w:t>,</w:t>
+      </w:r>
+      <w:r>
+        <w:t xml:space="preserve"> travaillera sûrement </w:t>
+      </w:r>
+      <w:r>
+        <w:t>dans</w:t>
+      </w:r>
+      <w:bookmarkStart w:id="10" w:name="_GoBack"/>
+      <w:bookmarkEnd w:id="10"/>
+      <w:r>
+        <w:t xml:space="preserve"> la plupart de ces domaines réunis.  </w:t>
+      </w:r>
+    </w:p>
+    <w:p>
+      <w:pPr>
+        <w:pStyle w:val="Titre2"/>
+      </w:pPr>
+      <w:bookmarkStart w:id="11" w:name="_Toc448238005"/>
       <w:r>
         <w:t>Github</w:t>
       </w:r>
-      <w:bookmarkEnd w:id="7"/>
-      <w:proofErr w:type="spellEnd"/>
+      <w:bookmarkEnd w:id="11"/>
     </w:p>
     <w:p>
       <w:pPr>
         <w:spacing w:line="240" w:lineRule="auto"/>
       </w:pPr>
       <w:r>
-        <w:t xml:space="preserve">Pour déposer nos fichiers nous avons été contraints d’utiliser </w:t>
-      </w:r>
-      <w:proofErr w:type="spellStart"/>
-      <w:r>
-        <w:t>Github</w:t>
-      </w:r>
-      <w:proofErr w:type="spellEnd"/>
-      <w:r>
-        <w:t>. Voici à quoi ressemble notre dépôt au début du projet :</w:t>
+        <w:t>Pour déposer nos fichiers nous avons été contraints d’utiliser Github. Voici à quoi ressemble notre dépôt au début du projet :</w:t>
       </w:r>
     </w:p>
     <w:p>
@@ -1846,12 +2972,10 @@
           </wp:inline>
         </w:drawing>
       </w:r>
-    </w:p>
-    <w:p>
-      <w:pPr>
-        <w:pStyle w:val="Titre2"/>
-      </w:pPr>
-      <w:r>
+      <w:r>
+        <w:rPr>
+          <w:rStyle w:val="Titre2Car"/>
+        </w:rPr>
         <w:t>Maquette site web</w:t>
       </w:r>
     </w:p>
@@ -1859,15 +2983,20 @@
       <w:r>
         <w:t>Voici la « maquette » pour le site web :</w:t>
       </w:r>
-    </w:p>
-    <w:p>
+      <w:r>
+        <w:rPr>
+          <w:noProof/>
+          <w:lang w:eastAsia="fr-CH"/>
+        </w:rPr>
+        <w:t xml:space="preserve"> </w:t>
+      </w:r>
       <w:r>
         <w:rPr>
           <w:noProof/>
           <w:lang w:eastAsia="fr-CH"/>
         </w:rPr>
         <w:drawing>
-          <wp:inline distT="0" distB="0" distL="0" distR="0">
+          <wp:inline distT="0" distB="0" distL="0" distR="0" wp14:anchorId="448DE0B6" wp14:editId="11F28880">
             <wp:extent cx="5753100" cy="4057650"/>
             <wp:effectExtent l="0" t="0" r="0" b="0"/>
             <wp:docPr id="29" name="Image 29" descr="K:\INF\Eleves\Classes\CINa_14-18\PROJET CATALOGUE WEB\IMGRapport\Maquette Site Web.jpg"/>
@@ -1916,70 +3045,524 @@
         </w:drawing>
       </w:r>
     </w:p>
+    <w:p/>
     <w:p>
       <w:r>
         <w:t xml:space="preserve">Le </w:t>
       </w:r>
-      <w:proofErr w:type="spellStart"/>
-      <w:r>
-        <w:t>framework</w:t>
-      </w:r>
-      <w:proofErr w:type="spellEnd"/>
-      <w:r>
-        <w:t xml:space="preserve"> sera : « </w:t>
-      </w:r>
-      <w:proofErr w:type="spellStart"/>
-      <w:r>
-        <w:t>Materialize</w:t>
-      </w:r>
-      <w:proofErr w:type="spellEnd"/>
-      <w:r>
-        <w:t xml:space="preserve"> » </w:t>
-      </w:r>
-    </w:p>
-    <w:p>
-      <w:r>
-        <w:t>Le site contiendra une « </w:t>
-      </w:r>
-      <w:proofErr w:type="spellStart"/>
-      <w:r>
-        <w:t>navbar</w:t>
-      </w:r>
-      <w:proofErr w:type="spellEnd"/>
-      <w:r>
-        <w:t> », un « </w:t>
-      </w:r>
-      <w:proofErr w:type="spellStart"/>
-      <w:r>
-        <w:t>footer</w:t>
-      </w:r>
-      <w:proofErr w:type="spellEnd"/>
-      <w:r>
-        <w:t> » et un menu déroulant.</w:t>
-      </w:r>
-    </w:p>
-    <w:p>
+      <w:r>
+        <w:t>Framework</w:t>
+      </w:r>
+      <w:r>
+        <w:t xml:space="preserve"> sera : « Materialize » </w:t>
+      </w:r>
+      <w:r>
+        <w:t>créé par Google.</w:t>
+      </w:r>
+    </w:p>
+    <w:p>
+      <w:r>
+        <w:t>Le site contiendra une « navbar », un « footer » et un menu déroulant.</w:t>
+      </w:r>
+    </w:p>
+    <w:p>
+      <w:pPr>
+        <w:pStyle w:val="Titre2"/>
+      </w:pPr>
+      <w:bookmarkStart w:id="12" w:name="_Toc448238006"/>
+      <w:r>
+        <w:lastRenderedPageBreak/>
+        <w:t>Architecture</w:t>
+      </w:r>
+      <w:r>
+        <w:t xml:space="preserve"> WAMP</w:t>
+      </w:r>
+      <w:bookmarkEnd w:id="12"/>
+    </w:p>
+    <w:p>
+      <w:pPr>
+        <w:pStyle w:val="Paragraphedeliste"/>
+        <w:numPr>
+          <w:ilvl w:val="0"/>
+          <w:numId w:val="3"/>
+        </w:numPr>
+      </w:pPr>
+      <w:r>
+        <w:t>EasyPHP en local est le serveur web, plus tard quand le développement du site sera terminé nous métrons peut être le site en ligne avec un serveur potentiellement Apache.</w:t>
+      </w:r>
+    </w:p>
+    <w:p>
+      <w:pPr>
+        <w:pStyle w:val="Paragraphedeliste"/>
+        <w:numPr>
+          <w:ilvl w:val="0"/>
+          <w:numId w:val="3"/>
+        </w:numPr>
+      </w:pPr>
+      <w:r>
+        <w:t xml:space="preserve">Le langage de </w:t>
+      </w:r>
+      <w:r>
+        <w:t>développement est L’HTML pour le contenu, le</w:t>
+      </w:r>
+      <w:r>
+        <w:t xml:space="preserve"> PHP sert </w:t>
+      </w:r>
+      <w:r>
+        <w:t xml:space="preserve">pour </w:t>
+      </w:r>
+      <w:r>
+        <w:t>la logique</w:t>
+      </w:r>
+      <w:r>
+        <w:t>, le CSS avec le Framework MaterializeCSS pour l’esthétique</w:t>
+      </w:r>
+    </w:p>
+    <w:p>
+      <w:pPr>
+        <w:pStyle w:val="Paragraphedeliste"/>
+        <w:numPr>
+          <w:ilvl w:val="0"/>
+          <w:numId w:val="3"/>
+        </w:numPr>
+      </w:pPr>
+      <w:r>
+        <w:t xml:space="preserve">MySQL stocke toutes les données </w:t>
+      </w:r>
+      <w:r>
+        <w:t>du site.</w:t>
+      </w:r>
+    </w:p>
+    <w:p>
+      <w:pPr>
+        <w:pStyle w:val="Paragraphedeliste"/>
+        <w:numPr>
+          <w:ilvl w:val="0"/>
+          <w:numId w:val="3"/>
+        </w:numPr>
+      </w:pPr>
+      <w:r>
+        <w:t>Windows</w:t>
+      </w:r>
+      <w:r>
+        <w:t xml:space="preserve"> 7 64bit</w:t>
+      </w:r>
+      <w:r>
+        <w:t xml:space="preserve"> assure l'attribution des ressources à ces trois composants.</w:t>
+      </w:r>
       <w:r>
         <w:br w:type="page"/>
       </w:r>
     </w:p>
-    <w:p>
-      <w:pPr>
-        <w:pStyle w:val="Titre1"/>
-      </w:pPr>
-      <w:bookmarkStart w:id="8" w:name="_Toc446313145"/>
-      <w:r>
-        <w:t>Réalisation</w:t>
-      </w:r>
-      <w:bookmarkEnd w:id="8"/>
-    </w:p>
-    <w:p>
-      <w:bookmarkStart w:id="9" w:name="_GoBack"/>
-      <w:bookmarkEnd w:id="9"/>
+    <w:p/>
+    <w:p>
+      <w:pPr>
+        <w:pStyle w:val="Titre2"/>
+      </w:pPr>
+      <w:bookmarkStart w:id="13" w:name="_Toc448238007"/>
+      <w:r>
+        <w:t>MCD/MLD/MPD</w:t>
+      </w:r>
+      <w:bookmarkEnd w:id="13"/>
+    </w:p>
+    <w:p>
+      <w:r>
+        <w:t>Monsieur Gilliéron s’est occupé de la modélisation de la base de données.</w:t>
+      </w:r>
+    </w:p>
+    <w:p>
+      <w:pPr>
+        <w:pStyle w:val="Titre2"/>
+      </w:pPr>
+      <w:bookmarkStart w:id="14" w:name="_Toc448238008"/>
+      <w:r>
+        <w:t>MCD :</w:t>
+      </w:r>
+      <w:bookmarkEnd w:id="14"/>
+    </w:p>
+    <w:p>
+      <w:pPr>
+        <w:rPr>
+          <w:noProof/>
+          <w:lang w:eastAsia="fr-CH"/>
+        </w:rPr>
+      </w:pPr>
+      <w:r>
+        <w:rPr>
+          <w:noProof/>
+          <w:lang w:eastAsia="fr-CH"/>
+        </w:rPr>
+        <w:t xml:space="preserve"> </w:t>
+      </w:r>
+      <w:r>
+        <w:rPr>
+          <w:noProof/>
+          <w:lang w:eastAsia="fr-CH"/>
+        </w:rPr>
+        <w:drawing>
+          <wp:inline distT="0" distB="0" distL="0" distR="0" wp14:anchorId="323C6ED0" wp14:editId="5373E3F3">
+            <wp:extent cx="5760720" cy="4065830"/>
+            <wp:effectExtent l="0" t="0" r="0" b="0"/>
+            <wp:docPr id="3" name="Image 3" descr="K:\INF\Eleves\Classes\CINa_14-18\PROJET CATALOGUE WEB\Base de données\MCD v.2.png"/>
+            <wp:cNvGraphicFramePr>
+              <a:graphicFrameLocks xmlns:a="http://schemas.openxmlformats.org/drawingml/2006/main" noChangeAspect="1"/>
+            </wp:cNvGraphicFramePr>
+            <a:graphic xmlns:a="http://schemas.openxmlformats.org/drawingml/2006/main">
+              <a:graphicData uri="http://schemas.openxmlformats.org/drawingml/2006/picture">
+                <pic:pic xmlns:pic="http://schemas.openxmlformats.org/drawingml/2006/picture">
+                  <pic:nvPicPr>
+                    <pic:cNvPr id="0" name="Picture 2" descr="K:\INF\Eleves\Classes\CINa_14-18\PROJET CATALOGUE WEB\Base de données\MCD v.2.png"/>
+                    <pic:cNvPicPr>
+                      <a:picLocks noChangeAspect="1" noChangeArrowheads="1"/>
+                    </pic:cNvPicPr>
+                  </pic:nvPicPr>
+                  <pic:blipFill>
+                    <a:blip r:embed="rId11">
+                      <a:extLst>
+                        <a:ext uri="{28A0092B-C50C-407E-A947-70E740481C1C}">
+                          <a14:useLocalDpi xmlns:a14="http://schemas.microsoft.com/office/drawing/2010/main" val="0"/>
+                        </a:ext>
+                      </a:extLst>
+                    </a:blip>
+                    <a:srcRect/>
+                    <a:stretch>
+                      <a:fillRect/>
+                    </a:stretch>
+                  </pic:blipFill>
+                  <pic:spPr bwMode="auto">
+                    <a:xfrm>
+                      <a:off x="0" y="0"/>
+                      <a:ext cx="5760720" cy="4065830"/>
+                    </a:xfrm>
+                    <a:prstGeom prst="rect">
+                      <a:avLst/>
+                    </a:prstGeom>
+                    <a:noFill/>
+                    <a:ln>
+                      <a:noFill/>
+                    </a:ln>
+                  </pic:spPr>
+                </pic:pic>
+              </a:graphicData>
+            </a:graphic>
+          </wp:inline>
+        </w:drawing>
+      </w:r>
+    </w:p>
+    <w:p>
+      <w:pPr>
+        <w:jc w:val="left"/>
+        <w:rPr>
+          <w:noProof/>
+          <w:lang w:eastAsia="fr-CH"/>
+        </w:rPr>
+      </w:pPr>
+      <w:r>
+        <w:rPr>
+          <w:noProof/>
+          <w:lang w:eastAsia="fr-CH"/>
+        </w:rPr>
+        <w:br w:type="page"/>
+      </w:r>
+    </w:p>
+    <w:p>
+      <w:pPr>
+        <w:pStyle w:val="Titre2"/>
+      </w:pPr>
+      <w:bookmarkStart w:id="15" w:name="_Toc448238009"/>
+      <w:r>
+        <w:lastRenderedPageBreak/>
+        <w:t>MLD :</w:t>
+      </w:r>
+      <w:bookmarkEnd w:id="15"/>
+    </w:p>
+    <w:p>
+      <w:r>
+        <w:rPr>
+          <w:noProof/>
+          <w:lang w:eastAsia="fr-CH"/>
+        </w:rPr>
+        <w:drawing>
+          <wp:inline distT="0" distB="0" distL="0" distR="0" wp14:anchorId="5F5C47A5" wp14:editId="72356E96">
+            <wp:extent cx="5753100" cy="4400550"/>
+            <wp:effectExtent l="0" t="0" r="0" b="0"/>
+            <wp:docPr id="2" name="Image 2" descr="K:\INF\Eleves\Classes\CINa_14-18\PROJET CATALOGUE WEB\Base de données\MLD v.1.png"/>
+            <wp:cNvGraphicFramePr>
+              <a:graphicFrameLocks xmlns:a="http://schemas.openxmlformats.org/drawingml/2006/main" noChangeAspect="1"/>
+            </wp:cNvGraphicFramePr>
+            <a:graphic xmlns:a="http://schemas.openxmlformats.org/drawingml/2006/main">
+              <a:graphicData uri="http://schemas.openxmlformats.org/drawingml/2006/picture">
+                <pic:pic xmlns:pic="http://schemas.openxmlformats.org/drawingml/2006/picture">
+                  <pic:nvPicPr>
+                    <pic:cNvPr id="0" name="Picture 1" descr="K:\INF\Eleves\Classes\CINa_14-18\PROJET CATALOGUE WEB\Base de données\MLD v.1.png"/>
+                    <pic:cNvPicPr>
+                      <a:picLocks noChangeAspect="1" noChangeArrowheads="1"/>
+                    </pic:cNvPicPr>
+                  </pic:nvPicPr>
+                  <pic:blipFill>
+                    <a:blip r:embed="rId12">
+                      <a:extLst>
+                        <a:ext uri="{28A0092B-C50C-407E-A947-70E740481C1C}">
+                          <a14:useLocalDpi xmlns:a14="http://schemas.microsoft.com/office/drawing/2010/main" val="0"/>
+                        </a:ext>
+                      </a:extLst>
+                    </a:blip>
+                    <a:srcRect/>
+                    <a:stretch>
+                      <a:fillRect/>
+                    </a:stretch>
+                  </pic:blipFill>
+                  <pic:spPr bwMode="auto">
+                    <a:xfrm>
+                      <a:off x="0" y="0"/>
+                      <a:ext cx="5753100" cy="4400550"/>
+                    </a:xfrm>
+                    <a:prstGeom prst="rect">
+                      <a:avLst/>
+                    </a:prstGeom>
+                    <a:noFill/>
+                    <a:ln>
+                      <a:noFill/>
+                    </a:ln>
+                  </pic:spPr>
+                </pic:pic>
+              </a:graphicData>
+            </a:graphic>
+          </wp:inline>
+        </w:drawing>
+      </w:r>
+    </w:p>
+    <w:p>
+      <w:pPr>
+        <w:jc w:val="left"/>
+      </w:pPr>
+      <w:r>
+        <w:br w:type="page"/>
+      </w:r>
+    </w:p>
+    <w:p>
+      <w:pPr>
+        <w:pStyle w:val="Titre2"/>
+      </w:pPr>
+      <w:bookmarkStart w:id="16" w:name="_Toc448238010"/>
+      <w:r>
+        <w:lastRenderedPageBreak/>
+        <w:t>MPD :</w:t>
+      </w:r>
+      <w:bookmarkEnd w:id="16"/>
+    </w:p>
+    <w:p>
+      <w:r>
+        <w:rPr>
+          <w:noProof/>
+          <w:lang w:eastAsia="fr-CH"/>
+        </w:rPr>
+        <w:drawing>
+          <wp:inline distT="0" distB="0" distL="0" distR="0">
+            <wp:extent cx="5438775" cy="7448550"/>
+            <wp:effectExtent l="0" t="0" r="9525" b="0"/>
+            <wp:docPr id="5" name="Image 5" descr="K:\INF\Eleves\Classes\CINa_14-18\PROJET CATALOGUE WEB\Base de données\MPD.PNG"/>
+            <wp:cNvGraphicFramePr>
+              <a:graphicFrameLocks xmlns:a="http://schemas.openxmlformats.org/drawingml/2006/main" noChangeAspect="1"/>
+            </wp:cNvGraphicFramePr>
+            <a:graphic xmlns:a="http://schemas.openxmlformats.org/drawingml/2006/main">
+              <a:graphicData uri="http://schemas.openxmlformats.org/drawingml/2006/picture">
+                <pic:pic xmlns:pic="http://schemas.openxmlformats.org/drawingml/2006/picture">
+                  <pic:nvPicPr>
+                    <pic:cNvPr id="0" name="Picture 3" descr="K:\INF\Eleves\Classes\CINa_14-18\PROJET CATALOGUE WEB\Base de données\MPD.PNG"/>
+                    <pic:cNvPicPr>
+                      <a:picLocks noChangeAspect="1" noChangeArrowheads="1"/>
+                    </pic:cNvPicPr>
+                  </pic:nvPicPr>
+                  <pic:blipFill>
+                    <a:blip r:embed="rId13">
+                      <a:extLst>
+                        <a:ext uri="{28A0092B-C50C-407E-A947-70E740481C1C}">
+                          <a14:useLocalDpi xmlns:a14="http://schemas.microsoft.com/office/drawing/2010/main" val="0"/>
+                        </a:ext>
+                      </a:extLst>
+                    </a:blip>
+                    <a:srcRect/>
+                    <a:stretch>
+                      <a:fillRect/>
+                    </a:stretch>
+                  </pic:blipFill>
+                  <pic:spPr bwMode="auto">
+                    <a:xfrm>
+                      <a:off x="0" y="0"/>
+                      <a:ext cx="5438775" cy="7448550"/>
+                    </a:xfrm>
+                    <a:prstGeom prst="rect">
+                      <a:avLst/>
+                    </a:prstGeom>
+                    <a:noFill/>
+                    <a:ln>
+                      <a:noFill/>
+                    </a:ln>
+                  </pic:spPr>
+                </pic:pic>
+              </a:graphicData>
+            </a:graphic>
+          </wp:inline>
+        </w:drawing>
+      </w:r>
+    </w:p>
+    <w:p/>
+    <w:p/>
+    <w:p/>
+    <w:p>
+      <w:pPr>
+        <w:pStyle w:val="Titre2"/>
+      </w:pPr>
+      <w:bookmarkStart w:id="17" w:name="_Toc448238011"/>
+      <w:r>
+        <w:lastRenderedPageBreak/>
+        <w:t>Site Web (HTML)</w:t>
+      </w:r>
+      <w:bookmarkEnd w:id="17"/>
+    </w:p>
+    <w:p>
+      <w:r>
+        <w:t>Après avoir dessiné une maquette sur papier, M. Bijelic et M. Taverney ont créé le squelette du site en HTML. Comme indiqué dans l’introduction, nous avons utilisé le Framework « Materialize » de Google. Avec un design flat et coloré, notre choix c’est très vite dirigé vers lui.</w:t>
+      </w:r>
+    </w:p>
+    <w:p>
+      <w:r>
+        <w:t xml:space="preserve">Nous avons tout d’abord réalisé l’index. Nous avons testé plusieurs versions et avons gardé la version avec l’effet Parallaxe. </w:t>
+      </w:r>
+    </w:p>
+    <w:p>
+      <w:pPr>
+        <w:jc w:val="left"/>
+      </w:pPr>
+      <w:r>
+        <w:t xml:space="preserve">Au 12.04.16, l’index est comme-ceci : </w:t>
+      </w:r>
+    </w:p>
+    <w:p>
+      <w:pPr>
+        <w:jc w:val="center"/>
+      </w:pPr>
+      <w:r>
+        <w:rPr>
+          <w:noProof/>
+          <w:lang w:eastAsia="fr-CH"/>
+        </w:rPr>
+        <w:drawing>
+          <wp:inline distT="0" distB="0" distL="0" distR="0">
+            <wp:extent cx="6286028" cy="3999506"/>
+            <wp:effectExtent l="0" t="0" r="635" b="1270"/>
+            <wp:docPr id="6" name="Image 6" descr="K:\INF\Eleves\Classes\CINa_14-18\PROJET CATALOGUE WEB\index.PNG"/>
+            <wp:cNvGraphicFramePr>
+              <a:graphicFrameLocks xmlns:a="http://schemas.openxmlformats.org/drawingml/2006/main" noChangeAspect="1"/>
+            </wp:cNvGraphicFramePr>
+            <a:graphic xmlns:a="http://schemas.openxmlformats.org/drawingml/2006/main">
+              <a:graphicData uri="http://schemas.openxmlformats.org/drawingml/2006/picture">
+                <pic:pic xmlns:pic="http://schemas.openxmlformats.org/drawingml/2006/picture">
+                  <pic:nvPicPr>
+                    <pic:cNvPr id="0" name="Picture 1" descr="K:\INF\Eleves\Classes\CINa_14-18\PROJET CATALOGUE WEB\index.PNG"/>
+                    <pic:cNvPicPr>
+                      <a:picLocks noChangeAspect="1" noChangeArrowheads="1"/>
+                    </pic:cNvPicPr>
+                  </pic:nvPicPr>
+                  <pic:blipFill>
+                    <a:blip r:embed="rId14" cstate="print">
+                      <a:extLst>
+                        <a:ext uri="{28A0092B-C50C-407E-A947-70E740481C1C}">
+                          <a14:useLocalDpi xmlns:a14="http://schemas.microsoft.com/office/drawing/2010/main" val="0"/>
+                        </a:ext>
+                      </a:extLst>
+                    </a:blip>
+                    <a:srcRect/>
+                    <a:stretch>
+                      <a:fillRect/>
+                    </a:stretch>
+                  </pic:blipFill>
+                  <pic:spPr bwMode="auto">
+                    <a:xfrm>
+                      <a:off x="0" y="0"/>
+                      <a:ext cx="6315913" cy="4018520"/>
+                    </a:xfrm>
+                    <a:prstGeom prst="rect">
+                      <a:avLst/>
+                    </a:prstGeom>
+                    <a:noFill/>
+                    <a:ln>
+                      <a:noFill/>
+                    </a:ln>
+                  </pic:spPr>
+                </pic:pic>
+              </a:graphicData>
+            </a:graphic>
+          </wp:inline>
+        </w:drawing>
+      </w:r>
+    </w:p>
+    <w:p/>
+    <w:p>
+      <w:pPr>
+        <w:ind w:left="708" w:hanging="708"/>
+      </w:pPr>
+      <w:r>
+        <w:t>Après avoir codé</w:t>
+      </w:r>
+      <w:r>
+        <w:t xml:space="preserve"> la page I</w:t>
+      </w:r>
+      <w:r>
+        <w:t>ndex, nous avons créé les pages Inscriptions et connexion.</w:t>
+      </w:r>
+    </w:p>
+    <w:p>
+      <w:pPr>
+        <w:ind w:left="708" w:hanging="708"/>
+      </w:pPr>
+      <w:r>
+        <w:t xml:space="preserve">M. Carvalho à implémenter du PHP, plus précisément du PDO, </w:t>
+      </w:r>
+      <w:r>
+        <w:t xml:space="preserve">dans nos </w:t>
+      </w:r>
+      <w:r>
+        <w:t>pages HTML afin de pouvoir se connecter via un login et un mot de passe stocké et haché dans la base de donnée PhpMyAdmin.</w:t>
+      </w:r>
+    </w:p>
+    <w:p>
+      <w:pPr>
+        <w:ind w:left="708" w:hanging="708"/>
+      </w:pPr>
+    </w:p>
+    <w:p>
+      <w:pPr>
+        <w:ind w:left="708" w:hanging="708"/>
+      </w:pPr>
+    </w:p>
+    <w:p>
+      <w:pPr>
+        <w:ind w:left="708" w:hanging="708"/>
+      </w:pPr>
+    </w:p>
+    <w:p>
+      <w:pPr>
+        <w:ind w:left="708" w:hanging="708"/>
+        <w:jc w:val="left"/>
+      </w:pPr>
+    </w:p>
+    <w:p>
+      <w:pPr>
+        <w:ind w:left="708" w:hanging="708"/>
+        <w:jc w:val="left"/>
+      </w:pPr>
+    </w:p>
+    <w:p>
+      <w:pPr>
+        <w:ind w:left="708" w:hanging="708"/>
+        <w:jc w:val="left"/>
+      </w:pPr>
     </w:p>
     <w:sectPr>
-      <w:headerReference w:type="default" r:id="rId11"/>
-      <w:footerReference w:type="default" r:id="rId12"/>
+      <w:headerReference w:type="default" r:id="rId15"/>
+      <w:footerReference w:type="default" r:id="rId16"/>
       <w:pgSz w:w="11906" w:h="16838"/>
       <w:pgMar w:top="1417" w:right="1417" w:bottom="1417" w:left="1417" w:header="708" w:footer="708" w:gutter="0"/>
       <w:pgNumType w:start="0"/>
@@ -2065,6 +3648,13 @@
             </w:rPr>
             <w:t>Auteur : David Carvalho</w:t>
           </w:r>
+          <w:r>
+            <w:rPr>
+              <w:sz w:val="16"/>
+              <w:szCs w:val="16"/>
+            </w:rPr>
+            <w:t>, Axel Taverney</w:t>
+          </w:r>
         </w:p>
       </w:tc>
       <w:tc>
@@ -2197,36 +3787,7 @@
               <w:sz w:val="16"/>
               <w:szCs w:val="16"/>
             </w:rPr>
-            <w:fldChar w:fldCharType="begin"/>
-          </w:r>
-          <w:r>
-            <w:rPr>
-              <w:sz w:val="16"/>
-              <w:szCs w:val="16"/>
-            </w:rPr>
-            <w:instrText xml:space="preserve"> LASTSAVEDBY  \* Caps </w:instrText>
-          </w:r>
-          <w:r>
-            <w:rPr>
-              <w:sz w:val="16"/>
-              <w:szCs w:val="16"/>
-            </w:rPr>
-            <w:fldChar w:fldCharType="separate"/>
-          </w:r>
-          <w:r>
-            <w:rPr>
-              <w:noProof/>
-              <w:sz w:val="16"/>
-              <w:szCs w:val="16"/>
-            </w:rPr>
-            <w:t>David Carvalho</w:t>
-          </w:r>
-          <w:r>
-            <w:rPr>
-              <w:sz w:val="16"/>
-              <w:szCs w:val="16"/>
-            </w:rPr>
-            <w:fldChar w:fldCharType="end"/>
+            <w:t>Axel Taverney</w:t>
           </w:r>
         </w:p>
       </w:tc>
@@ -2278,7 +3839,7 @@
               <w:sz w:val="16"/>
               <w:szCs w:val="16"/>
             </w:rPr>
-            <w:t>5</w:t>
+            <w:t>12</w:t>
           </w:r>
           <w:r>
             <w:rPr>
@@ -2321,7 +3882,7 @@
               <w:sz w:val="16"/>
               <w:szCs w:val="16"/>
             </w:rPr>
-            <w:t>5</w:t>
+            <w:t>12</w:t>
           </w:r>
           <w:r>
             <w:rPr>
@@ -2414,7 +3975,14 @@
               <w:sz w:val="16"/>
               <w:szCs w:val="16"/>
             </w:rPr>
-            <w:t xml:space="preserve">Version 1 du </w:t>
+            <w:t xml:space="preserve">Version 3 </w:t>
+          </w:r>
+          <w:r>
+            <w:rPr>
+              <w:sz w:val="16"/>
+              <w:szCs w:val="16"/>
+            </w:rPr>
+            <w:t xml:space="preserve">du </w:t>
           </w:r>
           <w:r>
             <w:rPr>
@@ -2443,7 +4011,7 @@
               <w:sz w:val="16"/>
               <w:szCs w:val="16"/>
             </w:rPr>
-            <w:t>lundi 21 mars 2016 08:43</w:t>
+            <w:t>mardi 12 avril 2016 15:11</w:t>
           </w:r>
           <w:r>
             <w:rPr>
@@ -2824,8 +4392,240 @@
       </w:rPr>
     </w:lvl>
   </w:abstractNum>
+  <w:abstractNum w:abstractNumId="1" w15:restartNumberingAfterBreak="0">
+    <w:nsid w:val="484535DF"/>
+    <w:multiLevelType w:val="hybridMultilevel"/>
+    <w:tmpl w:val="BFA846C6"/>
+    <w:lvl w:ilvl="0" w:tplc="100C0001">
+      <w:start w:val="1"/>
+      <w:numFmt w:val="bullet"/>
+      <w:lvlText w:val=""/>
+      <w:lvlJc w:val="left"/>
+      <w:pPr>
+        <w:ind w:left="720" w:hanging="360"/>
+      </w:pPr>
+      <w:rPr>
+        <w:rFonts w:ascii="Symbol" w:hAnsi="Symbol" w:hint="default"/>
+      </w:rPr>
+    </w:lvl>
+    <w:lvl w:ilvl="1" w:tplc="100C0003" w:tentative="1">
+      <w:start w:val="1"/>
+      <w:numFmt w:val="bullet"/>
+      <w:lvlText w:val="o"/>
+      <w:lvlJc w:val="left"/>
+      <w:pPr>
+        <w:ind w:left="1440" w:hanging="360"/>
+      </w:pPr>
+      <w:rPr>
+        <w:rFonts w:ascii="Courier New" w:hAnsi="Courier New" w:cs="Courier New" w:hint="default"/>
+      </w:rPr>
+    </w:lvl>
+    <w:lvl w:ilvl="2" w:tplc="100C0005" w:tentative="1">
+      <w:start w:val="1"/>
+      <w:numFmt w:val="bullet"/>
+      <w:lvlText w:val=""/>
+      <w:lvlJc w:val="left"/>
+      <w:pPr>
+        <w:ind w:left="2160" w:hanging="360"/>
+      </w:pPr>
+      <w:rPr>
+        <w:rFonts w:ascii="Wingdings" w:hAnsi="Wingdings" w:hint="default"/>
+      </w:rPr>
+    </w:lvl>
+    <w:lvl w:ilvl="3" w:tplc="100C0001" w:tentative="1">
+      <w:start w:val="1"/>
+      <w:numFmt w:val="bullet"/>
+      <w:lvlText w:val=""/>
+      <w:lvlJc w:val="left"/>
+      <w:pPr>
+        <w:ind w:left="2880" w:hanging="360"/>
+      </w:pPr>
+      <w:rPr>
+        <w:rFonts w:ascii="Symbol" w:hAnsi="Symbol" w:hint="default"/>
+      </w:rPr>
+    </w:lvl>
+    <w:lvl w:ilvl="4" w:tplc="100C0003" w:tentative="1">
+      <w:start w:val="1"/>
+      <w:numFmt w:val="bullet"/>
+      <w:lvlText w:val="o"/>
+      <w:lvlJc w:val="left"/>
+      <w:pPr>
+        <w:ind w:left="3600" w:hanging="360"/>
+      </w:pPr>
+      <w:rPr>
+        <w:rFonts w:ascii="Courier New" w:hAnsi="Courier New" w:cs="Courier New" w:hint="default"/>
+      </w:rPr>
+    </w:lvl>
+    <w:lvl w:ilvl="5" w:tplc="100C0005" w:tentative="1">
+      <w:start w:val="1"/>
+      <w:numFmt w:val="bullet"/>
+      <w:lvlText w:val=""/>
+      <w:lvlJc w:val="left"/>
+      <w:pPr>
+        <w:ind w:left="4320" w:hanging="360"/>
+      </w:pPr>
+      <w:rPr>
+        <w:rFonts w:ascii="Wingdings" w:hAnsi="Wingdings" w:hint="default"/>
+      </w:rPr>
+    </w:lvl>
+    <w:lvl w:ilvl="6" w:tplc="100C0001" w:tentative="1">
+      <w:start w:val="1"/>
+      <w:numFmt w:val="bullet"/>
+      <w:lvlText w:val=""/>
+      <w:lvlJc w:val="left"/>
+      <w:pPr>
+        <w:ind w:left="5040" w:hanging="360"/>
+      </w:pPr>
+      <w:rPr>
+        <w:rFonts w:ascii="Symbol" w:hAnsi="Symbol" w:hint="default"/>
+      </w:rPr>
+    </w:lvl>
+    <w:lvl w:ilvl="7" w:tplc="100C0003" w:tentative="1">
+      <w:start w:val="1"/>
+      <w:numFmt w:val="bullet"/>
+      <w:lvlText w:val="o"/>
+      <w:lvlJc w:val="left"/>
+      <w:pPr>
+        <w:ind w:left="5760" w:hanging="360"/>
+      </w:pPr>
+      <w:rPr>
+        <w:rFonts w:ascii="Courier New" w:hAnsi="Courier New" w:cs="Courier New" w:hint="default"/>
+      </w:rPr>
+    </w:lvl>
+    <w:lvl w:ilvl="8" w:tplc="100C0005" w:tentative="1">
+      <w:start w:val="1"/>
+      <w:numFmt w:val="bullet"/>
+      <w:lvlText w:val=""/>
+      <w:lvlJc w:val="left"/>
+      <w:pPr>
+        <w:ind w:left="6480" w:hanging="360"/>
+      </w:pPr>
+      <w:rPr>
+        <w:rFonts w:ascii="Wingdings" w:hAnsi="Wingdings" w:hint="default"/>
+      </w:rPr>
+    </w:lvl>
+  </w:abstractNum>
+  <w:abstractNum w:abstractNumId="2" w15:restartNumberingAfterBreak="0">
+    <w:nsid w:val="5035413B"/>
+    <w:multiLevelType w:val="hybridMultilevel"/>
+    <w:tmpl w:val="76A0530C"/>
+    <w:lvl w:ilvl="0" w:tplc="100C0001">
+      <w:start w:val="1"/>
+      <w:numFmt w:val="bullet"/>
+      <w:lvlText w:val=""/>
+      <w:lvlJc w:val="left"/>
+      <w:pPr>
+        <w:ind w:left="720" w:hanging="360"/>
+      </w:pPr>
+      <w:rPr>
+        <w:rFonts w:ascii="Symbol" w:hAnsi="Symbol" w:hint="default"/>
+      </w:rPr>
+    </w:lvl>
+    <w:lvl w:ilvl="1" w:tplc="100C0003" w:tentative="1">
+      <w:start w:val="1"/>
+      <w:numFmt w:val="bullet"/>
+      <w:lvlText w:val="o"/>
+      <w:lvlJc w:val="left"/>
+      <w:pPr>
+        <w:ind w:left="1440" w:hanging="360"/>
+      </w:pPr>
+      <w:rPr>
+        <w:rFonts w:ascii="Courier New" w:hAnsi="Courier New" w:cs="Courier New" w:hint="default"/>
+      </w:rPr>
+    </w:lvl>
+    <w:lvl w:ilvl="2" w:tplc="100C0005" w:tentative="1">
+      <w:start w:val="1"/>
+      <w:numFmt w:val="bullet"/>
+      <w:lvlText w:val=""/>
+      <w:lvlJc w:val="left"/>
+      <w:pPr>
+        <w:ind w:left="2160" w:hanging="360"/>
+      </w:pPr>
+      <w:rPr>
+        <w:rFonts w:ascii="Wingdings" w:hAnsi="Wingdings" w:hint="default"/>
+      </w:rPr>
+    </w:lvl>
+    <w:lvl w:ilvl="3" w:tplc="100C0001" w:tentative="1">
+      <w:start w:val="1"/>
+      <w:numFmt w:val="bullet"/>
+      <w:lvlText w:val=""/>
+      <w:lvlJc w:val="left"/>
+      <w:pPr>
+        <w:ind w:left="2880" w:hanging="360"/>
+      </w:pPr>
+      <w:rPr>
+        <w:rFonts w:ascii="Symbol" w:hAnsi="Symbol" w:hint="default"/>
+      </w:rPr>
+    </w:lvl>
+    <w:lvl w:ilvl="4" w:tplc="100C0003" w:tentative="1">
+      <w:start w:val="1"/>
+      <w:numFmt w:val="bullet"/>
+      <w:lvlText w:val="o"/>
+      <w:lvlJc w:val="left"/>
+      <w:pPr>
+        <w:ind w:left="3600" w:hanging="360"/>
+      </w:pPr>
+      <w:rPr>
+        <w:rFonts w:ascii="Courier New" w:hAnsi="Courier New" w:cs="Courier New" w:hint="default"/>
+      </w:rPr>
+    </w:lvl>
+    <w:lvl w:ilvl="5" w:tplc="100C0005" w:tentative="1">
+      <w:start w:val="1"/>
+      <w:numFmt w:val="bullet"/>
+      <w:lvlText w:val=""/>
+      <w:lvlJc w:val="left"/>
+      <w:pPr>
+        <w:ind w:left="4320" w:hanging="360"/>
+      </w:pPr>
+      <w:rPr>
+        <w:rFonts w:ascii="Wingdings" w:hAnsi="Wingdings" w:hint="default"/>
+      </w:rPr>
+    </w:lvl>
+    <w:lvl w:ilvl="6" w:tplc="100C0001" w:tentative="1">
+      <w:start w:val="1"/>
+      <w:numFmt w:val="bullet"/>
+      <w:lvlText w:val=""/>
+      <w:lvlJc w:val="left"/>
+      <w:pPr>
+        <w:ind w:left="5040" w:hanging="360"/>
+      </w:pPr>
+      <w:rPr>
+        <w:rFonts w:ascii="Symbol" w:hAnsi="Symbol" w:hint="default"/>
+      </w:rPr>
+    </w:lvl>
+    <w:lvl w:ilvl="7" w:tplc="100C0003" w:tentative="1">
+      <w:start w:val="1"/>
+      <w:numFmt w:val="bullet"/>
+      <w:lvlText w:val="o"/>
+      <w:lvlJc w:val="left"/>
+      <w:pPr>
+        <w:ind w:left="5760" w:hanging="360"/>
+      </w:pPr>
+      <w:rPr>
+        <w:rFonts w:ascii="Courier New" w:hAnsi="Courier New" w:cs="Courier New" w:hint="default"/>
+      </w:rPr>
+    </w:lvl>
+    <w:lvl w:ilvl="8" w:tplc="100C0005" w:tentative="1">
+      <w:start w:val="1"/>
+      <w:numFmt w:val="bullet"/>
+      <w:lvlText w:val=""/>
+      <w:lvlJc w:val="left"/>
+      <w:pPr>
+        <w:ind w:left="6480" w:hanging="360"/>
+      </w:pPr>
+      <w:rPr>
+        <w:rFonts w:ascii="Wingdings" w:hAnsi="Wingdings" w:hint="default"/>
+      </w:rPr>
+    </w:lvl>
+  </w:abstractNum>
   <w:num w:numId="1">
     <w:abstractNumId w:val="0"/>
+  </w:num>
+  <w:num w:numId="2">
+    <w:abstractNumId w:val="2"/>
+  </w:num>
+  <w:num w:numId="3">
+    <w:abstractNumId w:val="1"/>
   </w:num>
 </w:numbering>
 </file>
@@ -3296,6 +5096,28 @@
       <w:szCs w:val="24"/>
     </w:rPr>
   </w:style>
+  <w:style w:type="paragraph" w:styleId="Titre4">
+    <w:name w:val="heading 4"/>
+    <w:basedOn w:val="Normal"/>
+    <w:next w:val="Normal"/>
+    <w:link w:val="Titre4Car"/>
+    <w:uiPriority w:val="9"/>
+    <w:unhideWhenUsed/>
+    <w:qFormat/>
+    <w:rsid w:val="00750F8F"/>
+    <w:pPr>
+      <w:keepNext/>
+      <w:keepLines/>
+      <w:spacing w:before="40" w:after="0"/>
+      <w:outlineLvl w:val="3"/>
+    </w:pPr>
+    <w:rPr>
+      <w:rFonts w:asciiTheme="majorHAnsi" w:eastAsiaTheme="majorEastAsia" w:hAnsiTheme="majorHAnsi" w:cstheme="majorBidi"/>
+      <w:i/>
+      <w:iCs/>
+      <w:color w:val="2E74B5" w:themeColor="accent1" w:themeShade="BF"/>
+    </w:rPr>
+  </w:style>
   <w:style w:type="character" w:default="1" w:styleId="Policepardfaut">
     <w:name w:val="Default Paragraph Font"/>
     <w:uiPriority w:val="1"/>
@@ -3536,6 +5358,20 @@
       <w:spacing w:after="100"/>
       <w:ind w:left="480"/>
     </w:pPr>
+  </w:style>
+  <w:style w:type="character" w:customStyle="1" w:styleId="Titre4Car">
+    <w:name w:val="Titre 4 Car"/>
+    <w:basedOn w:val="Policepardfaut"/>
+    <w:link w:val="Titre4"/>
+    <w:uiPriority w:val="9"/>
+    <w:rsid w:val="00750F8F"/>
+    <w:rPr>
+      <w:rFonts w:asciiTheme="majorHAnsi" w:eastAsiaTheme="majorEastAsia" w:hAnsiTheme="majorHAnsi" w:cstheme="majorBidi"/>
+      <w:i/>
+      <w:iCs/>
+      <w:color w:val="2E74B5" w:themeColor="accent1" w:themeShade="BF"/>
+      <w:sz w:val="24"/>
+    </w:rPr>
   </w:style>
 </w:styles>
 </file>
@@ -3806,7 +5642,7 @@
 </file>
 
 <file path=customXml/itemProps1.xml><?xml version="1.0" encoding="utf-8"?>
-<ds:datastoreItem xmlns:ds="http://schemas.openxmlformats.org/officeDocument/2006/customXml" ds:itemID="{F54E920A-5A17-4D06-944F-C107B3935879}">
+<ds:datastoreItem xmlns:ds="http://schemas.openxmlformats.org/officeDocument/2006/customXml" ds:itemID="{B7149A76-67B9-46B1-BD67-6D753B1BD1D1}">
   <ds:schemaRefs>
     <ds:schemaRef ds:uri="http://schemas.openxmlformats.org/officeDocument/2006/bibliography"/>
   </ds:schemaRefs>

</xml_diff>

<commit_message>
Ajout de la section "HTML" avec description de chaque page + corrections fautes d'ortographe
</commit_message>
<xml_diff>
--- a/Documentation/P_Gesproj2-Rapport.docx
+++ b/Documentation/P_Gesproj2-Rapport.docx
@@ -360,7 +360,7 @@
               </mc:Choice>
               <mc:Fallback>
                 <w:pict>
-                  <v:group id="Groupe 193" o:spid="_x0000_s1026" style="position:absolute;left:0;text-align:left;margin-left:0;margin-top:0;width:540.55pt;height:718.4pt;z-index:-251657216;mso-width-percent:882;mso-height-percent:909;mso-position-horizontal:center;mso-position-horizontal-relative:page;mso-position-vertical:center;mso-position-vertical-relative:page;mso-width-percent:882;mso-height-percent:909" coordsize="68648,91235" o:gfxdata="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">
+                  <v:group id="Groupe 193" o:spid="_x0000_s1026" style="position:absolute;margin-left:0;margin-top:0;width:540.55pt;height:718.4pt;z-index:-251657216;mso-width-percent:882;mso-height-percent:909;mso-position-horizontal:center;mso-position-horizontal-relative:page;mso-position-vertical:center;mso-position-vertical-relative:page;mso-width-percent:882;mso-height-percent:909" coordsize="68648,91235" o:gfxdata="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">
                     <v:rect id="Rectangle 194" o:spid="_x0000_s1027" style="position:absolute;width:68580;height:13716;visibility:visible;mso-wrap-style:square;v-text-anchor:middle" o:gfxdata="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" fillcolor="#5b9bd5 [3204]" stroked="f" strokeweight="1pt"/>
                     <v:rect id="Rectangle 195" o:spid="_x0000_s1028" style="position:absolute;top:40943;width:68580;height:50292;visibility:visible;mso-wrap-style:square;v-text-anchor:bottom" o:gfxdata="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" fillcolor="#5b9bd5 [3204]" stroked="f" strokeweight="1pt">
                       <v:textbox inset="36pt,57.6pt,36pt,36pt">
@@ -1825,7 +1825,6 @@
     </w:sdt>
     <w:p>
       <w:pPr>
-        <w:jc w:val="left"/>
         <w:rPr>
           <w:rFonts w:eastAsiaTheme="majorEastAsia" w:cstheme="majorBidi"/>
           <w:color w:val="2E74B5" w:themeColor="accent1" w:themeShade="BF"/>
@@ -1930,22 +1929,33 @@
     </w:p>
     <w:p>
       <w:r>
-        <w:t>Version 1 du</w:t>
-      </w:r>
-      <w:r>
-        <w:t xml:space="preserve"> 21.03.2016</w:t>
-      </w:r>
+        <w:t xml:space="preserve">Version </w:t>
+      </w:r>
+      <w:r>
+        <w:t>4</w:t>
+      </w:r>
+      <w:r>
+        <w:t xml:space="preserve"> du</w:t>
+      </w:r>
+      <w:r>
+        <w:t xml:space="preserve"> </w:t>
+      </w:r>
+      <w:r>
+        <w:t>18.04.2016</w:t>
+      </w:r>
+      <w:bookmarkStart w:id="2" w:name="_GoBack"/>
+      <w:bookmarkEnd w:id="2"/>
     </w:p>
     <w:p/>
     <w:p>
       <w:pPr>
         <w:pStyle w:val="Titre1"/>
       </w:pPr>
-      <w:bookmarkStart w:id="2" w:name="_Toc448237997"/>
+      <w:bookmarkStart w:id="3" w:name="_Toc448237997"/>
       <w:r>
         <w:t>Introduction</w:t>
       </w:r>
-      <w:bookmarkEnd w:id="2"/>
+      <w:bookmarkEnd w:id="3"/>
     </w:p>
     <w:p>
       <w:r>
@@ -1991,11 +2001,11 @@
       <w:pPr>
         <w:pStyle w:val="Titre1"/>
       </w:pPr>
-      <w:bookmarkStart w:id="3" w:name="_Toc448237998"/>
+      <w:bookmarkStart w:id="4" w:name="_Toc448237998"/>
       <w:r>
         <w:t>Prérequis et matériel</w:t>
       </w:r>
-      <w:bookmarkEnd w:id="3"/>
+      <w:bookmarkEnd w:id="4"/>
     </w:p>
     <w:p>
       <w:pPr>
@@ -2106,22 +2116,22 @@
       <w:pPr>
         <w:pStyle w:val="Titre1"/>
       </w:pPr>
-      <w:bookmarkStart w:id="4" w:name="_Toc448237999"/>
+      <w:bookmarkStart w:id="5" w:name="_Toc448237999"/>
       <w:r>
         <w:lastRenderedPageBreak/>
         <w:t>Analyse</w:t>
       </w:r>
-      <w:bookmarkEnd w:id="4"/>
+      <w:bookmarkEnd w:id="5"/>
     </w:p>
     <w:p>
       <w:pPr>
         <w:pStyle w:val="Titre2"/>
       </w:pPr>
-      <w:bookmarkStart w:id="5" w:name="_Toc448238000"/>
+      <w:bookmarkStart w:id="6" w:name="_Toc448238000"/>
       <w:r>
         <w:t>Analyse</w:t>
       </w:r>
-      <w:bookmarkEnd w:id="5"/>
+      <w:bookmarkEnd w:id="6"/>
     </w:p>
     <w:p>
       <w:r>
@@ -2296,24 +2306,18 @@
       <w:pPr>
         <w:pStyle w:val="Titre2"/>
       </w:pPr>
-      <w:bookmarkStart w:id="6" w:name="_Toc448238001"/>
+      <w:bookmarkStart w:id="7" w:name="_Toc448238001"/>
       <w:r>
         <w:t>Planification</w:t>
       </w:r>
-      <w:bookmarkEnd w:id="6"/>
-    </w:p>
-    <w:p>
-      <w:pPr>
-        <w:spacing w:line="240" w:lineRule="auto"/>
-      </w:pPr>
+      <w:bookmarkEnd w:id="7"/>
+    </w:p>
+    <w:p>
       <w:r>
         <w:t>Voici les tâches au moment initial du projet</w:t>
       </w:r>
     </w:p>
     <w:p>
-      <w:pPr>
-        <w:spacing w:line="240" w:lineRule="auto"/>
-      </w:pPr>
       <w:r>
         <w:rPr>
           <w:noProof/>
@@ -2363,9 +2367,6 @@
       </w:r>
     </w:p>
     <w:p>
-      <w:pPr>
-        <w:jc w:val="left"/>
-      </w:pPr>
       <w:r>
         <w:br w:type="page"/>
       </w:r>
@@ -2374,17 +2375,14 @@
       <w:pPr>
         <w:pStyle w:val="Titre2"/>
       </w:pPr>
-      <w:bookmarkStart w:id="7" w:name="_Toc448238002"/>
+      <w:bookmarkStart w:id="8" w:name="_Toc448238002"/>
       <w:r>
         <w:lastRenderedPageBreak/>
         <w:t>FFOR</w:t>
       </w:r>
-      <w:bookmarkEnd w:id="7"/>
-    </w:p>
-    <w:p>
-      <w:pPr>
-        <w:jc w:val="left"/>
-      </w:pPr>
+      <w:bookmarkEnd w:id="8"/>
+    </w:p>
+    <w:p>
       <w:r>
         <w:rPr>
           <w:b/>
@@ -2396,25 +2394,16 @@
       </w:r>
     </w:p>
     <w:p>
-      <w:pPr>
-        <w:jc w:val="left"/>
-      </w:pPr>
       <w:r>
         <w:t xml:space="preserve">             FAIBLESSES = Administration</w:t>
       </w:r>
     </w:p>
     <w:p>
-      <w:pPr>
-        <w:jc w:val="left"/>
-      </w:pPr>
       <w:r>
         <w:t xml:space="preserve">             OPPORTUNITES = Exploiter les failles réseaux</w:t>
       </w:r>
     </w:p>
     <w:p>
-      <w:pPr>
-        <w:jc w:val="left"/>
-      </w:pPr>
       <w:r>
         <w:t xml:space="preserve">             RISQUES = JavaScript</w:t>
       </w:r>
@@ -2637,7 +2626,6 @@
         <w:rPr>
           <w:b/>
         </w:rPr>
-        <w:lastRenderedPageBreak/>
         <w:t>Taverney</w:t>
       </w:r>
       <w:r>
@@ -2681,11 +2669,11 @@
       <w:pPr>
         <w:pStyle w:val="Titre2"/>
       </w:pPr>
-      <w:bookmarkStart w:id="8" w:name="_Toc448238003"/>
+      <w:bookmarkStart w:id="9" w:name="_Toc448238003"/>
       <w:r>
         <w:t>Rôles</w:t>
       </w:r>
-      <w:bookmarkEnd w:id="8"/>
+      <w:bookmarkEnd w:id="9"/>
     </w:p>
     <w:p>
       <w:r>
@@ -2848,14 +2836,22 @@
     </w:p>
     <w:p>
       <w:pPr>
+        <w:rPr>
+          <w:i/>
+        </w:rPr>
+      </w:pPr>
+    </w:p>
+    <w:p>
+      <w:pPr>
         <w:pStyle w:val="Titre2"/>
       </w:pPr>
-      <w:bookmarkStart w:id="9" w:name="_Toc448238004"/>
+      <w:bookmarkStart w:id="10" w:name="_Toc448238004"/>
       <w:r>
         <w:t>Analyse des rôles</w:t>
       </w:r>
-      <w:bookmarkEnd w:id="9"/>
-    </w:p>
+      <w:bookmarkEnd w:id="10"/>
+    </w:p>
+    <w:p/>
     <w:p>
       <w:r>
         <w:t>S</w:t>
@@ -2882,11 +2878,7 @@
         <w:t>nous n’avons pas de Contrôleur. Monsieur Carvalho avec ses capacités de Perfectionniste devra surement endosser ce rôle</w:t>
       </w:r>
       <w:r>
-        <w:t xml:space="preserve">. Messieurs  Bijelic, Gilliéron et Fernandes devront travailler sur le gros du développement du site. Messieurs Voisard et Taverney feront le gros de l’organisation et de la documentation. </w:t>
-      </w:r>
-      <w:r>
-        <w:lastRenderedPageBreak/>
-        <w:t>Monsieur Carvalho</w:t>
+        <w:t>. Messieurs  Bijelic, Gilliéron et Fernandes devront travailler sur le gros du développement du site. Messieurs Voisard et Taverney feront le gros de l’organisation et de la documentation. Monsieur Carvalho</w:t>
       </w:r>
       <w:r>
         <w:t>,</w:t>
@@ -2903,12 +2895,11 @@
       <w:r>
         <w:t>dans</w:t>
       </w:r>
-      <w:bookmarkStart w:id="10" w:name="_GoBack"/>
-      <w:bookmarkEnd w:id="10"/>
       <w:r>
         <w:t xml:space="preserve"> la plupart de ces domaines réunis.  </w:t>
       </w:r>
     </w:p>
+    <w:p/>
     <w:p>
       <w:pPr>
         <w:pStyle w:val="Titre2"/>
@@ -2920,16 +2911,16 @@
       <w:bookmarkEnd w:id="11"/>
     </w:p>
     <w:p>
-      <w:pPr>
-        <w:spacing w:line="240" w:lineRule="auto"/>
-      </w:pPr>
       <w:r>
         <w:t>Pour déposer nos fichiers nous avons été contraints d’utiliser Github. Voici à quoi ressemble notre dépôt au début du projet :</w:t>
       </w:r>
     </w:p>
-    <w:p>
-      <w:pPr>
-        <w:spacing w:line="240" w:lineRule="auto"/>
+    <w:p/>
+    <w:p>
+      <w:pPr>
+        <w:rPr>
+          <w:rStyle w:val="Titre2Car"/>
+        </w:rPr>
       </w:pPr>
       <w:r>
         <w:rPr>
@@ -2938,8 +2929,8 @@
         </w:rPr>
         <w:drawing>
           <wp:inline distT="0" distB="0" distL="0" distR="0" wp14:anchorId="322544EE" wp14:editId="358C8A0D">
-            <wp:extent cx="6359784" cy="1914525"/>
-            <wp:effectExtent l="0" t="0" r="3175" b="0"/>
+            <wp:extent cx="6516274" cy="2510286"/>
+            <wp:effectExtent l="0" t="0" r="0" b="4445"/>
             <wp:docPr id="24" name="Image 24"/>
             <wp:cNvGraphicFramePr>
               <a:graphicFrameLocks xmlns:a="http://schemas.openxmlformats.org/drawingml/2006/main" noChangeAspect="1"/>
@@ -2960,7 +2951,7 @@
                   <pic:spPr>
                     <a:xfrm>
                       <a:off x="0" y="0"/>
-                      <a:ext cx="6363929" cy="1915773"/>
+                      <a:ext cx="6567432" cy="2529994"/>
                     </a:xfrm>
                     <a:prstGeom prst="rect">
                       <a:avLst/>
@@ -2972,6 +2963,43 @@
           </wp:inline>
         </w:drawing>
       </w:r>
+    </w:p>
+    <w:p>
+      <w:pPr>
+        <w:rPr>
+          <w:rStyle w:val="Titre2Car"/>
+        </w:rPr>
+      </w:pPr>
+    </w:p>
+    <w:p>
+      <w:pPr>
+        <w:rPr>
+          <w:rStyle w:val="Titre2Car"/>
+        </w:rPr>
+      </w:pPr>
+    </w:p>
+    <w:p>
+      <w:pPr>
+        <w:rPr>
+          <w:rStyle w:val="Titre2Car"/>
+        </w:rPr>
+      </w:pPr>
+    </w:p>
+    <w:p>
+      <w:pPr>
+        <w:rPr>
+          <w:rStyle w:val="Titre2Car"/>
+        </w:rPr>
+      </w:pPr>
+    </w:p>
+    <w:p>
+      <w:pPr>
+        <w:rPr>
+          <w:rStyle w:val="Titre2Car"/>
+        </w:rPr>
+      </w:pPr>
+    </w:p>
+    <w:p>
       <w:r>
         <w:rPr>
           <w:rStyle w:val="Titre2Car"/>
@@ -2981,6 +3009,7 @@
     </w:p>
     <w:p>
       <w:r>
+        <w:lastRenderedPageBreak/>
         <w:t>Voici la « maquette » pour le site web :</w:t>
       </w:r>
       <w:r>
@@ -3071,7 +3100,6 @@
       </w:pPr>
       <w:bookmarkStart w:id="12" w:name="_Toc448238006"/>
       <w:r>
-        <w:lastRenderedPageBreak/>
         <w:t>Architecture</w:t>
       </w:r>
       <w:r>
@@ -3115,7 +3143,7 @@
         <w:t>la logique</w:t>
       </w:r>
       <w:r>
-        <w:t>, le CSS avec le Framework MaterializeCSS pour l’esthétique</w:t>
+        <w:t>, le CSS avec le Framework Materialize pour l’esthétique</w:t>
       </w:r>
     </w:p>
     <w:p>
@@ -3145,7 +3173,13 @@
         <w:t>Windows</w:t>
       </w:r>
       <w:r>
-        <w:t xml:space="preserve"> 7 64bit</w:t>
+        <w:t xml:space="preserve"> 7 64</w:t>
+      </w:r>
+      <w:r>
+        <w:t>-</w:t>
+      </w:r>
+      <w:r>
+        <w:t>bit</w:t>
       </w:r>
       <w:r>
         <w:t xml:space="preserve"> assure l'attribution des ressources à ces trois composants.</w:t>
@@ -3251,7 +3285,6 @@
     </w:p>
     <w:p>
       <w:pPr>
-        <w:jc w:val="left"/>
         <w:rPr>
           <w:noProof/>
           <w:lang w:eastAsia="fr-CH"/>
@@ -3333,9 +3366,6 @@
       </w:r>
     </w:p>
     <w:p>
-      <w:pPr>
-        <w:jc w:val="left"/>
-      </w:pPr>
       <w:r>
         <w:br w:type="page"/>
       </w:r>
@@ -3408,13 +3438,18 @@
       </w:r>
     </w:p>
     <w:p/>
+    <w:p>
+      <w:pPr>
+        <w:pStyle w:val="Titre2"/>
+      </w:pPr>
+      <w:bookmarkStart w:id="17" w:name="_Toc448238011"/>
+    </w:p>
     <w:p/>
     <w:p/>
     <w:p>
       <w:pPr>
         <w:pStyle w:val="Titre2"/>
       </w:pPr>
-      <w:bookmarkStart w:id="17" w:name="_Toc448238011"/>
       <w:r>
         <w:lastRenderedPageBreak/>
         <w:t>Site Web (HTML)</w:t>
@@ -3423,26 +3458,68 @@
     </w:p>
     <w:p>
       <w:r>
-        <w:t>Après avoir dessiné une maquette sur papier, M. Bijelic et M. Taverney ont créé le squelette du site en HTML. Comme indiqué dans l’introduction, nous avons utilisé le Framework « Materialize » de Google. Avec un design flat et coloré, notre choix c’est très vite dirigé vers lui.</w:t>
-      </w:r>
-    </w:p>
-    <w:p>
-      <w:r>
-        <w:t xml:space="preserve">Nous avons tout d’abord réalisé l’index. Nous avons testé plusieurs versions et avons gardé la version avec l’effet Parallaxe. </w:t>
-      </w:r>
-    </w:p>
-    <w:p>
-      <w:pPr>
-        <w:jc w:val="left"/>
+        <w:t>Après avoir dessiné une maquette sur papier</w:t>
+      </w:r>
+      <w:r>
+        <w:t>, M. Bijelic et M. Taverney ont</w:t>
+      </w:r>
+    </w:p>
+    <w:p>
+      <w:r>
+        <w:t>créé le squelette du site en HTML. Comme indiqué dans l’introduction, nous avons utili</w:t>
+      </w:r>
+      <w:r>
+        <w:t xml:space="preserve">sé le Framework « Materialize ». </w:t>
+      </w:r>
+      <w:r>
+        <w:t xml:space="preserve">Avec un design </w:t>
+      </w:r>
+      <w:r>
+        <w:t>plat</w:t>
+      </w:r>
+      <w:r>
+        <w:t xml:space="preserve"> et coloré, notre choix c’est très vite dirigé vers lui.</w:t>
+      </w:r>
+    </w:p>
+    <w:p/>
+    <w:p>
+      <w:pPr>
+        <w:spacing w:after="100" w:afterAutospacing="1"/>
+      </w:pPr>
+      <w:r>
+        <w:t xml:space="preserve">Nous avons tout d’abord réalisé l’index. </w:t>
+      </w:r>
+      <w:r>
+        <w:t xml:space="preserve">Après </w:t>
+      </w:r>
+      <w:r>
+        <w:t>av</w:t>
+      </w:r>
+      <w:r>
+        <w:t>oir testé plusieurs versions c’est</w:t>
+      </w:r>
+      <w:r>
+        <w:t xml:space="preserve"> la version avec l’effet Parallaxe</w:t>
+      </w:r>
+      <w:r>
+        <w:t xml:space="preserve"> que nous avons </w:t>
+      </w:r>
+      <w:r>
+        <w:t>retenu</w:t>
+      </w:r>
+      <w:r>
+        <w:t xml:space="preserve">. </w:t>
+      </w:r>
+    </w:p>
+    <w:p>
+      <w:pPr>
+        <w:spacing w:after="100" w:afterAutospacing="1"/>
       </w:pPr>
       <w:r>
         <w:t xml:space="preserve">Au 12.04.16, l’index est comme-ceci : </w:t>
       </w:r>
     </w:p>
     <w:p>
-      <w:pPr>
-        <w:jc w:val="center"/>
-      </w:pPr>
       <w:r>
         <w:rPr>
           <w:noProof/>
@@ -3503,34 +3580,28 @@
       <w:pPr>
         <w:ind w:left="708" w:hanging="708"/>
       </w:pPr>
-      <w:r>
-        <w:t>Après avoir codé</w:t>
-      </w:r>
-      <w:r>
-        <w:t xml:space="preserve"> la page I</w:t>
-      </w:r>
-      <w:r>
-        <w:t>ndex, nous avons créé les pages Inscriptions et connexion.</w:t>
-      </w:r>
     </w:p>
     <w:p>
       <w:pPr>
         <w:ind w:left="708" w:hanging="708"/>
       </w:pPr>
       <w:r>
-        <w:t xml:space="preserve">M. Carvalho à implémenter du PHP, plus précisément du PDO, </w:t>
-      </w:r>
-      <w:r>
-        <w:t xml:space="preserve">dans nos </w:t>
-      </w:r>
-      <w:r>
-        <w:t>pages HTML afin de pouvoir se connecter via un login et un mot de passe stocké et haché dans la base de donnée PhpMyAdmin.</w:t>
+        <w:t>Après avoir codé la page Index, nous avons</w:t>
+      </w:r>
+      <w:r>
+        <w:t xml:space="preserve"> créé les pages Inscriptions</w:t>
       </w:r>
     </w:p>
     <w:p>
       <w:pPr>
         <w:ind w:left="708" w:hanging="708"/>
       </w:pPr>
+      <w:r>
+        <w:t>Connexion</w:t>
+      </w:r>
+      <w:r>
+        <w:t>.</w:t>
+      </w:r>
     </w:p>
     <w:p>
       <w:pPr>
@@ -3538,6 +3609,65 @@
       </w:pPr>
     </w:p>
     <w:p>
+      <w:r>
+        <w:t>M. Carvalho a</w:t>
+      </w:r>
+      <w:r>
+        <w:t xml:space="preserve"> implémenté</w:t>
+      </w:r>
+      <w:r>
+        <w:t xml:space="preserve"> du PHP, plus précisément du PDO, dans</w:t>
+      </w:r>
+      <w:r>
+        <w:t xml:space="preserve"> </w:t>
+      </w:r>
+      <w:r>
+        <w:t>les</w:t>
+      </w:r>
+    </w:p>
+    <w:p>
+      <w:pPr>
+        <w:ind w:left="709" w:hanging="709"/>
+      </w:pPr>
+      <w:r>
+        <w:t>pages HTML afin de pouvoir se connecter via un login et un mot de passe</w:t>
+      </w:r>
+    </w:p>
+    <w:p>
+      <w:pPr>
+        <w:ind w:left="709" w:hanging="709"/>
+      </w:pPr>
+      <w:r>
+        <w:t xml:space="preserve">stocké et haché dans la base de </w:t>
+      </w:r>
+      <w:r>
+        <w:t>données</w:t>
+      </w:r>
+      <w:r>
+        <w:t xml:space="preserve"> PhpMyAdmin.</w:t>
+      </w:r>
+    </w:p>
+    <w:p>
+      <w:pPr>
+        <w:ind w:left="709" w:hanging="709"/>
+      </w:pPr>
+    </w:p>
+    <w:p>
+      <w:pPr>
+        <w:ind w:left="709" w:hanging="709"/>
+      </w:pPr>
+    </w:p>
+    <w:p>
+      <w:pPr>
+        <w:ind w:left="709" w:hanging="709"/>
+      </w:pPr>
+    </w:p>
+    <w:p>
+      <w:pPr>
+        <w:ind w:left="709" w:hanging="709"/>
+      </w:pPr>
+    </w:p>
+    <w:p>
       <w:pPr>
         <w:ind w:left="708" w:hanging="708"/>
       </w:pPr>
@@ -3545,24 +3675,258 @@
     <w:p>
       <w:pPr>
         <w:ind w:left="708" w:hanging="708"/>
-        <w:jc w:val="left"/>
-      </w:pPr>
+      </w:pPr>
+    </w:p>
+    <w:p>
+      <w:r>
+        <w:lastRenderedPageBreak/>
+        <w:t xml:space="preserve">Pour des raisons esthétiques, il n’y a pas de fenêtre « Connexion ». Il s’agit d’un Pop-up qui fonctionne également sous mobile et tablette. </w:t>
+      </w:r>
     </w:p>
     <w:p>
       <w:pPr>
         <w:ind w:left="708" w:hanging="708"/>
-        <w:jc w:val="left"/>
       </w:pPr>
     </w:p>
     <w:p>
       <w:pPr>
         <w:ind w:left="708" w:hanging="708"/>
-        <w:jc w:val="left"/>
-      </w:pPr>
-    </w:p>
+      </w:pPr>
+      <w:r>
+        <w:rPr>
+          <w:noProof/>
+          <w:lang w:eastAsia="fr-CH"/>
+        </w:rPr>
+        <w:drawing>
+          <wp:inline distT="0" distB="0" distL="0" distR="0">
+            <wp:extent cx="6167328" cy="2962656"/>
+            <wp:effectExtent l="0" t="0" r="5080" b="9525"/>
+            <wp:docPr id="7" name="Image 7"/>
+            <wp:cNvGraphicFramePr>
+              <a:graphicFrameLocks xmlns:a="http://schemas.openxmlformats.org/drawingml/2006/main" noChangeAspect="1"/>
+            </wp:cNvGraphicFramePr>
+            <a:graphic xmlns:a="http://schemas.openxmlformats.org/drawingml/2006/main">
+              <a:graphicData uri="http://schemas.openxmlformats.org/drawingml/2006/picture">
+                <pic:pic xmlns:pic="http://schemas.openxmlformats.org/drawingml/2006/picture">
+                  <pic:nvPicPr>
+                    <pic:cNvPr id="7" name="wdwd.PNG"/>
+                    <pic:cNvPicPr/>
+                  </pic:nvPicPr>
+                  <pic:blipFill>
+                    <a:blip r:embed="rId15" cstate="print">
+                      <a:extLst>
+                        <a:ext uri="{28A0092B-C50C-407E-A947-70E740481C1C}">
+                          <a14:useLocalDpi xmlns:a14="http://schemas.microsoft.com/office/drawing/2010/main" val="0"/>
+                        </a:ext>
+                      </a:extLst>
+                    </a:blip>
+                    <a:stretch>
+                      <a:fillRect/>
+                    </a:stretch>
+                  </pic:blipFill>
+                  <pic:spPr>
+                    <a:xfrm>
+                      <a:off x="0" y="0"/>
+                      <a:ext cx="6171252" cy="2964541"/>
+                    </a:xfrm>
+                    <a:prstGeom prst="rect">
+                      <a:avLst/>
+                    </a:prstGeom>
+                  </pic:spPr>
+                </pic:pic>
+              </a:graphicData>
+            </a:graphic>
+          </wp:inline>
+        </w:drawing>
+      </w:r>
+    </w:p>
+    <w:p>
+      <w:pPr>
+        <w:ind w:left="708" w:hanging="708"/>
+      </w:pPr>
+    </w:p>
+    <w:p>
+      <w:r>
+        <w:t xml:space="preserve">La liste des formateurs permet d’avoir une vue d’ensemble sur les personnes qui gèrent et donnent les formations. </w:t>
+      </w:r>
+    </w:p>
+    <w:p/>
+    <w:p>
+      <w:r>
+        <w:rPr>
+          <w:noProof/>
+          <w:lang w:eastAsia="fr-CH"/>
+        </w:rPr>
+        <w:drawing>
+          <wp:inline distT="0" distB="0" distL="0" distR="0">
+            <wp:extent cx="5760720" cy="3288665"/>
+            <wp:effectExtent l="0" t="0" r="0" b="6985"/>
+            <wp:docPr id="10" name="Image 10"/>
+            <wp:cNvGraphicFramePr>
+              <a:graphicFrameLocks xmlns:a="http://schemas.openxmlformats.org/drawingml/2006/main" noChangeAspect="1"/>
+            </wp:cNvGraphicFramePr>
+            <a:graphic xmlns:a="http://schemas.openxmlformats.org/drawingml/2006/main">
+              <a:graphicData uri="http://schemas.openxmlformats.org/drawingml/2006/picture">
+                <pic:pic xmlns:pic="http://schemas.openxmlformats.org/drawingml/2006/picture">
+                  <pic:nvPicPr>
+                    <pic:cNvPr id="10" name="c.PNG"/>
+                    <pic:cNvPicPr/>
+                  </pic:nvPicPr>
+                  <pic:blipFill>
+                    <a:blip r:embed="rId16">
+                      <a:extLst>
+                        <a:ext uri="{28A0092B-C50C-407E-A947-70E740481C1C}">
+                          <a14:useLocalDpi xmlns:a14="http://schemas.microsoft.com/office/drawing/2010/main" val="0"/>
+                        </a:ext>
+                      </a:extLst>
+                    </a:blip>
+                    <a:stretch>
+                      <a:fillRect/>
+                    </a:stretch>
+                  </pic:blipFill>
+                  <pic:spPr>
+                    <a:xfrm>
+                      <a:off x="0" y="0"/>
+                      <a:ext cx="5760720" cy="3288665"/>
+                    </a:xfrm>
+                    <a:prstGeom prst="rect">
+                      <a:avLst/>
+                    </a:prstGeom>
+                  </pic:spPr>
+                </pic:pic>
+              </a:graphicData>
+            </a:graphic>
+          </wp:inline>
+        </w:drawing>
+      </w:r>
+    </w:p>
+    <w:p/>
+    <w:p/>
+    <w:p/>
+    <w:p/>
+    <w:p/>
+    <w:p/>
+    <w:p/>
+    <w:p>
+      <w:r>
+        <w:t>La liste des formations permettent aux apprentis de se diriger vers un métier. Les formateurs peuvent ajouter et/ou modifier une formation.</w:t>
+      </w:r>
+    </w:p>
+    <w:p/>
+    <w:p>
+      <w:r>
+        <w:rPr>
+          <w:noProof/>
+          <w:lang w:eastAsia="fr-CH"/>
+        </w:rPr>
+        <w:drawing>
+          <wp:inline distT="0" distB="0" distL="0" distR="0">
+            <wp:extent cx="5760720" cy="3968115"/>
+            <wp:effectExtent l="0" t="0" r="0" b="0"/>
+            <wp:docPr id="9" name="Image 9"/>
+            <wp:cNvGraphicFramePr>
+              <a:graphicFrameLocks xmlns:a="http://schemas.openxmlformats.org/drawingml/2006/main" noChangeAspect="1"/>
+            </wp:cNvGraphicFramePr>
+            <a:graphic xmlns:a="http://schemas.openxmlformats.org/drawingml/2006/main">
+              <a:graphicData uri="http://schemas.openxmlformats.org/drawingml/2006/picture">
+                <pic:pic xmlns:pic="http://schemas.openxmlformats.org/drawingml/2006/picture">
+                  <pic:nvPicPr>
+                    <pic:cNvPr id="9" name="ds.PNG"/>
+                    <pic:cNvPicPr/>
+                  </pic:nvPicPr>
+                  <pic:blipFill>
+                    <a:blip r:embed="rId17">
+                      <a:extLst>
+                        <a:ext uri="{28A0092B-C50C-407E-A947-70E740481C1C}">
+                          <a14:useLocalDpi xmlns:a14="http://schemas.microsoft.com/office/drawing/2010/main" val="0"/>
+                        </a:ext>
+                      </a:extLst>
+                    </a:blip>
+                    <a:stretch>
+                      <a:fillRect/>
+                    </a:stretch>
+                  </pic:blipFill>
+                  <pic:spPr>
+                    <a:xfrm>
+                      <a:off x="0" y="0"/>
+                      <a:ext cx="5760720" cy="3968115"/>
+                    </a:xfrm>
+                    <a:prstGeom prst="rect">
+                      <a:avLst/>
+                    </a:prstGeom>
+                  </pic:spPr>
+                </pic:pic>
+              </a:graphicData>
+            </a:graphic>
+          </wp:inline>
+        </w:drawing>
+      </w:r>
+    </w:p>
+    <w:p/>
+    <w:p>
+      <w:r>
+        <w:t>La page « A propos » permet d’avoir des informations supplémentaires sur le but du projet et par qui il a été construit.</w:t>
+      </w:r>
+    </w:p>
+    <w:p/>
+    <w:p>
+      <w:r>
+        <w:rPr>
+          <w:noProof/>
+          <w:lang w:eastAsia="fr-CH"/>
+        </w:rPr>
+        <w:drawing>
+          <wp:inline distT="0" distB="0" distL="0" distR="0">
+            <wp:extent cx="5760720" cy="2285365"/>
+            <wp:effectExtent l="0" t="0" r="0" b="635"/>
+            <wp:docPr id="11" name="Image 11"/>
+            <wp:cNvGraphicFramePr>
+              <a:graphicFrameLocks xmlns:a="http://schemas.openxmlformats.org/drawingml/2006/main" noChangeAspect="1"/>
+            </wp:cNvGraphicFramePr>
+            <a:graphic xmlns:a="http://schemas.openxmlformats.org/drawingml/2006/main">
+              <a:graphicData uri="http://schemas.openxmlformats.org/drawingml/2006/picture">
+                <pic:pic xmlns:pic="http://schemas.openxmlformats.org/drawingml/2006/picture">
+                  <pic:nvPicPr>
+                    <pic:cNvPr id="11" name="d.PNG"/>
+                    <pic:cNvPicPr/>
+                  </pic:nvPicPr>
+                  <pic:blipFill>
+                    <a:blip r:embed="rId18" cstate="print">
+                      <a:extLst>
+                        <a:ext uri="{28A0092B-C50C-407E-A947-70E740481C1C}">
+                          <a14:useLocalDpi xmlns:a14="http://schemas.microsoft.com/office/drawing/2010/main" val="0"/>
+                        </a:ext>
+                      </a:extLst>
+                    </a:blip>
+                    <a:stretch>
+                      <a:fillRect/>
+                    </a:stretch>
+                  </pic:blipFill>
+                  <pic:spPr>
+                    <a:xfrm>
+                      <a:off x="0" y="0"/>
+                      <a:ext cx="5760720" cy="2285365"/>
+                    </a:xfrm>
+                    <a:prstGeom prst="rect">
+                      <a:avLst/>
+                    </a:prstGeom>
+                  </pic:spPr>
+                </pic:pic>
+              </a:graphicData>
+            </a:graphic>
+          </wp:inline>
+        </w:drawing>
+      </w:r>
+    </w:p>
+    <w:p/>
+    <w:p/>
+    <w:p/>
+    <w:p/>
+    <w:p/>
+    <w:p/>
     <w:sectPr>
-      <w:headerReference w:type="default" r:id="rId15"/>
-      <w:footerReference w:type="default" r:id="rId16"/>
+      <w:headerReference w:type="default" r:id="rId19"/>
+      <w:footerReference w:type="default" r:id="rId20"/>
       <w:pgSz w:w="11906" w:h="16838"/>
       <w:pgMar w:top="1417" w:right="1417" w:bottom="1417" w:left="1417" w:header="708" w:footer="708" w:gutter="0"/>
       <w:pgNumType w:start="0"/>
@@ -3578,9 +3942,6 @@
 <w:endnotes xmlns:wpc="http://schemas.microsoft.com/office/word/2010/wordprocessingCanvas" xmlns:mc="http://schemas.openxmlformats.org/markup-compatibility/2006" xmlns:o="urn:schemas-microsoft-com:office:office" xmlns:r="http://schemas.openxmlformats.org/officeDocument/2006/relationships" xmlns:m="http://schemas.openxmlformats.org/officeDocument/2006/math" xmlns:v="urn:schemas-microsoft-com:vml" xmlns:wp14="http://schemas.microsoft.com/office/word/2010/wordprocessingDrawing" xmlns:wp="http://schemas.openxmlformats.org/drawingml/2006/wordprocessingDrawing" xmlns:w10="urn:schemas-microsoft-com:office:word" xmlns:w="http://schemas.openxmlformats.org/wordprocessingml/2006/main" xmlns:w14="http://schemas.microsoft.com/office/word/2010/wordml" xmlns:w15="http://schemas.microsoft.com/office/word/2012/wordml" xmlns:wpg="http://schemas.microsoft.com/office/word/2010/wordprocessingGroup" xmlns:wpi="http://schemas.microsoft.com/office/word/2010/wordprocessingInk" xmlns:wne="http://schemas.microsoft.com/office/word/2006/wordml" xmlns:wps="http://schemas.microsoft.com/office/word/2010/wordprocessingShape" mc:Ignorable="w14 w15 wp14">
   <w:endnote w:type="separator" w:id="-1">
     <w:p>
-      <w:pPr>
-        <w:spacing w:after="0" w:line="240" w:lineRule="auto"/>
-      </w:pPr>
       <w:r>
         <w:separator/>
       </w:r>
@@ -3588,9 +3949,6 @@
   </w:endnote>
   <w:endnote w:type="continuationSeparator" w:id="0">
     <w:p>
-      <w:pPr>
-        <w:spacing w:after="0" w:line="240" w:lineRule="auto"/>
-      </w:pPr>
       <w:r>
         <w:continuationSeparator/>
       </w:r>
@@ -3839,7 +4197,7 @@
               <w:sz w:val="16"/>
               <w:szCs w:val="16"/>
             </w:rPr>
-            <w:t>12</w:t>
+            <w:t>13</w:t>
           </w:r>
           <w:r>
             <w:rPr>
@@ -3882,7 +4240,7 @@
               <w:sz w:val="16"/>
               <w:szCs w:val="16"/>
             </w:rPr>
-            <w:t>12</w:t>
+            <w:t>13</w:t>
           </w:r>
           <w:r>
             <w:rPr>
@@ -3975,7 +4333,21 @@
               <w:sz w:val="16"/>
               <w:szCs w:val="16"/>
             </w:rPr>
-            <w:t xml:space="preserve">Version 3 </w:t>
+            <w:t xml:space="preserve">Version </w:t>
+          </w:r>
+          <w:r>
+            <w:rPr>
+              <w:sz w:val="16"/>
+              <w:szCs w:val="16"/>
+            </w:rPr>
+            <w:t>4</w:t>
+          </w:r>
+          <w:r>
+            <w:rPr>
+              <w:sz w:val="16"/>
+              <w:szCs w:val="16"/>
+            </w:rPr>
+            <w:t xml:space="preserve"> </w:t>
           </w:r>
           <w:r>
             <w:rPr>
@@ -4011,7 +4383,7 @@
               <w:sz w:val="16"/>
               <w:szCs w:val="16"/>
             </w:rPr>
-            <w:t>mardi 12 avril 2016 15:11</w:t>
+            <w:t>lundi 18 avril 2016 10:54</w:t>
           </w:r>
           <w:r>
             <w:rPr>
@@ -4107,9 +4479,6 @@
 <w:footnotes xmlns:wpc="http://schemas.microsoft.com/office/word/2010/wordprocessingCanvas" xmlns:mc="http://schemas.openxmlformats.org/markup-compatibility/2006" xmlns:o="urn:schemas-microsoft-com:office:office" xmlns:r="http://schemas.openxmlformats.org/officeDocument/2006/relationships" xmlns:m="http://schemas.openxmlformats.org/officeDocument/2006/math" xmlns:v="urn:schemas-microsoft-com:vml" xmlns:wp14="http://schemas.microsoft.com/office/word/2010/wordprocessingDrawing" xmlns:wp="http://schemas.openxmlformats.org/drawingml/2006/wordprocessingDrawing" xmlns:w10="urn:schemas-microsoft-com:office:word" xmlns:w="http://schemas.openxmlformats.org/wordprocessingml/2006/main" xmlns:w14="http://schemas.microsoft.com/office/word/2010/wordml" xmlns:w15="http://schemas.microsoft.com/office/word/2012/wordml" xmlns:wpg="http://schemas.microsoft.com/office/word/2010/wordprocessingGroup" xmlns:wpi="http://schemas.microsoft.com/office/word/2010/wordprocessingInk" xmlns:wne="http://schemas.microsoft.com/office/word/2006/wordml" xmlns:wps="http://schemas.microsoft.com/office/word/2010/wordprocessingShape" mc:Ignorable="w14 w15 wp14">
   <w:footnote w:type="separator" w:id="-1">
     <w:p>
-      <w:pPr>
-        <w:spacing w:after="0" w:line="240" w:lineRule="auto"/>
-      </w:pPr>
       <w:r>
         <w:separator/>
       </w:r>
@@ -4117,9 +4486,6 @@
   </w:footnote>
   <w:footnote w:type="continuationSeparator" w:id="0">
     <w:p>
-      <w:pPr>
-        <w:spacing w:after="0" w:line="240" w:lineRule="auto"/>
-      </w:pPr>
       <w:r>
         <w:continuationSeparator/>
       </w:r>
@@ -4641,11 +5007,7 @@
         <w:lang w:val="fr-CH" w:eastAsia="en-US" w:bidi="ar-SA"/>
       </w:rPr>
     </w:rPrDefault>
-    <w:pPrDefault>
-      <w:pPr>
-        <w:spacing w:after="160" w:line="259" w:lineRule="auto"/>
-      </w:pPr>
-    </w:pPrDefault>
+    <w:pPrDefault/>
   </w:docDefaults>
   <w:latentStyles w:defLockedState="0" w:defUIPriority="99" w:defSemiHidden="0" w:defUnhideWhenUsed="0" w:defQFormat="0" w:count="371">
     <w:lsdException w:name="Normal" w:uiPriority="0" w:qFormat="1"/>
@@ -5024,9 +5386,6 @@
     <w:name w:val="Normal"/>
     <w:qFormat/>
     <w:rsid w:val="00F02C2D"/>
-    <w:pPr>
-      <w:jc w:val="both"/>
-    </w:pPr>
     <w:rPr>
       <w:rFonts w:ascii="Century Gothic" w:hAnsi="Century Gothic"/>
       <w:sz w:val="24"/>
@@ -5043,7 +5402,7 @@
     <w:pPr>
       <w:keepNext/>
       <w:keepLines/>
-      <w:spacing w:before="240" w:after="0"/>
+      <w:spacing w:before="240"/>
       <w:outlineLvl w:val="0"/>
     </w:pPr>
     <w:rPr>
@@ -5065,7 +5424,7 @@
     <w:pPr>
       <w:keepNext/>
       <w:keepLines/>
-      <w:spacing w:before="40" w:after="0"/>
+      <w:spacing w:before="40"/>
       <w:outlineLvl w:val="1"/>
     </w:pPr>
     <w:rPr>
@@ -5087,7 +5446,7 @@
     <w:pPr>
       <w:keepNext/>
       <w:keepLines/>
-      <w:spacing w:before="40" w:after="0"/>
+      <w:spacing w:before="40"/>
       <w:outlineLvl w:val="2"/>
     </w:pPr>
     <w:rPr>
@@ -5108,7 +5467,7 @@
     <w:pPr>
       <w:keepNext/>
       <w:keepLines/>
-      <w:spacing w:before="40" w:after="0"/>
+      <w:spacing w:before="40"/>
       <w:outlineLvl w:val="3"/>
     </w:pPr>
     <w:rPr>
@@ -5157,7 +5516,6 @@
         <w:tab w:val="center" w:pos="4536"/>
         <w:tab w:val="right" w:pos="9072"/>
       </w:tabs>
-      <w:spacing w:after="0" w:line="240" w:lineRule="auto"/>
     </w:pPr>
   </w:style>
   <w:style w:type="character" w:customStyle="1" w:styleId="En-tteCar">
@@ -5179,7 +5537,6 @@
         <w:tab w:val="center" w:pos="4536"/>
         <w:tab w:val="right" w:pos="9072"/>
       </w:tabs>
-      <w:spacing w:after="0" w:line="240" w:lineRule="auto"/>
     </w:pPr>
   </w:style>
   <w:style w:type="character" w:customStyle="1" w:styleId="PieddepageCar">
@@ -5194,9 +5551,6 @@
     <w:basedOn w:val="TableauNormal"/>
     <w:uiPriority w:val="39"/>
     <w:rsid w:val="00AC01E0"/>
-    <w:pPr>
-      <w:spacing w:after="0" w:line="240" w:lineRule="auto"/>
-    </w:pPr>
     <w:tblPr>
       <w:tblBorders>
         <w:top w:val="single" w:sz="4" w:space="0" w:color="auto"/>
@@ -5242,9 +5596,6 @@
     <w:uiPriority w:val="1"/>
     <w:qFormat/>
     <w:rsid w:val="002B2A0F"/>
-    <w:pPr>
-      <w:spacing w:after="0" w:line="240" w:lineRule="auto"/>
-    </w:pPr>
     <w:rPr>
       <w:rFonts w:eastAsiaTheme="minorEastAsia"/>
       <w:lang w:eastAsia="fr-CH"/>
@@ -5642,7 +5993,7 @@
 </file>
 
 <file path=customXml/itemProps1.xml><?xml version="1.0" encoding="utf-8"?>
-<ds:datastoreItem xmlns:ds="http://schemas.openxmlformats.org/officeDocument/2006/customXml" ds:itemID="{B7149A76-67B9-46B1-BD67-6D753B1BD1D1}">
+<ds:datastoreItem xmlns:ds="http://schemas.openxmlformats.org/officeDocument/2006/customXml" ds:itemID="{67BB7B16-FCC2-43A4-920C-293ED7A48B6A}">
   <ds:schemaRefs>
     <ds:schemaRef ds:uri="http://schemas.openxmlformats.org/officeDocument/2006/bibliography"/>
   </ds:schemaRefs>

</xml_diff>

<commit_message>
- Ajout de la section Base de données - Ajout d'informations dans la partie HTML - Corrections ortographiques
</commit_message>
<xml_diff>
--- a/Documentation/P_Gesproj2-Rapport.docx
+++ b/Documentation/P_Gesproj2-Rapport.docx
@@ -143,12 +143,21 @@
                                       <w:color w:val="FFFFFF" w:themeColor="background1"/>
                                     </w:rPr>
                                   </w:pPr>
+                                  <w:proofErr w:type="spellStart"/>
                                   <w:r>
                                     <w:rPr>
                                       <w:rFonts w:ascii="Century Gothic" w:hAnsi="Century Gothic"/>
                                       <w:color w:val="FFFFFF" w:themeColor="background1"/>
                                     </w:rPr>
-                                    <w:t>Alen Bijelic, David Carvalho,</w:t>
+                                    <w:t>Alen</w:t>
+                                  </w:r>
+                                  <w:proofErr w:type="spellEnd"/>
+                                  <w:r>
+                                    <w:rPr>
+                                      <w:rFonts w:ascii="Century Gothic" w:hAnsi="Century Gothic"/>
+                                      <w:color w:val="FFFFFF" w:themeColor="background1"/>
+                                    </w:rPr>
+                                    <w:t xml:space="preserve"> Bijelic, David Carvalho,</w:t>
                                   </w:r>
                                   <w:r>
                                     <w:rPr>
@@ -617,7 +626,7 @@
           <w:r>
             <w:fldChar w:fldCharType="separate"/>
           </w:r>
-          <w:hyperlink w:anchor="_Toc448237995" w:history="1">
+          <w:hyperlink w:anchor="_Toc449338818" w:history="1">
             <w:r>
               <w:rPr>
                 <w:rStyle w:val="Lienhypertexte"/>
@@ -644,7 +653,7 @@
                 <w:noProof/>
                 <w:webHidden/>
               </w:rPr>
-              <w:instrText xml:space="preserve"> PAGEREF _Toc448237995 \h </w:instrText>
+              <w:instrText xml:space="preserve"> PAGEREF _Toc449338818 \h </w:instrText>
             </w:r>
             <w:r>
               <w:rPr>
@@ -688,7 +697,7 @@
               <w:lang w:eastAsia="fr-CH"/>
             </w:rPr>
           </w:pPr>
-          <w:hyperlink w:anchor="_Toc448237996" w:history="1">
+          <w:hyperlink w:anchor="_Toc449338819" w:history="1">
             <w:r>
               <w:rPr>
                 <w:rStyle w:val="Lienhypertexte"/>
@@ -715,7 +724,7 @@
                 <w:noProof/>
                 <w:webHidden/>
               </w:rPr>
-              <w:instrText xml:space="preserve"> PAGEREF _Toc448237996 \h </w:instrText>
+              <w:instrText xml:space="preserve"> PAGEREF _Toc449338819 \h </w:instrText>
             </w:r>
             <w:r>
               <w:rPr>
@@ -759,7 +768,7 @@
               <w:lang w:eastAsia="fr-CH"/>
             </w:rPr>
           </w:pPr>
-          <w:hyperlink w:anchor="_Toc448237997" w:history="1">
+          <w:hyperlink w:anchor="_Toc449338820" w:history="1">
             <w:r>
               <w:rPr>
                 <w:rStyle w:val="Lienhypertexte"/>
@@ -786,7 +795,7 @@
                 <w:noProof/>
                 <w:webHidden/>
               </w:rPr>
-              <w:instrText xml:space="preserve"> PAGEREF _Toc448237997 \h </w:instrText>
+              <w:instrText xml:space="preserve"> PAGEREF _Toc449338820 \h </w:instrText>
             </w:r>
             <w:r>
               <w:rPr>
@@ -830,7 +839,7 @@
               <w:lang w:eastAsia="fr-CH"/>
             </w:rPr>
           </w:pPr>
-          <w:hyperlink w:anchor="_Toc448237998" w:history="1">
+          <w:hyperlink w:anchor="_Toc449338821" w:history="1">
             <w:r>
               <w:rPr>
                 <w:rStyle w:val="Lienhypertexte"/>
@@ -857,7 +866,7 @@
                 <w:noProof/>
                 <w:webHidden/>
               </w:rPr>
-              <w:instrText xml:space="preserve"> PAGEREF _Toc448237998 \h </w:instrText>
+              <w:instrText xml:space="preserve"> PAGEREF _Toc449338821 \h </w:instrText>
             </w:r>
             <w:r>
               <w:rPr>
@@ -901,7 +910,7 @@
               <w:lang w:eastAsia="fr-CH"/>
             </w:rPr>
           </w:pPr>
-          <w:hyperlink w:anchor="_Toc448237999" w:history="1">
+          <w:hyperlink w:anchor="_Toc449338822" w:history="1">
             <w:r>
               <w:rPr>
                 <w:rStyle w:val="Lienhypertexte"/>
@@ -928,7 +937,7 @@
                 <w:noProof/>
                 <w:webHidden/>
               </w:rPr>
-              <w:instrText xml:space="preserve"> PAGEREF _Toc448237999 \h </w:instrText>
+              <w:instrText xml:space="preserve"> PAGEREF _Toc449338822 \h </w:instrText>
             </w:r>
             <w:r>
               <w:rPr>
@@ -972,7 +981,7 @@
               <w:lang w:eastAsia="fr-CH"/>
             </w:rPr>
           </w:pPr>
-          <w:hyperlink w:anchor="_Toc448238000" w:history="1">
+          <w:hyperlink w:anchor="_Toc449338823" w:history="1">
             <w:r>
               <w:rPr>
                 <w:rStyle w:val="Lienhypertexte"/>
@@ -999,7 +1008,7 @@
                 <w:noProof/>
                 <w:webHidden/>
               </w:rPr>
-              <w:instrText xml:space="preserve"> PAGEREF _Toc448238000 \h </w:instrText>
+              <w:instrText xml:space="preserve"> PAGEREF _Toc449338823 \h </w:instrText>
             </w:r>
             <w:r>
               <w:rPr>
@@ -1043,7 +1052,7 @@
               <w:lang w:eastAsia="fr-CH"/>
             </w:rPr>
           </w:pPr>
-          <w:hyperlink w:anchor="_Toc448238001" w:history="1">
+          <w:hyperlink w:anchor="_Toc449338824" w:history="1">
             <w:r>
               <w:rPr>
                 <w:rStyle w:val="Lienhypertexte"/>
@@ -1070,7 +1079,7 @@
                 <w:noProof/>
                 <w:webHidden/>
               </w:rPr>
-              <w:instrText xml:space="preserve"> PAGEREF _Toc448238001 \h </w:instrText>
+              <w:instrText xml:space="preserve"> PAGEREF _Toc449338824 \h </w:instrText>
             </w:r>
             <w:r>
               <w:rPr>
@@ -1114,7 +1123,7 @@
               <w:lang w:eastAsia="fr-CH"/>
             </w:rPr>
           </w:pPr>
-          <w:hyperlink w:anchor="_Toc448238002" w:history="1">
+          <w:hyperlink w:anchor="_Toc449338825" w:history="1">
             <w:r>
               <w:rPr>
                 <w:rStyle w:val="Lienhypertexte"/>
@@ -1141,7 +1150,7 @@
                 <w:noProof/>
                 <w:webHidden/>
               </w:rPr>
-              <w:instrText xml:space="preserve"> PAGEREF _Toc448238002 \h </w:instrText>
+              <w:instrText xml:space="preserve"> PAGEREF _Toc449338825 \h </w:instrText>
             </w:r>
             <w:r>
               <w:rPr>
@@ -1185,7 +1194,7 @@
               <w:lang w:eastAsia="fr-CH"/>
             </w:rPr>
           </w:pPr>
-          <w:hyperlink w:anchor="_Toc448238003" w:history="1">
+          <w:hyperlink w:anchor="_Toc449338826" w:history="1">
             <w:r>
               <w:rPr>
                 <w:rStyle w:val="Lienhypertexte"/>
@@ -1212,7 +1221,7 @@
                 <w:noProof/>
                 <w:webHidden/>
               </w:rPr>
-              <w:instrText xml:space="preserve"> PAGEREF _Toc448238003 \h </w:instrText>
+              <w:instrText xml:space="preserve"> PAGEREF _Toc449338826 \h </w:instrText>
             </w:r>
             <w:r>
               <w:rPr>
@@ -1232,7 +1241,7 @@
                 <w:noProof/>
                 <w:webHidden/>
               </w:rPr>
-              <w:t>5</w:t>
+              <w:t>4</w:t>
             </w:r>
             <w:r>
               <w:rPr>
@@ -1256,7 +1265,7 @@
               <w:lang w:eastAsia="fr-CH"/>
             </w:rPr>
           </w:pPr>
-          <w:hyperlink w:anchor="_Toc448238004" w:history="1">
+          <w:hyperlink w:anchor="_Toc449338827" w:history="1">
             <w:r>
               <w:rPr>
                 <w:rStyle w:val="Lienhypertexte"/>
@@ -1283,7 +1292,7 @@
                 <w:noProof/>
                 <w:webHidden/>
               </w:rPr>
-              <w:instrText xml:space="preserve"> PAGEREF _Toc448238004 \h </w:instrText>
+              <w:instrText xml:space="preserve"> PAGEREF _Toc449338827 \h </w:instrText>
             </w:r>
             <w:r>
               <w:rPr>
@@ -1327,7 +1336,7 @@
               <w:lang w:eastAsia="fr-CH"/>
             </w:rPr>
           </w:pPr>
-          <w:hyperlink w:anchor="_Toc448238005" w:history="1">
+          <w:hyperlink w:anchor="_Toc449338828" w:history="1">
             <w:r>
               <w:rPr>
                 <w:rStyle w:val="Lienhypertexte"/>
@@ -1354,7 +1363,7 @@
                 <w:noProof/>
                 <w:webHidden/>
               </w:rPr>
-              <w:instrText xml:space="preserve"> PAGEREF _Toc448238005 \h </w:instrText>
+              <w:instrText xml:space="preserve"> PAGEREF _Toc449338828 \h </w:instrText>
             </w:r>
             <w:r>
               <w:rPr>
@@ -1374,7 +1383,7 @@
                 <w:noProof/>
                 <w:webHidden/>
               </w:rPr>
-              <w:t>6</w:t>
+              <w:t>5</w:t>
             </w:r>
             <w:r>
               <w:rPr>
@@ -1398,13 +1407,13 @@
               <w:lang w:eastAsia="fr-CH"/>
             </w:rPr>
           </w:pPr>
-          <w:hyperlink w:anchor="_Toc448238006" w:history="1">
+          <w:hyperlink w:anchor="_Toc449338829" w:history="1">
             <w:r>
               <w:rPr>
                 <w:rStyle w:val="Lienhypertexte"/>
                 <w:noProof/>
               </w:rPr>
-              <w:t>Architecture WAMP</w:t>
+              <w:t>Maquette site web</w:t>
             </w:r>
             <w:r>
               <w:rPr>
@@ -1425,7 +1434,7 @@
                 <w:noProof/>
                 <w:webHidden/>
               </w:rPr>
-              <w:instrText xml:space="preserve"> PAGEREF _Toc448238006 \h </w:instrText>
+              <w:instrText xml:space="preserve"> PAGEREF _Toc449338829 \h </w:instrText>
             </w:r>
             <w:r>
               <w:rPr>
@@ -1445,7 +1454,7 @@
                 <w:noProof/>
                 <w:webHidden/>
               </w:rPr>
-              <w:t>7</w:t>
+              <w:t>6</w:t>
             </w:r>
             <w:r>
               <w:rPr>
@@ -1469,13 +1478,13 @@
               <w:lang w:eastAsia="fr-CH"/>
             </w:rPr>
           </w:pPr>
-          <w:hyperlink w:anchor="_Toc448238007" w:history="1">
+          <w:hyperlink w:anchor="_Toc449338830" w:history="1">
             <w:r>
               <w:rPr>
                 <w:rStyle w:val="Lienhypertexte"/>
                 <w:noProof/>
               </w:rPr>
-              <w:t>MCD/MLD/MPD</w:t>
+              <w:t>Architecture WAMP</w:t>
             </w:r>
             <w:r>
               <w:rPr>
@@ -1496,7 +1505,7 @@
                 <w:noProof/>
                 <w:webHidden/>
               </w:rPr>
-              <w:instrText xml:space="preserve"> PAGEREF _Toc448238007 \h </w:instrText>
+              <w:instrText xml:space="preserve"> PAGEREF _Toc449338830 \h </w:instrText>
             </w:r>
             <w:r>
               <w:rPr>
@@ -1516,7 +1525,7 @@
                 <w:noProof/>
                 <w:webHidden/>
               </w:rPr>
-              <w:t>8</w:t>
+              <w:t>6</w:t>
             </w:r>
             <w:r>
               <w:rPr>
@@ -1540,13 +1549,13 @@
               <w:lang w:eastAsia="fr-CH"/>
             </w:rPr>
           </w:pPr>
-          <w:hyperlink w:anchor="_Toc448238008" w:history="1">
+          <w:hyperlink w:anchor="_Toc449338831" w:history="1">
             <w:r>
               <w:rPr>
                 <w:rStyle w:val="Lienhypertexte"/>
                 <w:noProof/>
               </w:rPr>
-              <w:t>MCD :</w:t>
+              <w:t>MCD/MLD/MPD</w:t>
             </w:r>
             <w:r>
               <w:rPr>
@@ -1567,7 +1576,7 @@
                 <w:noProof/>
                 <w:webHidden/>
               </w:rPr>
-              <w:instrText xml:space="preserve"> PAGEREF _Toc448238008 \h </w:instrText>
+              <w:instrText xml:space="preserve"> PAGEREF _Toc449338831 \h </w:instrText>
             </w:r>
             <w:r>
               <w:rPr>
@@ -1587,7 +1596,7 @@
                 <w:noProof/>
                 <w:webHidden/>
               </w:rPr>
-              <w:t>8</w:t>
+              <w:t>7</w:t>
             </w:r>
             <w:r>
               <w:rPr>
@@ -1611,13 +1620,13 @@
               <w:lang w:eastAsia="fr-CH"/>
             </w:rPr>
           </w:pPr>
-          <w:hyperlink w:anchor="_Toc448238009" w:history="1">
+          <w:hyperlink w:anchor="_Toc449338832" w:history="1">
             <w:r>
               <w:rPr>
                 <w:rStyle w:val="Lienhypertexte"/>
                 <w:noProof/>
               </w:rPr>
-              <w:t>MLD :</w:t>
+              <w:t>MCD :</w:t>
             </w:r>
             <w:r>
               <w:rPr>
@@ -1638,7 +1647,7 @@
                 <w:noProof/>
                 <w:webHidden/>
               </w:rPr>
-              <w:instrText xml:space="preserve"> PAGEREF _Toc448238009 \h </w:instrText>
+              <w:instrText xml:space="preserve"> PAGEREF _Toc449338832 \h </w:instrText>
             </w:r>
             <w:r>
               <w:rPr>
@@ -1658,7 +1667,7 @@
                 <w:noProof/>
                 <w:webHidden/>
               </w:rPr>
-              <w:t>9</w:t>
+              <w:t>7</w:t>
             </w:r>
             <w:r>
               <w:rPr>
@@ -1682,13 +1691,13 @@
               <w:lang w:eastAsia="fr-CH"/>
             </w:rPr>
           </w:pPr>
-          <w:hyperlink w:anchor="_Toc448238010" w:history="1">
+          <w:hyperlink w:anchor="_Toc449338833" w:history="1">
             <w:r>
               <w:rPr>
                 <w:rStyle w:val="Lienhypertexte"/>
                 <w:noProof/>
               </w:rPr>
-              <w:t>MPD :</w:t>
+              <w:t>MLD :</w:t>
             </w:r>
             <w:r>
               <w:rPr>
@@ -1709,7 +1718,7 @@
                 <w:noProof/>
                 <w:webHidden/>
               </w:rPr>
-              <w:instrText xml:space="preserve"> PAGEREF _Toc448238010 \h </w:instrText>
+              <w:instrText xml:space="preserve"> PAGEREF _Toc449338833 \h </w:instrText>
             </w:r>
             <w:r>
               <w:rPr>
@@ -1729,7 +1738,7 @@
                 <w:noProof/>
                 <w:webHidden/>
               </w:rPr>
-              <w:t>10</w:t>
+              <w:t>8</w:t>
             </w:r>
             <w:r>
               <w:rPr>
@@ -1753,12 +1762,154 @@
               <w:lang w:eastAsia="fr-CH"/>
             </w:rPr>
           </w:pPr>
-          <w:hyperlink w:anchor="_Toc448238011" w:history="1">
+          <w:hyperlink w:anchor="_Toc449338834" w:history="1">
             <w:r>
               <w:rPr>
                 <w:rStyle w:val="Lienhypertexte"/>
                 <w:noProof/>
               </w:rPr>
+              <w:t>MPD :</w:t>
+            </w:r>
+            <w:r>
+              <w:rPr>
+                <w:noProof/>
+                <w:webHidden/>
+              </w:rPr>
+              <w:tab/>
+            </w:r>
+            <w:r>
+              <w:rPr>
+                <w:noProof/>
+                <w:webHidden/>
+              </w:rPr>
+              <w:fldChar w:fldCharType="begin"/>
+            </w:r>
+            <w:r>
+              <w:rPr>
+                <w:noProof/>
+                <w:webHidden/>
+              </w:rPr>
+              <w:instrText xml:space="preserve"> PAGEREF _Toc449338834 \h </w:instrText>
+            </w:r>
+            <w:r>
+              <w:rPr>
+                <w:noProof/>
+                <w:webHidden/>
+              </w:rPr>
+            </w:r>
+            <w:r>
+              <w:rPr>
+                <w:noProof/>
+                <w:webHidden/>
+              </w:rPr>
+              <w:fldChar w:fldCharType="separate"/>
+            </w:r>
+            <w:r>
+              <w:rPr>
+                <w:noProof/>
+                <w:webHidden/>
+              </w:rPr>
+              <w:t>9</w:t>
+            </w:r>
+            <w:r>
+              <w:rPr>
+                <w:noProof/>
+                <w:webHidden/>
+              </w:rPr>
+              <w:fldChar w:fldCharType="end"/>
+            </w:r>
+          </w:hyperlink>
+        </w:p>
+        <w:p>
+          <w:pPr>
+            <w:pStyle w:val="TM2"/>
+            <w:tabs>
+              <w:tab w:val="right" w:leader="dot" w:pos="9062"/>
+            </w:tabs>
+            <w:rPr>
+              <w:rFonts w:asciiTheme="minorHAnsi" w:eastAsiaTheme="minorEastAsia" w:hAnsiTheme="minorHAnsi"/>
+              <w:noProof/>
+              <w:sz w:val="22"/>
+              <w:lang w:eastAsia="fr-CH"/>
+            </w:rPr>
+          </w:pPr>
+          <w:hyperlink w:anchor="_Toc449338835" w:history="1">
+            <w:r>
+              <w:rPr>
+                <w:rStyle w:val="Lienhypertexte"/>
+                <w:noProof/>
+              </w:rPr>
+              <w:t>Base de données</w:t>
+            </w:r>
+            <w:r>
+              <w:rPr>
+                <w:noProof/>
+                <w:webHidden/>
+              </w:rPr>
+              <w:tab/>
+            </w:r>
+            <w:r>
+              <w:rPr>
+                <w:noProof/>
+                <w:webHidden/>
+              </w:rPr>
+              <w:fldChar w:fldCharType="begin"/>
+            </w:r>
+            <w:r>
+              <w:rPr>
+                <w:noProof/>
+                <w:webHidden/>
+              </w:rPr>
+              <w:instrText xml:space="preserve"> PAGEREF _Toc449338835 \h </w:instrText>
+            </w:r>
+            <w:r>
+              <w:rPr>
+                <w:noProof/>
+                <w:webHidden/>
+              </w:rPr>
+            </w:r>
+            <w:r>
+              <w:rPr>
+                <w:noProof/>
+                <w:webHidden/>
+              </w:rPr>
+              <w:fldChar w:fldCharType="separate"/>
+            </w:r>
+            <w:r>
+              <w:rPr>
+                <w:noProof/>
+                <w:webHidden/>
+              </w:rPr>
+              <w:t>10</w:t>
+            </w:r>
+            <w:r>
+              <w:rPr>
+                <w:noProof/>
+                <w:webHidden/>
+              </w:rPr>
+              <w:fldChar w:fldCharType="end"/>
+            </w:r>
+          </w:hyperlink>
+        </w:p>
+        <w:p>
+          <w:pPr>
+            <w:pStyle w:val="TM2"/>
+            <w:tabs>
+              <w:tab w:val="right" w:leader="dot" w:pos="9062"/>
+            </w:tabs>
+            <w:rPr>
+              <w:rFonts w:asciiTheme="minorHAnsi" w:eastAsiaTheme="minorEastAsia" w:hAnsiTheme="minorHAnsi"/>
+              <w:noProof/>
+              <w:sz w:val="22"/>
+              <w:lang w:eastAsia="fr-CH"/>
+            </w:rPr>
+          </w:pPr>
+          <w:hyperlink w:anchor="_Toc449338836" w:history="1">
+            <w:r>
+              <w:rPr>
+                <w:rStyle w:val="Lienhypertexte"/>
+                <w:noProof/>
+              </w:rPr>
               <w:t>Site Web (HTML)</w:t>
             </w:r>
             <w:r>
@@ -1780,7 +1931,7 @@
                 <w:noProof/>
                 <w:webHidden/>
               </w:rPr>
-              <w:instrText xml:space="preserve"> PAGEREF _Toc448238011 \h </w:instrText>
+              <w:instrText xml:space="preserve"> PAGEREF _Toc449338836 \h </w:instrText>
             </w:r>
             <w:r>
               <w:rPr>
@@ -1840,7 +1991,7 @@
       <w:pPr>
         <w:pStyle w:val="Titre1"/>
       </w:pPr>
-      <w:bookmarkStart w:id="0" w:name="_Toc448237995"/>
+      <w:bookmarkStart w:id="0" w:name="_Toc449338818"/>
       <w:r>
         <w:lastRenderedPageBreak/>
         <w:t>Liste de diffusion</w:t>
@@ -1921,7 +2072,7 @@
       <w:pPr>
         <w:pStyle w:val="Titre1"/>
       </w:pPr>
-      <w:bookmarkStart w:id="1" w:name="_Toc448237996"/>
+      <w:bookmarkStart w:id="1" w:name="_Toc449338819"/>
       <w:r>
         <w:t>Historiques des versions</w:t>
       </w:r>
@@ -1943,69 +2094,101 @@
       <w:r>
         <w:t>18.04.2016</w:t>
       </w:r>
-      <w:bookmarkStart w:id="2" w:name="_GoBack"/>
+    </w:p>
+    <w:p/>
+    <w:p>
+      <w:pPr>
+        <w:pStyle w:val="Titre1"/>
+      </w:pPr>
+      <w:bookmarkStart w:id="2" w:name="_Toc449338820"/>
+      <w:r>
+        <w:t>Introduction</w:t>
+      </w:r>
       <w:bookmarkEnd w:id="2"/>
     </w:p>
-    <w:p/>
+    <w:p>
+      <w:r>
+        <w:t>La deuxième partie du projet « </w:t>
+      </w:r>
+      <w:proofErr w:type="spellStart"/>
+      <w:r>
+        <w:t>Ges</w:t>
+      </w:r>
+      <w:r>
+        <w:t>P</w:t>
+      </w:r>
+      <w:r>
+        <w:t>roj</w:t>
+      </w:r>
+      <w:proofErr w:type="spellEnd"/>
+      <w:r>
+        <w:t xml:space="preserve"> </w:t>
+      </w:r>
+      <w:r>
+        <w:t xml:space="preserve">2 » consiste à consolider nos compétences dans le travail de groupe. </w:t>
+      </w:r>
+      <w:r>
+        <w:t>Durant cet exercice</w:t>
+      </w:r>
+      <w:r>
+        <w:t xml:space="preserve">, nous sommes contraints d’utiliser « Github » pour déposer nos fichiers, </w:t>
+      </w:r>
+      <w:proofErr w:type="spellStart"/>
+      <w:r>
+        <w:t>Trello</w:t>
+      </w:r>
+      <w:proofErr w:type="spellEnd"/>
+      <w:r>
+        <w:t xml:space="preserve"> pour planifier les tâches et</w:t>
+      </w:r>
+      <w:r>
+        <w:t xml:space="preserve"> </w:t>
+      </w:r>
+      <w:r>
+        <w:t>effectuer</w:t>
+      </w:r>
+      <w:r>
+        <w:t xml:space="preserve"> un</w:t>
+      </w:r>
+      <w:r>
+        <w:t xml:space="preserve"> Daily</w:t>
+      </w:r>
+      <w:r>
+        <w:t xml:space="preserve"> meeting avant de travailler.</w:t>
+      </w:r>
+    </w:p>
+    <w:p>
+      <w:r>
+        <w:t>Nous avons décidé de choisir le projet n°1 qui consiste en la création d’un site web contenant des formateurs,</w:t>
+      </w:r>
+      <w:r>
+        <w:t xml:space="preserve"> </w:t>
+      </w:r>
+      <w:r>
+        <w:t>participants/étudiants ainsi qu</w:t>
+      </w:r>
+      <w:r>
+        <w:t xml:space="preserve">’une liste de </w:t>
+      </w:r>
+      <w:r>
+        <w:t>formations dont le but est de permettre à</w:t>
+      </w:r>
+      <w:r>
+        <w:t xml:space="preserve"> des personnes de s’inscrire à d</w:t>
+      </w:r>
+      <w:r>
+        <w:t>es formations.</w:t>
+      </w:r>
+    </w:p>
     <w:p>
       <w:pPr>
         <w:pStyle w:val="Titre1"/>
       </w:pPr>
-      <w:bookmarkStart w:id="3" w:name="_Toc448237997"/>
-      <w:r>
-        <w:t>Introduction</w:t>
+      <w:bookmarkStart w:id="3" w:name="_Toc449338821"/>
+      <w:r>
+        <w:t>Prérequis et matériel</w:t>
       </w:r>
       <w:bookmarkEnd w:id="3"/>
-    </w:p>
-    <w:p>
-      <w:r>
-        <w:t>La deuxième partie du projet « Ges</w:t>
-      </w:r>
-      <w:r>
-        <w:t>P</w:t>
-      </w:r>
-      <w:r>
-        <w:t>roj</w:t>
-      </w:r>
-      <w:r>
-        <w:t xml:space="preserve"> </w:t>
-      </w:r>
-      <w:r>
-        <w:t xml:space="preserve">2 » consiste à consolider nos compétences dans le travail de groupe. Pour se faire, nous sommes contraints d’utiliser « Github » pour déposer nos fichiers, Trello pour planifier les tâches et un </w:t>
-      </w:r>
-      <w:r>
-        <w:t>effectuer Daily</w:t>
-      </w:r>
-      <w:r>
-        <w:t xml:space="preserve"> meeting avant de travailler.</w:t>
-      </w:r>
-    </w:p>
-    <w:p>
-      <w:r>
-        <w:t>Nous avons décidé de choisir le projet n°1 qui consiste en la création d’un site web contenant des formateurs,</w:t>
-      </w:r>
-      <w:r>
-        <w:t xml:space="preserve"> </w:t>
-      </w:r>
-      <w:r>
-        <w:t>participants/étudiants ainsi que des formations dont le but est de permettre à</w:t>
-      </w:r>
-      <w:r>
-        <w:t xml:space="preserve"> des personnes de s’inscrire à d</w:t>
-      </w:r>
-      <w:r>
-        <w:t>es formations.</w:t>
-      </w:r>
-    </w:p>
-    <w:p>
-      <w:pPr>
-        <w:pStyle w:val="Titre1"/>
-      </w:pPr>
-      <w:bookmarkStart w:id="4" w:name="_Toc448237998"/>
-      <w:r>
-        <w:t>Prérequis et matériel</w:t>
-      </w:r>
-      <w:bookmarkEnd w:id="4"/>
     </w:p>
     <w:p>
       <w:pPr>
@@ -2045,9 +2228,11 @@
           <w:numId w:val="1"/>
         </w:numPr>
       </w:pPr>
+      <w:proofErr w:type="spellStart"/>
       <w:r>
         <w:t>EasyPHP</w:t>
       </w:r>
+      <w:proofErr w:type="spellEnd"/>
     </w:p>
     <w:p>
       <w:pPr>
@@ -2069,9 +2254,11 @@
           <w:numId w:val="1"/>
         </w:numPr>
       </w:pPr>
+      <w:proofErr w:type="spellStart"/>
       <w:r>
         <w:t>PHPStorm</w:t>
       </w:r>
+      <w:proofErr w:type="spellEnd"/>
     </w:p>
     <w:p>
       <w:pPr>
@@ -2116,22 +2303,22 @@
       <w:pPr>
         <w:pStyle w:val="Titre1"/>
       </w:pPr>
-      <w:bookmarkStart w:id="5" w:name="_Toc448237999"/>
+      <w:bookmarkStart w:id="4" w:name="_Toc449338822"/>
       <w:r>
         <w:lastRenderedPageBreak/>
         <w:t>Analyse</w:t>
       </w:r>
+      <w:bookmarkEnd w:id="4"/>
+    </w:p>
+    <w:p>
+      <w:pPr>
+        <w:pStyle w:val="Titre2"/>
+      </w:pPr>
+      <w:bookmarkStart w:id="5" w:name="_Toc449338823"/>
+      <w:r>
+        <w:t>Analyse</w:t>
+      </w:r>
       <w:bookmarkEnd w:id="5"/>
-    </w:p>
-    <w:p>
-      <w:pPr>
-        <w:pStyle w:val="Titre2"/>
-      </w:pPr>
-      <w:bookmarkStart w:id="6" w:name="_Toc448238000"/>
-      <w:r>
-        <w:t>Analyse</w:t>
-      </w:r>
-      <w:bookmarkEnd w:id="6"/>
     </w:p>
     <w:p>
       <w:r>
@@ -2304,13 +2491,18 @@
     </w:p>
     <w:p>
       <w:pPr>
+        <w:pStyle w:val="Paragraphedeliste"/>
+      </w:pPr>
+    </w:p>
+    <w:p>
+      <w:pPr>
         <w:pStyle w:val="Titre2"/>
       </w:pPr>
-      <w:bookmarkStart w:id="7" w:name="_Toc448238001"/>
+      <w:bookmarkStart w:id="6" w:name="_Toc449338824"/>
       <w:r>
         <w:t>Planification</w:t>
       </w:r>
-      <w:bookmarkEnd w:id="7"/>
+      <w:bookmarkEnd w:id="6"/>
     </w:p>
     <w:p>
       <w:r>
@@ -2375,12 +2567,12 @@
       <w:pPr>
         <w:pStyle w:val="Titre2"/>
       </w:pPr>
-      <w:bookmarkStart w:id="8" w:name="_Toc448238002"/>
+      <w:bookmarkStart w:id="7" w:name="_Toc449338825"/>
       <w:r>
         <w:lastRenderedPageBreak/>
         <w:t>FFOR</w:t>
       </w:r>
-      <w:bookmarkEnd w:id="8"/>
+      <w:bookmarkEnd w:id="7"/>
     </w:p>
     <w:p>
       <w:r>
@@ -2606,14 +2798,6 @@
         <w:t>RISQUES = Stress lors du rush final</w:t>
       </w:r>
     </w:p>
-    <w:p/>
-    <w:p>
-      <w:pPr>
-        <w:rPr>
-          <w:b/>
-        </w:rPr>
-      </w:pPr>
-    </w:p>
     <w:p>
       <w:pPr>
         <w:rPr>
@@ -2665,15 +2849,16 @@
         <w:t>complexe</w:t>
       </w:r>
     </w:p>
+    <w:p/>
     <w:p>
       <w:pPr>
         <w:pStyle w:val="Titre2"/>
       </w:pPr>
-      <w:bookmarkStart w:id="9" w:name="_Toc448238003"/>
+      <w:bookmarkStart w:id="8" w:name="_Toc449338826"/>
       <w:r>
         <w:t>Rôles</w:t>
       </w:r>
-      <w:bookmarkEnd w:id="9"/>
+      <w:bookmarkEnd w:id="8"/>
     </w:p>
     <w:p>
       <w:r>
@@ -2786,6 +2971,7 @@
         <w:rPr>
           <w:b/>
         </w:rPr>
+        <w:lastRenderedPageBreak/>
         <w:t>Fernandes</w:t>
       </w:r>
       <w:r>
@@ -2845,76 +3031,77 @@
       <w:pPr>
         <w:pStyle w:val="Titre2"/>
       </w:pPr>
-      <w:bookmarkStart w:id="10" w:name="_Toc448238004"/>
+      <w:bookmarkStart w:id="9" w:name="_Toc449338827"/>
       <w:r>
         <w:t>Analyse des rôles</w:t>
       </w:r>
+      <w:bookmarkEnd w:id="9"/>
+    </w:p>
+    <w:p/>
+    <w:p>
+      <w:r>
+        <w:t>S</w:t>
+      </w:r>
+      <w:r>
+        <w:t>uite à la création des FFOR et r</w:t>
+      </w:r>
+      <w:r>
+        <w:t>ôle</w:t>
+      </w:r>
+      <w:r>
+        <w:t>s des membres du groupe</w:t>
+      </w:r>
+      <w:r>
+        <w:t>,</w:t>
+      </w:r>
+      <w:r>
+        <w:t xml:space="preserve"> nous nous sommes rendu compte que nous partions avec un handicap</w:t>
+      </w:r>
+      <w:r>
+        <w:t xml:space="preserve"> dès le départ, </w:t>
+      </w:r>
+      <w:r>
+        <w:t>nous n’avons pas de Contrôleur. Monsieur Carvalho avec ses capacités de Perfectionniste devra surement endosser ce rôle</w:t>
+      </w:r>
+      <w:r>
+        <w:t>. Messieurs  Bijelic, Gilliéron et Fernandes devront travailler sur le gros du développement du site. Messieurs Voisard et Taverney feront le gros de l’organisation et de la documentation. Monsieur Carvalho</w:t>
+      </w:r>
+      <w:r>
+        <w:t>,</w:t>
+      </w:r>
+      <w:r>
+        <w:t xml:space="preserve"> vu sa motivation et ses qualités</w:t>
+      </w:r>
+      <w:r>
+        <w:t>,</w:t>
+      </w:r>
+      <w:r>
+        <w:t xml:space="preserve"> travaillera sûrement </w:t>
+      </w:r>
+      <w:r>
+        <w:t>dans</w:t>
+      </w:r>
+      <w:r>
+        <w:t xml:space="preserve"> la plupart de ces domaines réunis.  </w:t>
+      </w:r>
+    </w:p>
+    <w:p/>
+    <w:p>
+      <w:pPr>
+        <w:pStyle w:val="Titre2"/>
+      </w:pPr>
+      <w:bookmarkStart w:id="10" w:name="_Toc449338828"/>
+      <w:r>
+        <w:t>Github</w:t>
+      </w:r>
       <w:bookmarkEnd w:id="10"/>
     </w:p>
+    <w:p>
+      <w:r>
+        <w:t>Pour déposer nos fichiers nous avons été contraints d’utiliser Github. Voici à quoi ressemble notre dépôt au début du projet :</w:t>
+      </w:r>
+    </w:p>
     <w:p/>
-    <w:p>
-      <w:r>
-        <w:t>S</w:t>
-      </w:r>
-      <w:r>
-        <w:t>uite à la création des FFOR et r</w:t>
-      </w:r>
-      <w:r>
-        <w:t>ôle</w:t>
-      </w:r>
-      <w:r>
-        <w:t>s des membres du groupe</w:t>
-      </w:r>
-      <w:r>
-        <w:t>,</w:t>
-      </w:r>
-      <w:r>
-        <w:t xml:space="preserve"> nous nous sommes rendu compte que nous partions avec un handicap</w:t>
-      </w:r>
-      <w:r>
-        <w:t xml:space="preserve"> dès le départ, </w:t>
-      </w:r>
-      <w:r>
-        <w:t>nous n’avons pas de Contrôleur. Monsieur Carvalho avec ses capacités de Perfectionniste devra surement endosser ce rôle</w:t>
-      </w:r>
-      <w:r>
-        <w:t>. Messieurs  Bijelic, Gilliéron et Fernandes devront travailler sur le gros du développement du site. Messieurs Voisard et Taverney feront le gros de l’organisation et de la documentation. Monsieur Carvalho</w:t>
-      </w:r>
-      <w:r>
-        <w:t>,</w:t>
-      </w:r>
-      <w:r>
-        <w:t xml:space="preserve"> vu sa motivation et ses qualités</w:t>
-      </w:r>
-      <w:r>
-        <w:t>,</w:t>
-      </w:r>
-      <w:r>
-        <w:t xml:space="preserve"> travaillera sûrement </w:t>
-      </w:r>
-      <w:r>
-        <w:t>dans</w:t>
-      </w:r>
-      <w:r>
-        <w:t xml:space="preserve"> la plupart de ces domaines réunis.  </w:t>
-      </w:r>
-    </w:p>
-    <w:p/>
-    <w:p>
-      <w:pPr>
-        <w:pStyle w:val="Titre2"/>
-      </w:pPr>
-      <w:bookmarkStart w:id="11" w:name="_Toc448238005"/>
-      <w:r>
-        <w:t>Github</w:t>
-      </w:r>
-      <w:bookmarkEnd w:id="11"/>
-    </w:p>
-    <w:p>
-      <w:r>
-        <w:t>Pour déposer nos fichiers nous avons été contraints d’utiliser Github. Voici à quoi ressemble notre dépôt au début du projet :</w:t>
-      </w:r>
-    </w:p>
     <w:p/>
     <w:p>
       <w:pPr>
@@ -3000,16 +3187,66 @@
       </w:pPr>
     </w:p>
     <w:p>
+      <w:pPr>
+        <w:rPr>
+          <w:rStyle w:val="Titre2Car"/>
+        </w:rPr>
+      </w:pPr>
+    </w:p>
+    <w:p>
+      <w:pPr>
+        <w:rPr>
+          <w:rStyle w:val="Titre2Car"/>
+        </w:rPr>
+      </w:pPr>
+    </w:p>
+    <w:p>
+      <w:pPr>
+        <w:rPr>
+          <w:rStyle w:val="Titre2Car"/>
+        </w:rPr>
+      </w:pPr>
+    </w:p>
+    <w:p>
+      <w:pPr>
+        <w:rPr>
+          <w:rStyle w:val="Titre2Car"/>
+        </w:rPr>
+      </w:pPr>
+    </w:p>
+    <w:p>
+      <w:pPr>
+        <w:rPr>
+          <w:rStyle w:val="Titre2Car"/>
+        </w:rPr>
+      </w:pPr>
+    </w:p>
+    <w:p>
+      <w:pPr>
+        <w:rPr>
+          <w:rStyle w:val="Titre2Car"/>
+        </w:rPr>
+      </w:pPr>
+    </w:p>
+    <w:p>
+      <w:pPr>
+        <w:rPr>
+          <w:rStyle w:val="Titre2Car"/>
+        </w:rPr>
+      </w:pPr>
+    </w:p>
+    <w:p>
+      <w:bookmarkStart w:id="11" w:name="_Toc449338829"/>
       <w:r>
         <w:rPr>
           <w:rStyle w:val="Titre2Car"/>
         </w:rPr>
         <w:t>Maquette site web</w:t>
       </w:r>
-    </w:p>
-    <w:p>
-      <w:r>
-        <w:lastRenderedPageBreak/>
+      <w:bookmarkEnd w:id="11"/>
+    </w:p>
+    <w:p>
+      <w:r>
         <w:t>Voici la « maquette » pour le site web :</w:t>
       </w:r>
       <w:r>
@@ -3091,14 +3328,30 @@
     </w:p>
     <w:p>
       <w:r>
-        <w:t>Le site contiendra une « navbar », un « footer » et un menu déroulant.</w:t>
+        <w:t>Le site contiendra une « </w:t>
+      </w:r>
+      <w:proofErr w:type="spellStart"/>
+      <w:r>
+        <w:t>navbar</w:t>
+      </w:r>
+      <w:proofErr w:type="spellEnd"/>
+      <w:r>
+        <w:t> », un « </w:t>
+      </w:r>
+      <w:proofErr w:type="spellStart"/>
+      <w:r>
+        <w:t>footer</w:t>
+      </w:r>
+      <w:proofErr w:type="spellEnd"/>
+      <w:r>
+        <w:t> » et un menu déroulant.</w:t>
       </w:r>
     </w:p>
     <w:p>
       <w:pPr>
         <w:pStyle w:val="Titre2"/>
       </w:pPr>
-      <w:bookmarkStart w:id="12" w:name="_Toc448238006"/>
+      <w:bookmarkStart w:id="12" w:name="_Toc449338830"/>
       <w:r>
         <w:t>Architecture</w:t>
       </w:r>
@@ -3115,8 +3368,13 @@
           <w:numId w:val="3"/>
         </w:numPr>
       </w:pPr>
-      <w:r>
-        <w:t>EasyPHP en local est le serveur web, plus tard quand le développement du site sera terminé nous métrons peut être le site en ligne avec un serveur potentiellement Apache.</w:t>
+      <w:proofErr w:type="spellStart"/>
+      <w:r>
+        <w:t>EasyPHP</w:t>
+      </w:r>
+      <w:proofErr w:type="spellEnd"/>
+      <w:r>
+        <w:t xml:space="preserve"> en local est le serveur web, plus tard quand le développement du site sera terminé nous métrons peut être le site en ligne avec un serveur potentiellement Apache.</w:t>
       </w:r>
     </w:p>
     <w:p>
@@ -3193,7 +3451,7 @@
       <w:pPr>
         <w:pStyle w:val="Titre2"/>
       </w:pPr>
-      <w:bookmarkStart w:id="13" w:name="_Toc448238007"/>
+      <w:bookmarkStart w:id="13" w:name="_Toc449338831"/>
       <w:r>
         <w:t>MCD/MLD/MPD</w:t>
       </w:r>
@@ -3208,7 +3466,7 @@
       <w:pPr>
         <w:pStyle w:val="Titre2"/>
       </w:pPr>
-      <w:bookmarkStart w:id="14" w:name="_Toc448238008"/>
+      <w:bookmarkStart w:id="14" w:name="_Toc449338832"/>
       <w:r>
         <w:t>MCD :</w:t>
       </w:r>
@@ -3302,7 +3560,7 @@
       <w:pPr>
         <w:pStyle w:val="Titre2"/>
       </w:pPr>
-      <w:bookmarkStart w:id="15" w:name="_Toc448238009"/>
+      <w:bookmarkStart w:id="15" w:name="_Toc449338833"/>
       <w:r>
         <w:lastRenderedPageBreak/>
         <w:t>MLD :</w:t>
@@ -3374,7 +3632,7 @@
       <w:pPr>
         <w:pStyle w:val="Titre2"/>
       </w:pPr>
-      <w:bookmarkStart w:id="16" w:name="_Toc448238010"/>
+      <w:bookmarkStart w:id="16" w:name="_Toc449338834"/>
       <w:r>
         <w:lastRenderedPageBreak/>
         <w:t>MPD :</w:t>
@@ -3437,24 +3695,173 @@
         </w:drawing>
       </w:r>
     </w:p>
-    <w:p/>
     <w:p>
       <w:pPr>
         <w:pStyle w:val="Titre2"/>
       </w:pPr>
-      <w:bookmarkStart w:id="17" w:name="_Toc448238011"/>
     </w:p>
     <w:p/>
     <w:p/>
+    <w:p/>
     <w:p>
       <w:pPr>
         <w:pStyle w:val="Titre2"/>
       </w:pPr>
+      <w:bookmarkStart w:id="17" w:name="_Toc449338835"/>
+      <w:r>
+        <w:lastRenderedPageBreak/>
+        <w:t>Base de données</w:t>
+      </w:r>
+      <w:bookmarkEnd w:id="17"/>
+    </w:p>
+    <w:p>
+      <w:r>
+        <w:t>Notre base de données au 25.04.16 est comme ceci :</w:t>
+      </w:r>
+    </w:p>
+    <w:p>
+      <w:r>
+        <w:rPr>
+          <w:noProof/>
+          <w:lang w:eastAsia="fr-CH"/>
+        </w:rPr>
+        <w:drawing>
+          <wp:inline distT="0" distB="0" distL="0" distR="0" wp14:anchorId="29ABCA79" wp14:editId="3E835721">
+            <wp:extent cx="6465976" cy="4347713"/>
+            <wp:effectExtent l="0" t="0" r="0" b="0"/>
+            <wp:docPr id="12" name="Image 12"/>
+            <wp:cNvGraphicFramePr>
+              <a:graphicFrameLocks xmlns:a="http://schemas.openxmlformats.org/drawingml/2006/main" noChangeAspect="1"/>
+            </wp:cNvGraphicFramePr>
+            <a:graphic xmlns:a="http://schemas.openxmlformats.org/drawingml/2006/main">
+              <a:graphicData uri="http://schemas.openxmlformats.org/drawingml/2006/picture">
+                <pic:pic xmlns:pic="http://schemas.openxmlformats.org/drawingml/2006/picture">
+                  <pic:nvPicPr>
+                    <pic:cNvPr id="12" name="BDDFINAL2.JPG"/>
+                    <pic:cNvPicPr/>
+                  </pic:nvPicPr>
+                  <pic:blipFill>
+                    <a:blip r:embed="rId14">
+                      <a:extLst>
+                        <a:ext uri="{28A0092B-C50C-407E-A947-70E740481C1C}">
+                          <a14:useLocalDpi xmlns:a14="http://schemas.microsoft.com/office/drawing/2010/main" val="0"/>
+                        </a:ext>
+                      </a:extLst>
+                    </a:blip>
+                    <a:stretch>
+                      <a:fillRect/>
+                    </a:stretch>
+                  </pic:blipFill>
+                  <pic:spPr>
+                    <a:xfrm>
+                      <a:off x="0" y="0"/>
+                      <a:ext cx="6472764" cy="4352278"/>
+                    </a:xfrm>
+                    <a:prstGeom prst="rect">
+                      <a:avLst/>
+                    </a:prstGeom>
+                  </pic:spPr>
+                </pic:pic>
+              </a:graphicData>
+            </a:graphic>
+          </wp:inline>
+        </w:drawing>
+      </w:r>
+    </w:p>
+    <w:p/>
+    <w:p/>
+    <w:p>
+      <w:r>
+        <w:t xml:space="preserve">Il s’agit de la version finale. </w:t>
+      </w:r>
+    </w:p>
+    <w:p>
+      <w:pPr>
+        <w:pStyle w:val="Titre2"/>
+      </w:pPr>
+    </w:p>
+    <w:p>
+      <w:pPr>
+        <w:pStyle w:val="Titre2"/>
+      </w:pPr>
+    </w:p>
+    <w:p>
+      <w:pPr>
+        <w:pStyle w:val="Titre2"/>
+      </w:pPr>
+    </w:p>
+    <w:p>
+      <w:pPr>
+        <w:pStyle w:val="Titre2"/>
+      </w:pPr>
+    </w:p>
+    <w:p>
+      <w:pPr>
+        <w:pStyle w:val="Titre2"/>
+      </w:pPr>
+    </w:p>
+    <w:p>
+      <w:pPr>
+        <w:pStyle w:val="Titre2"/>
+      </w:pPr>
+    </w:p>
+    <w:p>
+      <w:pPr>
+        <w:pStyle w:val="Titre2"/>
+      </w:pPr>
+    </w:p>
+    <w:p>
+      <w:pPr>
+        <w:pStyle w:val="Titre2"/>
+      </w:pPr>
+    </w:p>
+    <w:p>
+      <w:pPr>
+        <w:pStyle w:val="Titre2"/>
+      </w:pPr>
+    </w:p>
+    <w:p>
+      <w:pPr>
+        <w:pStyle w:val="Titre2"/>
+      </w:pPr>
+    </w:p>
+    <w:p>
+      <w:pPr>
+        <w:pStyle w:val="Titre2"/>
+      </w:pPr>
+    </w:p>
+    <w:p>
+      <w:pPr>
+        <w:pStyle w:val="Titre2"/>
+      </w:pPr>
+    </w:p>
+    <w:p>
+      <w:pPr>
+        <w:pStyle w:val="Titre2"/>
+      </w:pPr>
+    </w:p>
+    <w:p>
+      <w:pPr>
+        <w:pStyle w:val="Titre2"/>
+      </w:pPr>
+      <w:r>
+        <w:t xml:space="preserve"> </w:t>
+      </w:r>
+    </w:p>
+    <w:p>
+      <w:bookmarkStart w:id="18" w:name="_GoBack"/>
+      <w:bookmarkEnd w:id="18"/>
+    </w:p>
+    <w:p>
+      <w:pPr>
+        <w:pStyle w:val="Titre2"/>
+      </w:pPr>
+      <w:bookmarkStart w:id="19" w:name="_Toc449338836"/>
       <w:r>
         <w:lastRenderedPageBreak/>
         <w:t>Site Web (HTML)</w:t>
       </w:r>
-      <w:bookmarkEnd w:id="17"/>
+      <w:bookmarkEnd w:id="19"/>
     </w:p>
     <w:p>
       <w:r>
@@ -3465,8 +3872,13 @@
       </w:r>
     </w:p>
     <w:p>
-      <w:r>
-        <w:t>créé le squelette du site en HTML. Comme indiqué dans l’introduction, nous avons utili</w:t>
+      <w:proofErr w:type="gramStart"/>
+      <w:r>
+        <w:t>créé</w:t>
+      </w:r>
+      <w:proofErr w:type="gramEnd"/>
+      <w:r>
+        <w:t xml:space="preserve"> le squelette du site en HTML. Comme indiqué dans l’introduction, nous avons utili</w:t>
       </w:r>
       <w:r>
         <w:t xml:space="preserve">sé le Framework « Materialize ». </w:t>
@@ -3516,7 +3928,10 @@
         <w:spacing w:after="100" w:afterAutospacing="1"/>
       </w:pPr>
       <w:r>
-        <w:t xml:space="preserve">Au 12.04.16, l’index est comme-ceci : </w:t>
+        <w:t xml:space="preserve">Au 12.04.16, l’index est comme </w:t>
+      </w:r>
+      <w:r>
+        <w:t xml:space="preserve">ceci : </w:t>
       </w:r>
     </w:p>
     <w:p>
@@ -3543,7 +3958,7 @@
                     </pic:cNvPicPr>
                   </pic:nvPicPr>
                   <pic:blipFill>
-                    <a:blip r:embed="rId14" cstate="print">
+                    <a:blip r:embed="rId15" cstate="print">
                       <a:extLst>
                         <a:ext uri="{28A0092B-C50C-407E-A947-70E740481C1C}">
                           <a14:useLocalDpi xmlns:a14="http://schemas.microsoft.com/office/drawing/2010/main" val="0"/>
@@ -3586,10 +4001,10 @@
         <w:ind w:left="708" w:hanging="708"/>
       </w:pPr>
       <w:r>
-        <w:t>Après avoir codé la page Index, nous avons</w:t>
-      </w:r>
-      <w:r>
-        <w:t xml:space="preserve"> créé les pages Inscriptions</w:t>
+        <w:t>Après avoir codé la page Index, nous avons créé les pages Inscriptions</w:t>
+      </w:r>
+      <w:r>
+        <w:t xml:space="preserve"> et </w:t>
       </w:r>
     </w:p>
     <w:p>
@@ -3597,54 +4012,64 @@
         <w:ind w:left="708" w:hanging="708"/>
       </w:pPr>
       <w:r>
-        <w:t>Connexion</w:t>
-      </w:r>
+        <w:t>Connexion.</w:t>
+      </w:r>
+    </w:p>
+    <w:p>
+      <w:pPr>
+        <w:ind w:left="708" w:hanging="708"/>
+      </w:pPr>
+    </w:p>
+    <w:p>
+      <w:r>
+        <w:t>M. Carvalho a</w:t>
+      </w:r>
+      <w:r>
+        <w:t xml:space="preserve"> implémenté</w:t>
+      </w:r>
+      <w:r>
+        <w:t xml:space="preserve"> du PHP, plus précisément du PDO, dans </w:t>
+      </w:r>
+      <w:r>
+        <w:t>les</w:t>
+      </w:r>
+    </w:p>
+    <w:p>
+      <w:pPr>
+        <w:ind w:left="709" w:hanging="709"/>
+      </w:pPr>
+      <w:r>
+        <w:t>pages HTML afin de pouvoir se connecter via un login et un mot de passe</w:t>
+      </w:r>
+    </w:p>
+    <w:p>
+      <w:pPr>
+        <w:ind w:left="709" w:hanging="709"/>
+      </w:pPr>
+      <w:proofErr w:type="gramStart"/>
+      <w:r>
+        <w:t>stocké</w:t>
+      </w:r>
+      <w:proofErr w:type="gramEnd"/>
+      <w:r>
+        <w:t xml:space="preserve"> et haché dans la base de </w:t>
+      </w:r>
+      <w:r>
+        <w:t>données</w:t>
+      </w:r>
+      <w:r>
+        <w:t xml:space="preserve"> </w:t>
+      </w:r>
+      <w:proofErr w:type="spellStart"/>
+      <w:r>
+        <w:t>PHP</w:t>
+      </w:r>
+      <w:r>
+        <w:t>MyAdmin</w:t>
+      </w:r>
+      <w:proofErr w:type="spellEnd"/>
       <w:r>
         <w:t>.</w:t>
-      </w:r>
-    </w:p>
-    <w:p>
-      <w:pPr>
-        <w:ind w:left="708" w:hanging="708"/>
-      </w:pPr>
-    </w:p>
-    <w:p>
-      <w:r>
-        <w:t>M. Carvalho a</w:t>
-      </w:r>
-      <w:r>
-        <w:t xml:space="preserve"> implémenté</w:t>
-      </w:r>
-      <w:r>
-        <w:t xml:space="preserve"> du PHP, plus précisément du PDO, dans</w:t>
-      </w:r>
-      <w:r>
-        <w:t xml:space="preserve"> </w:t>
-      </w:r>
-      <w:r>
-        <w:t>les</w:t>
-      </w:r>
-    </w:p>
-    <w:p>
-      <w:pPr>
-        <w:ind w:left="709" w:hanging="709"/>
-      </w:pPr>
-      <w:r>
-        <w:t>pages HTML afin de pouvoir se connecter via un login et un mot de passe</w:t>
-      </w:r>
-    </w:p>
-    <w:p>
-      <w:pPr>
-        <w:ind w:left="709" w:hanging="709"/>
-      </w:pPr>
-      <w:r>
-        <w:t xml:space="preserve">stocké et haché dans la base de </w:t>
-      </w:r>
-      <w:r>
-        <w:t>données</w:t>
-      </w:r>
-      <w:r>
-        <w:t xml:space="preserve"> PhpMyAdmin.</w:t>
       </w:r>
     </w:p>
     <w:p>
@@ -3713,7 +4138,7 @@
                     <pic:cNvPicPr/>
                   </pic:nvPicPr>
                   <pic:blipFill>
-                    <a:blip r:embed="rId15" cstate="print">
+                    <a:blip r:embed="rId16" cstate="print">
                       <a:extLst>
                         <a:ext uri="{28A0092B-C50C-407E-A947-70E740481C1C}">
                           <a14:useLocalDpi xmlns:a14="http://schemas.microsoft.com/office/drawing/2010/main" val="0"/>
@@ -3773,7 +4198,7 @@
                     <pic:cNvPicPr/>
                   </pic:nvPicPr>
                   <pic:blipFill>
-                    <a:blip r:embed="rId16">
+                    <a:blip r:embed="rId17">
                       <a:extLst>
                         <a:ext uri="{28A0092B-C50C-407E-A947-70E740481C1C}">
                           <a14:useLocalDpi xmlns:a14="http://schemas.microsoft.com/office/drawing/2010/main" val="0"/>
@@ -3835,7 +4260,7 @@
                     <pic:cNvPicPr/>
                   </pic:nvPicPr>
                   <pic:blipFill>
-                    <a:blip r:embed="rId17">
+                    <a:blip r:embed="rId18">
                       <a:extLst>
                         <a:ext uri="{28A0092B-C50C-407E-A947-70E740481C1C}">
                           <a14:useLocalDpi xmlns:a14="http://schemas.microsoft.com/office/drawing/2010/main" val="0"/>
@@ -3877,9 +4302,9 @@
         </w:rPr>
         <w:drawing>
           <wp:inline distT="0" distB="0" distL="0" distR="0">
-            <wp:extent cx="5760720" cy="2285365"/>
-            <wp:effectExtent l="0" t="0" r="0" b="635"/>
-            <wp:docPr id="11" name="Image 11"/>
+            <wp:extent cx="5760720" cy="2851150"/>
+            <wp:effectExtent l="0" t="0" r="0" b="6350"/>
+            <wp:docPr id="8" name="Image 8"/>
             <wp:cNvGraphicFramePr>
               <a:graphicFrameLocks xmlns:a="http://schemas.openxmlformats.org/drawingml/2006/main" noChangeAspect="1"/>
             </wp:cNvGraphicFramePr>
@@ -3887,11 +4312,11 @@
               <a:graphicData uri="http://schemas.openxmlformats.org/drawingml/2006/picture">
                 <pic:pic xmlns:pic="http://schemas.openxmlformats.org/drawingml/2006/picture">
                   <pic:nvPicPr>
-                    <pic:cNvPr id="11" name="d.PNG"/>
+                    <pic:cNvPr id="8" name="Capture.PNG"/>
                     <pic:cNvPicPr/>
                   </pic:nvPicPr>
                   <pic:blipFill>
-                    <a:blip r:embed="rId18" cstate="print">
+                    <a:blip r:embed="rId19" cstate="print">
                       <a:extLst>
                         <a:ext uri="{28A0092B-C50C-407E-A947-70E740481C1C}">
                           <a14:useLocalDpi xmlns:a14="http://schemas.microsoft.com/office/drawing/2010/main" val="0"/>
@@ -3905,7 +4330,7 @@
                   <pic:spPr>
                     <a:xfrm>
                       <a:off x="0" y="0"/>
-                      <a:ext cx="5760720" cy="2285365"/>
+                      <a:ext cx="5760720" cy="2851150"/>
                     </a:xfrm>
                     <a:prstGeom prst="rect">
                       <a:avLst/>
@@ -3921,12 +4346,9 @@
     <w:p/>
     <w:p/>
     <w:p/>
-    <w:p/>
-    <w:p/>
-    <w:p/>
     <w:sectPr>
-      <w:headerReference w:type="default" r:id="rId19"/>
-      <w:footerReference w:type="default" r:id="rId20"/>
+      <w:headerReference w:type="default" r:id="rId20"/>
+      <w:footerReference w:type="default" r:id="rId21"/>
       <w:pgSz w:w="11906" w:h="16838"/>
       <w:pgMar w:top="1417" w:right="1417" w:bottom="1417" w:left="1417" w:header="708" w:footer="708" w:gutter="0"/>
       <w:pgNumType w:start="0"/>
@@ -4197,7 +4619,7 @@
               <w:sz w:val="16"/>
               <w:szCs w:val="16"/>
             </w:rPr>
-            <w:t>13</w:t>
+            <w:t>14</w:t>
           </w:r>
           <w:r>
             <w:rPr>
@@ -4240,7 +4662,7 @@
               <w:sz w:val="16"/>
               <w:szCs w:val="16"/>
             </w:rPr>
-            <w:t>13</w:t>
+            <w:t>14</w:t>
           </w:r>
           <w:r>
             <w:rPr>
@@ -4340,7 +4762,7 @@
               <w:sz w:val="16"/>
               <w:szCs w:val="16"/>
             </w:rPr>
-            <w:t>4</w:t>
+            <w:t>5</w:t>
           </w:r>
           <w:r>
             <w:rPr>
@@ -4383,7 +4805,7 @@
               <w:sz w:val="16"/>
               <w:szCs w:val="16"/>
             </w:rPr>
-            <w:t>lundi 18 avril 2016 10:54</w:t>
+            <w:t>lundi 25 avril 2016 08:39</w:t>
           </w:r>
           <w:r>
             <w:rPr>
@@ -5724,6 +6146,33 @@
       <w:sz w:val="24"/>
     </w:rPr>
   </w:style>
+  <w:style w:type="paragraph" w:styleId="Textedebulles">
+    <w:name w:val="Balloon Text"/>
+    <w:basedOn w:val="Normal"/>
+    <w:link w:val="TextedebullesCar"/>
+    <w:uiPriority w:val="99"/>
+    <w:semiHidden/>
+    <w:unhideWhenUsed/>
+    <w:rsid w:val="003B314E"/>
+    <w:rPr>
+      <w:rFonts w:ascii="Segoe UI" w:hAnsi="Segoe UI" w:cs="Segoe UI"/>
+      <w:sz w:val="18"/>
+      <w:szCs w:val="18"/>
+    </w:rPr>
+  </w:style>
+  <w:style w:type="character" w:customStyle="1" w:styleId="TextedebullesCar">
+    <w:name w:val="Texte de bulles Car"/>
+    <w:basedOn w:val="Policepardfaut"/>
+    <w:link w:val="Textedebulles"/>
+    <w:uiPriority w:val="99"/>
+    <w:semiHidden/>
+    <w:rsid w:val="003B314E"/>
+    <w:rPr>
+      <w:rFonts w:ascii="Segoe UI" w:hAnsi="Segoe UI" w:cs="Segoe UI"/>
+      <w:sz w:val="18"/>
+      <w:szCs w:val="18"/>
+    </w:rPr>
+  </w:style>
 </w:styles>
 </file>
 
@@ -5993,7 +6442,7 @@
 </file>
 
 <file path=customXml/itemProps1.xml><?xml version="1.0" encoding="utf-8"?>
-<ds:datastoreItem xmlns:ds="http://schemas.openxmlformats.org/officeDocument/2006/customXml" ds:itemID="{67BB7B16-FCC2-43A4-920C-293ED7A48B6A}">
+<ds:datastoreItem xmlns:ds="http://schemas.openxmlformats.org/officeDocument/2006/customXml" ds:itemID="{0B53C744-0D8D-4F63-89B7-18F94C1970F5}">
   <ds:schemaRefs>
     <ds:schemaRef ds:uri="http://schemas.openxmlformats.org/officeDocument/2006/bibliography"/>
   </ds:schemaRefs>

</xml_diff>